<commit_message>
+) Update grammar of answer 18
</commit_message>
<xml_diff>
--- a/4th_sem/ass/Fragenkatalog/Anwsers of Questionnaire/Final_v0.90/Fragenkatalog_v7_and_Answers.docx
+++ b/4th_sem/ass/Fragenkatalog/Anwsers of Questionnaire/Final_v0.90/Fragenkatalog_v7_and_Answers.docx
@@ -1,10 +1,10 @@
 
 <file path=word/document.xml><?xml version="1.0" encoding="utf-8"?>
-<w:document xmlns:wpc="http://schemas.microsoft.com/office/word/2010/wordprocessingCanvas" xmlns:mc="http://schemas.openxmlformats.org/markup-compatibility/2006" xmlns:o="urn:schemas-microsoft-com:office:office" xmlns:r="http://schemas.openxmlformats.org/officeDocument/2006/relationships" xmlns:m="http://schemas.openxmlformats.org/officeDocument/2006/math" xmlns:v="urn:schemas-microsoft-com:vml" xmlns:wp14="http://schemas.microsoft.com/office/word/2010/wordprocessingDrawing" xmlns:wp="http://schemas.openxmlformats.org/drawingml/2006/wordprocessingDrawing" xmlns:w10="urn:schemas-microsoft-com:office:word" xmlns:w="http://schemas.openxmlformats.org/wordprocessingml/2006/main" xmlns:w14="http://schemas.microsoft.com/office/word/2010/wordml" xmlns:w15="http://schemas.microsoft.com/office/word/2012/wordml" xmlns:wpg="http://schemas.microsoft.com/office/word/2010/wordprocessingGroup" xmlns:wpi="http://schemas.microsoft.com/office/word/2010/wordprocessingInk" xmlns:wne="http://schemas.microsoft.com/office/word/2006/wordml" xmlns:wps="http://schemas.microsoft.com/office/word/2010/wordprocessingShape" mc:Ignorable="w14 w15 wp14">
+<w:document xmlns:wpc="http://schemas.microsoft.com/office/word/2010/wordprocessingCanvas" xmlns:mc="http://schemas.openxmlformats.org/markup-compatibility/2006" xmlns:o="urn:schemas-microsoft-com:office:office" xmlns:r="http://schemas.openxmlformats.org/officeDocument/2006/relationships" xmlns:m="http://schemas.openxmlformats.org/officeDocument/2006/math" xmlns:v="urn:schemas-microsoft-com:vml" xmlns:wp14="http://schemas.microsoft.com/office/word/2010/wordprocessingDrawing" xmlns:wp="http://schemas.openxmlformats.org/drawingml/2006/wordprocessingDrawing" xmlns:w10="urn:schemas-microsoft-com:office:word" xmlns:w="http://schemas.openxmlformats.org/wordprocessingml/2006/main" xmlns:w14="http://schemas.microsoft.com/office/word/2010/wordml" xmlns:wpg="http://schemas.microsoft.com/office/word/2010/wordprocessingGroup" xmlns:wpi="http://schemas.microsoft.com/office/word/2010/wordprocessingInk" xmlns:wne="http://schemas.microsoft.com/office/word/2006/wordml" xmlns:wps="http://schemas.microsoft.com/office/word/2010/wordprocessingShape" mc:Ignorable="w14 wp14">
   <w:body>
     <w:p>
       <w:pPr>
-        <w:pStyle w:val="Title"/>
+        <w:pStyle w:val="Titel"/>
       </w:pPr>
       <w:r>
         <w:t>Fragenkatalog ASS</w:t>
@@ -141,7 +141,7 @@
                     </pic:cNvPicPr>
                   </pic:nvPicPr>
                   <pic:blipFill>
-                    <a:blip r:embed="rId5" cstate="print">
+                    <a:blip r:embed="rId6" cstate="print">
                       <a:extLst>
                         <a:ext uri="{28A0092B-C50C-407E-A947-70E740481C1C}">
                           <a14:useLocalDpi xmlns:a14="http://schemas.microsoft.com/office/drawing/2010/main" val="0"/>
@@ -337,7 +337,7 @@
     </w:p>
     <w:p>
       <w:pPr>
-        <w:pStyle w:val="ListParagraph"/>
+        <w:pStyle w:val="Listenabsatz"/>
         <w:ind w:left="0"/>
         <w:rPr>
           <w:sz w:val="20"/>
@@ -362,7 +362,7 @@
     </w:p>
     <w:p>
       <w:pPr>
-        <w:pStyle w:val="ListParagraph"/>
+        <w:pStyle w:val="Listenabsatz"/>
         <w:ind w:left="0"/>
         <w:rPr>
           <w:sz w:val="20"/>
@@ -412,7 +412,7 @@
     </w:p>
     <w:p>
       <w:pPr>
-        <w:pStyle w:val="ListParagraph"/>
+        <w:pStyle w:val="Listenabsatz"/>
         <w:ind w:left="0"/>
         <w:rPr>
           <w:sz w:val="20"/>
@@ -437,7 +437,7 @@
     </w:p>
     <w:p>
       <w:pPr>
-        <w:pStyle w:val="ListParagraph"/>
+        <w:pStyle w:val="Listenabsatz"/>
         <w:ind w:left="0"/>
         <w:rPr>
           <w:sz w:val="20"/>
@@ -1336,7 +1336,7 @@
                     <pic:cNvPicPr/>
                   </pic:nvPicPr>
                   <pic:blipFill>
-                    <a:blip r:embed="rId6"/>
+                    <a:blip r:embed="rId7"/>
                     <a:stretch>
                       <a:fillRect/>
                     </a:stretch>
@@ -1420,7 +1420,7 @@
     </w:p>
     <w:p>
       <w:pPr>
-        <w:pStyle w:val="ListParagraph"/>
+        <w:pStyle w:val="Listenabsatz"/>
         <w:spacing w:after="0"/>
         <w:rPr>
           <w:sz w:val="20"/>
@@ -1730,7 +1730,7 @@
     </w:p>
     <w:p>
       <w:pPr>
-        <w:pStyle w:val="ListParagraph"/>
+        <w:pStyle w:val="Listenabsatz"/>
         <w:numPr>
           <w:ilvl w:val="0"/>
           <w:numId w:val="4"/>
@@ -1815,7 +1815,7 @@
     </w:p>
     <w:p>
       <w:pPr>
-        <w:pStyle w:val="ListParagraph"/>
+        <w:pStyle w:val="Listenabsatz"/>
         <w:numPr>
           <w:ilvl w:val="0"/>
           <w:numId w:val="4"/>
@@ -1894,7 +1894,7 @@
     </w:p>
     <w:p>
       <w:pPr>
-        <w:pStyle w:val="ListParagraph"/>
+        <w:pStyle w:val="Listenabsatz"/>
         <w:numPr>
           <w:ilvl w:val="0"/>
           <w:numId w:val="4"/>
@@ -1960,7 +1960,7 @@
                     </pic:cNvPicPr>
                   </pic:nvPicPr>
                   <pic:blipFill>
-                    <a:blip r:embed="rId7">
+                    <a:blip r:embed="rId8">
                       <a:extLst>
                         <a:ext uri="{28A0092B-C50C-407E-A947-70E740481C1C}">
                           <a14:useLocalDpi xmlns:a14="http://schemas.microsoft.com/office/drawing/2010/main" val="0"/>
@@ -2129,7 +2129,7 @@
     </w:p>
     <w:p>
       <w:pPr>
-        <w:pStyle w:val="ListParagraph"/>
+        <w:pStyle w:val="Listenabsatz"/>
         <w:numPr>
           <w:ilvl w:val="0"/>
           <w:numId w:val="5"/>
@@ -2211,7 +2211,7 @@
     </w:p>
     <w:p>
       <w:pPr>
-        <w:pStyle w:val="ListParagraph"/>
+        <w:pStyle w:val="Listenabsatz"/>
         <w:numPr>
           <w:ilvl w:val="0"/>
           <w:numId w:val="5"/>
@@ -2248,7 +2248,7 @@
     </w:p>
     <w:p>
       <w:pPr>
-        <w:pStyle w:val="ListParagraph"/>
+        <w:pStyle w:val="Listenabsatz"/>
         <w:numPr>
           <w:ilvl w:val="0"/>
           <w:numId w:val="5"/>
@@ -2316,7 +2316,7 @@
     </w:p>
     <w:p>
       <w:pPr>
-        <w:pStyle w:val="ListParagraph"/>
+        <w:pStyle w:val="Listenabsatz"/>
         <w:spacing w:after="200" w:line="276" w:lineRule="auto"/>
         <w:ind w:left="1080"/>
         <w:rPr>
@@ -2384,7 +2384,7 @@
     </w:p>
     <w:p>
       <w:pPr>
-        <w:pStyle w:val="ListParagraph"/>
+        <w:pStyle w:val="Listenabsatz"/>
         <w:numPr>
           <w:ilvl w:val="0"/>
           <w:numId w:val="5"/>
@@ -2471,7 +2471,7 @@
     </w:p>
     <w:p>
       <w:pPr>
-        <w:pStyle w:val="ListParagraph"/>
+        <w:pStyle w:val="Listenabsatz"/>
         <w:ind w:left="1080"/>
         <w:rPr>
           <w:sz w:val="20"/>
@@ -2550,7 +2550,7 @@
     </w:p>
     <w:p>
       <w:pPr>
-        <w:pStyle w:val="ListParagraph"/>
+        <w:pStyle w:val="Listenabsatz"/>
         <w:numPr>
           <w:ilvl w:val="0"/>
           <w:numId w:val="5"/>
@@ -2585,7 +2585,7 @@
     </w:p>
     <w:p>
       <w:pPr>
-        <w:pStyle w:val="ListParagraph"/>
+        <w:pStyle w:val="Listenabsatz"/>
         <w:numPr>
           <w:ilvl w:val="0"/>
           <w:numId w:val="5"/>
@@ -3082,7 +3082,7 @@
     </w:p>
     <w:p>
       <w:pPr>
-        <w:pStyle w:val="ListParagraph"/>
+        <w:pStyle w:val="Listenabsatz"/>
         <w:numPr>
           <w:ilvl w:val="0"/>
           <w:numId w:val="6"/>
@@ -3103,7 +3103,7 @@
     </w:p>
     <w:p>
       <w:pPr>
-        <w:pStyle w:val="ListParagraph"/>
+        <w:pStyle w:val="Listenabsatz"/>
         <w:numPr>
           <w:ilvl w:val="0"/>
           <w:numId w:val="6"/>
@@ -3124,7 +3124,7 @@
     </w:p>
     <w:p>
       <w:pPr>
-        <w:pStyle w:val="ListParagraph"/>
+        <w:pStyle w:val="Listenabsatz"/>
         <w:numPr>
           <w:ilvl w:val="0"/>
           <w:numId w:val="6"/>
@@ -3145,7 +3145,7 @@
     </w:p>
     <w:p>
       <w:pPr>
-        <w:pStyle w:val="ListParagraph"/>
+        <w:pStyle w:val="Listenabsatz"/>
         <w:numPr>
           <w:ilvl w:val="0"/>
           <w:numId w:val="6"/>
@@ -3166,7 +3166,7 @@
     </w:p>
     <w:p>
       <w:pPr>
-        <w:pStyle w:val="ListParagraph"/>
+        <w:pStyle w:val="Listenabsatz"/>
         <w:numPr>
           <w:ilvl w:val="0"/>
           <w:numId w:val="6"/>
@@ -3333,7 +3333,7 @@
                     <pic:cNvPicPr/>
                   </pic:nvPicPr>
                   <pic:blipFill>
-                    <a:blip r:embed="rId8"/>
+                    <a:blip r:embed="rId9"/>
                     <a:stretch>
                       <a:fillRect/>
                     </a:stretch>
@@ -4113,7 +4113,7 @@
     </w:p>
     <w:p>
       <w:pPr>
-        <w:pStyle w:val="ListParagraph"/>
+        <w:pStyle w:val="Listenabsatz"/>
         <w:numPr>
           <w:ilvl w:val="0"/>
           <w:numId w:val="15"/>
@@ -4133,7 +4133,7 @@
     </w:p>
     <w:p>
       <w:pPr>
-        <w:pStyle w:val="ListParagraph"/>
+        <w:pStyle w:val="Listenabsatz"/>
         <w:numPr>
           <w:ilvl w:val="0"/>
           <w:numId w:val="15"/>
@@ -4188,7 +4188,7 @@
     </w:p>
     <w:p>
       <w:pPr>
-        <w:pStyle w:val="ListParagraph"/>
+        <w:pStyle w:val="Listenabsatz"/>
         <w:numPr>
           <w:ilvl w:val="0"/>
           <w:numId w:val="15"/>
@@ -4224,7 +4224,7 @@
     </w:p>
     <w:p>
       <w:pPr>
-        <w:pStyle w:val="ListParagraph"/>
+        <w:pStyle w:val="Listenabsatz"/>
         <w:numPr>
           <w:ilvl w:val="0"/>
           <w:numId w:val="15"/>
@@ -4244,7 +4244,7 @@
     </w:p>
     <w:p>
       <w:pPr>
-        <w:pStyle w:val="ListParagraph"/>
+        <w:pStyle w:val="Listenabsatz"/>
         <w:numPr>
           <w:ilvl w:val="0"/>
           <w:numId w:val="15"/>
@@ -4283,7 +4283,7 @@
     </w:p>
     <w:p>
       <w:pPr>
-        <w:pStyle w:val="ListParagraph"/>
+        <w:pStyle w:val="Listenabsatz"/>
         <w:numPr>
           <w:ilvl w:val="0"/>
           <w:numId w:val="7"/>
@@ -4324,7 +4324,7 @@
     </w:p>
     <w:p>
       <w:pPr>
-        <w:pStyle w:val="ListParagraph"/>
+        <w:pStyle w:val="Listenabsatz"/>
         <w:numPr>
           <w:ilvl w:val="1"/>
           <w:numId w:val="7"/>
@@ -4345,7 +4345,7 @@
     </w:p>
     <w:p>
       <w:pPr>
-        <w:pStyle w:val="ListParagraph"/>
+        <w:pStyle w:val="Listenabsatz"/>
         <w:numPr>
           <w:ilvl w:val="1"/>
           <w:numId w:val="7"/>
@@ -4366,7 +4366,7 @@
     </w:p>
     <w:p>
       <w:pPr>
-        <w:pStyle w:val="ListParagraph"/>
+        <w:pStyle w:val="Listenabsatz"/>
         <w:numPr>
           <w:ilvl w:val="0"/>
           <w:numId w:val="7"/>
@@ -4399,7 +4399,7 @@
     </w:p>
     <w:p>
       <w:pPr>
-        <w:pStyle w:val="ListParagraph"/>
+        <w:pStyle w:val="Listenabsatz"/>
         <w:numPr>
           <w:ilvl w:val="1"/>
           <w:numId w:val="7"/>
@@ -4420,7 +4420,7 @@
     </w:p>
     <w:p>
       <w:pPr>
-        <w:pStyle w:val="ListParagraph"/>
+        <w:pStyle w:val="Listenabsatz"/>
         <w:numPr>
           <w:ilvl w:val="1"/>
           <w:numId w:val="7"/>
@@ -4441,7 +4441,7 @@
     </w:p>
     <w:p>
       <w:pPr>
-        <w:pStyle w:val="ListParagraph"/>
+        <w:pStyle w:val="Listenabsatz"/>
         <w:numPr>
           <w:ilvl w:val="0"/>
           <w:numId w:val="7"/>
@@ -4474,7 +4474,7 @@
     </w:p>
     <w:p>
       <w:pPr>
-        <w:pStyle w:val="ListParagraph"/>
+        <w:pStyle w:val="Listenabsatz"/>
         <w:numPr>
           <w:ilvl w:val="1"/>
           <w:numId w:val="7"/>
@@ -4495,7 +4495,7 @@
     </w:p>
     <w:p>
       <w:pPr>
-        <w:pStyle w:val="ListParagraph"/>
+        <w:pStyle w:val="Listenabsatz"/>
         <w:numPr>
           <w:ilvl w:val="1"/>
           <w:numId w:val="7"/>
@@ -4532,7 +4532,7 @@
     </w:p>
     <w:p>
       <w:pPr>
-        <w:pStyle w:val="ListParagraph"/>
+        <w:pStyle w:val="Listenabsatz"/>
         <w:numPr>
           <w:ilvl w:val="1"/>
           <w:numId w:val="7"/>
@@ -4747,7 +4747,7 @@
     </w:p>
     <w:p>
       <w:pPr>
-        <w:pStyle w:val="ListParagraph"/>
+        <w:pStyle w:val="Listenabsatz"/>
         <w:numPr>
           <w:ilvl w:val="0"/>
           <w:numId w:val="8"/>
@@ -4816,7 +4816,7 @@
     </w:p>
     <w:p>
       <w:pPr>
-        <w:pStyle w:val="ListParagraph"/>
+        <w:pStyle w:val="Listenabsatz"/>
         <w:numPr>
           <w:ilvl w:val="0"/>
           <w:numId w:val="8"/>
@@ -5269,7 +5269,7 @@
     </w:p>
     <w:p>
       <w:pPr>
-        <w:pStyle w:val="ListParagraph"/>
+        <w:pStyle w:val="Listenabsatz"/>
         <w:numPr>
           <w:ilvl w:val="0"/>
           <w:numId w:val="10"/>
@@ -5291,7 +5291,7 @@
     </w:p>
     <w:p>
       <w:pPr>
-        <w:pStyle w:val="ListParagraph"/>
+        <w:pStyle w:val="Listenabsatz"/>
         <w:numPr>
           <w:ilvl w:val="0"/>
           <w:numId w:val="10"/>
@@ -5313,7 +5313,7 @@
     </w:p>
     <w:p>
       <w:pPr>
-        <w:pStyle w:val="ListParagraph"/>
+        <w:pStyle w:val="Listenabsatz"/>
         <w:numPr>
           <w:ilvl w:val="0"/>
           <w:numId w:val="10"/>
@@ -5335,7 +5335,7 @@
     </w:p>
     <w:p>
       <w:pPr>
-        <w:pStyle w:val="ListParagraph"/>
+        <w:pStyle w:val="Listenabsatz"/>
         <w:numPr>
           <w:ilvl w:val="0"/>
           <w:numId w:val="10"/>
@@ -5600,7 +5600,7 @@
     </w:p>
     <w:p>
       <w:pPr>
-        <w:pStyle w:val="ListParagraph"/>
+        <w:pStyle w:val="Listenabsatz"/>
         <w:numPr>
           <w:ilvl w:val="0"/>
           <w:numId w:val="10"/>
@@ -5645,7 +5645,7 @@
     </w:p>
     <w:p>
       <w:pPr>
-        <w:pStyle w:val="ListParagraph"/>
+        <w:pStyle w:val="Listenabsatz"/>
         <w:numPr>
           <w:ilvl w:val="0"/>
           <w:numId w:val="10"/>
@@ -5697,7 +5697,7 @@
     </w:p>
     <w:p>
       <w:pPr>
-        <w:pStyle w:val="ListParagraph"/>
+        <w:pStyle w:val="Listenabsatz"/>
         <w:numPr>
           <w:ilvl w:val="0"/>
           <w:numId w:val="10"/>
@@ -5781,7 +5781,7 @@
     </w:p>
     <w:p>
       <w:pPr>
-        <w:pStyle w:val="ListParagraph"/>
+        <w:pStyle w:val="Listenabsatz"/>
         <w:numPr>
           <w:ilvl w:val="0"/>
           <w:numId w:val="10"/>
@@ -5859,7 +5859,7 @@
     </w:p>
     <w:p>
       <w:pPr>
-        <w:pStyle w:val="ListParagraph"/>
+        <w:pStyle w:val="Listenabsatz"/>
         <w:numPr>
           <w:ilvl w:val="0"/>
           <w:numId w:val="10"/>
@@ -5946,7 +5946,7 @@
     </w:p>
     <w:p>
       <w:pPr>
-        <w:pStyle w:val="ListParagraph"/>
+        <w:pStyle w:val="Listenabsatz"/>
         <w:numPr>
           <w:ilvl w:val="0"/>
           <w:numId w:val="10"/>
@@ -6008,7 +6008,7 @@
     </w:p>
     <w:p>
       <w:pPr>
-        <w:pStyle w:val="ListParagraph"/>
+        <w:pStyle w:val="Listenabsatz"/>
         <w:numPr>
           <w:ilvl w:val="0"/>
           <w:numId w:val="11"/>
@@ -6046,7 +6046,7 @@
     </w:p>
     <w:p>
       <w:pPr>
-        <w:pStyle w:val="ListParagraph"/>
+        <w:pStyle w:val="Listenabsatz"/>
         <w:numPr>
           <w:ilvl w:val="0"/>
           <w:numId w:val="11"/>
@@ -6068,7 +6068,7 @@
     </w:p>
     <w:p>
       <w:pPr>
-        <w:pStyle w:val="ListParagraph"/>
+        <w:pStyle w:val="Listenabsatz"/>
         <w:numPr>
           <w:ilvl w:val="0"/>
           <w:numId w:val="11"/>
@@ -6106,7 +6106,7 @@
     </w:p>
     <w:p>
       <w:pPr>
-        <w:pStyle w:val="ListParagraph"/>
+        <w:pStyle w:val="Listenabsatz"/>
         <w:numPr>
           <w:ilvl w:val="0"/>
           <w:numId w:val="12"/>
@@ -6306,7 +6306,7 @@
     </w:p>
     <w:p>
       <w:pPr>
-        <w:pStyle w:val="ListParagraph"/>
+        <w:pStyle w:val="Listenabsatz"/>
         <w:ind w:left="0"/>
         <w:rPr>
           <w:sz w:val="20"/>
@@ -6400,8 +6400,66 @@
           <w:sz w:val="20"/>
           <w:szCs w:val="20"/>
         </w:rPr>
-        <w:t>Service Discovery ist für die automatische Erkennung von Geräten und Services, welche von diesen angeboten werden, in einem Computernetzwerk. Dafür muss der Service Provider eine Möglichkeit haben seine Dienste nach außen hin bekannt zu machen.</w:t>
-      </w:r>
+        <w:t>I</w:t>
+      </w:r>
+      <w:r>
+        <w:rPr>
+          <w:sz w:val="20"/>
+          <w:szCs w:val="20"/>
+        </w:rPr>
+        <w:t>n einem Computernetzwerk</w:t>
+      </w:r>
+      <w:r>
+        <w:rPr>
+          <w:sz w:val="20"/>
+          <w:szCs w:val="20"/>
+        </w:rPr>
+        <w:t xml:space="preserve"> </w:t>
+      </w:r>
+      <w:r>
+        <w:rPr>
+          <w:sz w:val="20"/>
+          <w:szCs w:val="20"/>
+        </w:rPr>
+        <w:t xml:space="preserve">ist </w:t>
+      </w:r>
+      <w:r>
+        <w:rPr>
+          <w:sz w:val="20"/>
+          <w:szCs w:val="20"/>
+        </w:rPr>
+        <w:t xml:space="preserve">Service Discovery </w:t>
+      </w:r>
+      <w:r>
+        <w:rPr>
+          <w:sz w:val="20"/>
+          <w:szCs w:val="20"/>
+        </w:rPr>
+        <w:t xml:space="preserve">zuständig </w:t>
+      </w:r>
+      <w:r>
+        <w:rPr>
+          <w:sz w:val="20"/>
+          <w:szCs w:val="20"/>
+        </w:rPr>
+        <w:t xml:space="preserve">für die automatische Erkennung von Geräten und </w:t>
+      </w:r>
+      <w:r>
+        <w:rPr>
+          <w:sz w:val="20"/>
+          <w:szCs w:val="20"/>
+        </w:rPr>
+        <w:t xml:space="preserve">deren </w:t>
+      </w:r>
+      <w:r>
+        <w:rPr>
+          <w:sz w:val="20"/>
+          <w:szCs w:val="20"/>
+        </w:rPr>
+        <w:t>Services. Dafür muss der Service Provider eine Möglichkeit haben seine Dienste nach außen hin bekannt zu machen.</w:t>
+      </w:r>
+      <w:bookmarkStart w:id="0" w:name="_GoBack"/>
+      <w:bookmarkEnd w:id="0"/>
     </w:p>
     <w:p>
       <w:pPr>
@@ -6431,7 +6489,7 @@
                     <pic:cNvPicPr/>
                   </pic:nvPicPr>
                   <pic:blipFill>
-                    <a:blip r:embed="rId9"/>
+                    <a:blip r:embed="rId10"/>
                     <a:stretch>
                       <a:fillRect/>
                     </a:stretch>
@@ -6454,7 +6512,7 @@
     </w:p>
     <w:p>
       <w:pPr>
-        <w:pStyle w:val="ListParagraph"/>
+        <w:pStyle w:val="Listenabsatz"/>
         <w:ind w:left="709"/>
         <w:rPr>
           <w:sz w:val="20"/>
@@ -6644,7 +6702,7 @@
     </w:p>
     <w:p>
       <w:pPr>
-        <w:pStyle w:val="ListParagraph"/>
+        <w:pStyle w:val="Listenabsatz"/>
         <w:ind w:left="709"/>
         <w:rPr>
           <w:sz w:val="20"/>
@@ -6690,7 +6748,7 @@
     </w:p>
     <w:p>
       <w:pPr>
-        <w:pStyle w:val="ListParagraph"/>
+        <w:pStyle w:val="Listenabsatz"/>
         <w:ind w:left="1416"/>
         <w:rPr>
           <w:sz w:val="20"/>
@@ -6978,7 +7036,7 @@
                     </pic:cNvPicPr>
                   </pic:nvPicPr>
                   <pic:blipFill>
-                    <a:blip r:embed="rId10" cstate="print">
+                    <a:blip r:embed="rId11" cstate="print">
                       <a:extLst>
                         <a:ext uri="{28A0092B-C50C-407E-A947-70E740481C1C}">
                           <a14:useLocalDpi xmlns:a14="http://schemas.microsoft.com/office/drawing/2010/main" val="0"/>
@@ -7479,7 +7537,7 @@
                           </pic:cNvPicPr>
                         </pic:nvPicPr>
                         <pic:blipFill>
-                          <a:blip r:embed="rId11" cstate="print">
+                          <a:blip r:embed="rId12" cstate="print">
                             <a:extLst>
                               <a:ext uri="{28A0092B-C50C-407E-A947-70E740481C1C}">
                                 <a14:useLocalDpi xmlns:a14="http://schemas.microsoft.com/office/drawing/2010/main" val="0"/>
@@ -7508,7 +7566,7 @@
                           </pic:cNvPicPr>
                         </pic:nvPicPr>
                         <pic:blipFill>
-                          <a:blip r:embed="rId12" cstate="print">
+                          <a:blip r:embed="rId13" cstate="print">
                             <a:extLst>
                               <a:ext uri="{28A0092B-C50C-407E-A947-70E740481C1C}">
                                 <a14:useLocalDpi xmlns:a14="http://schemas.microsoft.com/office/drawing/2010/main" val="0"/>
@@ -7535,7 +7593,7 @@
               </wp:inline>
             </w:drawing>
           </mc:Choice>
-          <mc:Fallback>
+          <mc:Fallback xmlns:w15="http://schemas.microsoft.com/office/word/2012/wordml">
             <w:pict>
               <v:group w14:anchorId="5C5A8B27" id="Gruppieren 7" o:spid="_x0000_s1026" style="width:288.6pt;height:96pt;mso-position-horizontal-relative:char;mso-position-vertical-relative:line" coordsize="51608,21405" o:gfxdata="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">
                 <v:shapetype id="_x0000_t75" coordsize="21600,21600" o:spt="75" o:preferrelative="t" path="m@4@5l@4@11@9@11@9@5xe" filled="f" stroked="f">
@@ -7558,11 +7616,11 @@
                   <o:lock v:ext="edit" aspectratio="t"/>
                 </v:shapetype>
                 <v:shape id="Grafik 8" o:spid="_x0000_s1027" type="#_x0000_t75" style="position:absolute;top:762;width:10875;height:20643;visibility:visible;mso-wrap-style:square" o:gfxdata="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">
-                  <v:imagedata r:id="rId13" o:title=""/>
+                  <v:imagedata r:id="rId14" o:title=""/>
                   <v:path arrowok="t"/>
                 </v:shape>
                 <v:shape id="Grafik 9" o:spid="_x0000_s1028" type="#_x0000_t75" style="position:absolute;left:20989;width:30619;height:21197;visibility:visible;mso-wrap-style:square" o:gfxdata="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">
-                  <v:imagedata r:id="rId14" o:title=""/>
+                  <v:imagedata r:id="rId15" o:title=""/>
                   <v:path arrowok="t"/>
                 </v:shape>
                 <w10:anchorlock/>
@@ -7825,7 +7883,7 @@
                     </pic:cNvPicPr>
                   </pic:nvPicPr>
                   <pic:blipFill>
-                    <a:blip r:embed="rId15" cstate="print">
+                    <a:blip r:embed="rId16" cstate="print">
                       <a:extLst>
                         <a:ext uri="{28A0092B-C50C-407E-A947-70E740481C1C}">
                           <a14:useLocalDpi xmlns:a14="http://schemas.microsoft.com/office/drawing/2010/main" val="0"/>
@@ -7867,7 +7925,7 @@
       </w:pPr>
       <w:r>
         <w:rPr>
-          <w:rStyle w:val="Strong"/>
+          <w:rStyle w:val="Fett"/>
           <w:b w:val="0"/>
           <w:sz w:val="20"/>
           <w:szCs w:val="20"/>
@@ -7877,7 +7935,7 @@
       <w:proofErr w:type="spellStart"/>
       <w:r>
         <w:rPr>
-          <w:rStyle w:val="Strong"/>
+          <w:rStyle w:val="Fett"/>
           <w:b w:val="0"/>
           <w:sz w:val="20"/>
           <w:szCs w:val="20"/>
@@ -7887,7 +7945,7 @@
       <w:proofErr w:type="spellEnd"/>
       <w:r>
         <w:rPr>
-          <w:rStyle w:val="Strong"/>
+          <w:rStyle w:val="Fett"/>
           <w:b w:val="0"/>
           <w:sz w:val="20"/>
           <w:szCs w:val="20"/>
@@ -7896,7 +7954,7 @@
       </w:r>
       <w:r>
         <w:rPr>
-          <w:rStyle w:val="Emphasis"/>
+          <w:rStyle w:val="Hervorhebung"/>
           <w:b/>
           <w:bCs/>
           <w:sz w:val="20"/>
@@ -7906,7 +7964,7 @@
       </w:r>
       <w:r>
         <w:rPr>
-          <w:rStyle w:val="Strong"/>
+          <w:rStyle w:val="Fett"/>
           <w:b w:val="0"/>
           <w:sz w:val="20"/>
           <w:szCs w:val="20"/>
@@ -7915,7 +7973,7 @@
       </w:r>
       <w:r>
         <w:rPr>
-          <w:rStyle w:val="Emphasis"/>
+          <w:rStyle w:val="Hervorhebung"/>
           <w:b/>
           <w:bCs/>
           <w:sz w:val="20"/>
@@ -7925,7 +7983,7 @@
       </w:r>
       <w:r>
         <w:rPr>
-          <w:rStyle w:val="Strong"/>
+          <w:rStyle w:val="Fett"/>
           <w:b w:val="0"/>
           <w:sz w:val="20"/>
           <w:szCs w:val="20"/>
@@ -7935,7 +7993,7 @@
       <w:proofErr w:type="spellStart"/>
       <w:r>
         <w:rPr>
-          <w:rStyle w:val="Strong"/>
+          <w:rStyle w:val="Fett"/>
           <w:b w:val="0"/>
           <w:sz w:val="20"/>
           <w:szCs w:val="20"/>
@@ -7945,7 +8003,7 @@
       <w:proofErr w:type="spellEnd"/>
       <w:r>
         <w:rPr>
-          <w:rStyle w:val="Strong"/>
+          <w:rStyle w:val="Fett"/>
           <w:b w:val="0"/>
           <w:sz w:val="20"/>
           <w:szCs w:val="20"/>
@@ -8100,7 +8158,7 @@
                     </pic:cNvPicPr>
                   </pic:nvPicPr>
                   <pic:blipFill>
-                    <a:blip r:embed="rId16">
+                    <a:blip r:embed="rId17">
                       <a:extLst>
                         <a:ext uri="{28A0092B-C50C-407E-A947-70E740481C1C}">
                           <a14:useLocalDpi xmlns:a14="http://schemas.microsoft.com/office/drawing/2010/main" val="0"/>
@@ -8321,7 +8379,7 @@
     </w:p>
     <w:p>
       <w:pPr>
-        <w:pStyle w:val="ListParagraph"/>
+        <w:pStyle w:val="Listenabsatz"/>
         <w:numPr>
           <w:ilvl w:val="0"/>
           <w:numId w:val="16"/>
@@ -8342,7 +8400,7 @@
     </w:p>
     <w:p>
       <w:pPr>
-        <w:pStyle w:val="ListParagraph"/>
+        <w:pStyle w:val="Listenabsatz"/>
         <w:numPr>
           <w:ilvl w:val="0"/>
           <w:numId w:val="16"/>
@@ -8363,7 +8421,7 @@
     </w:p>
     <w:p>
       <w:pPr>
-        <w:pStyle w:val="ListParagraph"/>
+        <w:pStyle w:val="Listenabsatz"/>
         <w:numPr>
           <w:ilvl w:val="0"/>
           <w:numId w:val="16"/>
@@ -8384,7 +8442,7 @@
     </w:p>
     <w:p>
       <w:pPr>
-        <w:pStyle w:val="ListParagraph"/>
+        <w:pStyle w:val="Listenabsatz"/>
         <w:numPr>
           <w:ilvl w:val="0"/>
           <w:numId w:val="16"/>
@@ -8405,7 +8463,7 @@
     </w:p>
     <w:p>
       <w:pPr>
-        <w:pStyle w:val="ListParagraph"/>
+        <w:pStyle w:val="Listenabsatz"/>
         <w:numPr>
           <w:ilvl w:val="0"/>
           <w:numId w:val="16"/>
@@ -8426,7 +8484,7 @@
     </w:p>
     <w:p>
       <w:pPr>
-        <w:pStyle w:val="ListParagraph"/>
+        <w:pStyle w:val="Listenabsatz"/>
         <w:numPr>
           <w:ilvl w:val="0"/>
           <w:numId w:val="16"/>
@@ -8559,8 +8617,6 @@
         </w:rPr>
         <w:t xml:space="preserve">. </w:t>
       </w:r>
-      <w:bookmarkStart w:id="0" w:name="_GoBack"/>
-      <w:bookmarkEnd w:id="0"/>
     </w:p>
     <w:p>
       <w:pPr>
@@ -8773,7 +8829,7 @@
                     </pic:cNvPicPr>
                   </pic:nvPicPr>
                   <pic:blipFill>
-                    <a:blip r:embed="rId17">
+                    <a:blip r:embed="rId18">
                       <a:extLst>
                         <a:ext uri="{28A0092B-C50C-407E-A947-70E740481C1C}">
                           <a14:useLocalDpi xmlns:a14="http://schemas.microsoft.com/office/drawing/2010/main" val="0"/>
@@ -9811,7 +9867,7 @@
     </w:p>
     <w:p>
       <w:pPr>
-        <w:pStyle w:val="NoSpacing"/>
+        <w:pStyle w:val="KeinLeerraum"/>
         <w:rPr>
           <w:sz w:val="20"/>
           <w:szCs w:val="20"/>
@@ -9875,16 +9931,16 @@
     </w:p>
     <w:p>
       <w:pPr>
-        <w:pStyle w:val="NoSpacing"/>
-        <w:rPr>
-          <w:sz w:val="20"/>
-          <w:szCs w:val="20"/>
-        </w:rPr>
-      </w:pPr>
-    </w:p>
-    <w:p>
-      <w:pPr>
-        <w:pStyle w:val="NoSpacing"/>
+        <w:pStyle w:val="KeinLeerraum"/>
+        <w:rPr>
+          <w:sz w:val="20"/>
+          <w:szCs w:val="20"/>
+        </w:rPr>
+      </w:pPr>
+    </w:p>
+    <w:p>
+      <w:pPr>
+        <w:pStyle w:val="KeinLeerraum"/>
         <w:rPr>
           <w:sz w:val="20"/>
           <w:szCs w:val="20"/>
@@ -9900,7 +9956,7 @@
     </w:p>
     <w:p>
       <w:pPr>
-        <w:pStyle w:val="NoSpacing"/>
+        <w:pStyle w:val="KeinLeerraum"/>
         <w:numPr>
           <w:ilvl w:val="0"/>
           <w:numId w:val="14"/>
@@ -9987,7 +10043,7 @@
     </w:p>
     <w:p>
       <w:pPr>
-        <w:pStyle w:val="NoSpacing"/>
+        <w:pStyle w:val="KeinLeerraum"/>
         <w:numPr>
           <w:ilvl w:val="0"/>
           <w:numId w:val="14"/>
@@ -10012,7 +10068,7 @@
     </w:p>
     <w:p>
       <w:pPr>
-        <w:pStyle w:val="NoSpacing"/>
+        <w:pStyle w:val="KeinLeerraum"/>
         <w:numPr>
           <w:ilvl w:val="0"/>
           <w:numId w:val="14"/>
@@ -10035,7 +10091,7 @@
     </w:p>
     <w:p>
       <w:pPr>
-        <w:pStyle w:val="NoSpacing"/>
+        <w:pStyle w:val="KeinLeerraum"/>
         <w:numPr>
           <w:ilvl w:val="0"/>
           <w:numId w:val="14"/>
@@ -10086,7 +10142,7 @@
     </w:p>
     <w:p>
       <w:pPr>
-        <w:pStyle w:val="NoSpacing"/>
+        <w:pStyle w:val="KeinLeerraum"/>
         <w:ind w:left="1068"/>
         <w:rPr>
           <w:sz w:val="20"/>
@@ -10128,7 +10184,7 @@
     </w:p>
     <w:p>
       <w:pPr>
-        <w:pStyle w:val="NoSpacing"/>
+        <w:pStyle w:val="KeinLeerraum"/>
         <w:rPr>
           <w:sz w:val="20"/>
           <w:szCs w:val="20"/>
@@ -10192,16 +10248,16 @@
     </w:p>
     <w:p>
       <w:pPr>
-        <w:pStyle w:val="NoSpacing"/>
-        <w:rPr>
-          <w:sz w:val="20"/>
-          <w:szCs w:val="20"/>
-        </w:rPr>
-      </w:pPr>
-    </w:p>
-    <w:p>
-      <w:pPr>
-        <w:pStyle w:val="NoSpacing"/>
+        <w:pStyle w:val="KeinLeerraum"/>
+        <w:rPr>
+          <w:sz w:val="20"/>
+          <w:szCs w:val="20"/>
+        </w:rPr>
+      </w:pPr>
+    </w:p>
+    <w:p>
+      <w:pPr>
+        <w:pStyle w:val="KeinLeerraum"/>
         <w:rPr>
           <w:sz w:val="20"/>
           <w:szCs w:val="20"/>
@@ -10217,7 +10273,7 @@
     </w:p>
     <w:p>
       <w:pPr>
-        <w:pStyle w:val="NoSpacing"/>
+        <w:pStyle w:val="KeinLeerraum"/>
         <w:numPr>
           <w:ilvl w:val="0"/>
           <w:numId w:val="14"/>
@@ -10270,7 +10326,7 @@
     </w:p>
     <w:p>
       <w:pPr>
-        <w:pStyle w:val="NoSpacing"/>
+        <w:pStyle w:val="KeinLeerraum"/>
         <w:numPr>
           <w:ilvl w:val="0"/>
           <w:numId w:val="14"/>
@@ -10323,7 +10379,7 @@
     </w:p>
     <w:p>
       <w:pPr>
-        <w:pStyle w:val="NoSpacing"/>
+        <w:pStyle w:val="KeinLeerraum"/>
         <w:numPr>
           <w:ilvl w:val="0"/>
           <w:numId w:val="14"/>
@@ -10376,7 +10432,7 @@
     </w:p>
     <w:p>
       <w:pPr>
-        <w:pStyle w:val="NoSpacing"/>
+        <w:pStyle w:val="KeinLeerraum"/>
         <w:ind w:left="1068"/>
         <w:rPr>
           <w:sz w:val="20"/>
@@ -10431,7 +10487,7 @@
     </w:p>
     <w:p>
       <w:pPr>
-        <w:pStyle w:val="NoSpacing"/>
+        <w:pStyle w:val="KeinLeerraum"/>
         <w:numPr>
           <w:ilvl w:val="0"/>
           <w:numId w:val="14"/>
@@ -10484,7 +10540,7 @@
     </w:p>
     <w:p>
       <w:pPr>
-        <w:pStyle w:val="NoSpacing"/>
+        <w:pStyle w:val="KeinLeerraum"/>
         <w:numPr>
           <w:ilvl w:val="0"/>
           <w:numId w:val="14"/>
@@ -10543,7 +10599,7 @@
     </w:p>
     <w:p>
       <w:pPr>
-        <w:pStyle w:val="NoSpacing"/>
+        <w:pStyle w:val="KeinLeerraum"/>
         <w:numPr>
           <w:ilvl w:val="0"/>
           <w:numId w:val="14"/>
@@ -10564,16 +10620,16 @@
     </w:p>
     <w:p>
       <w:pPr>
-        <w:pStyle w:val="NoSpacing"/>
-        <w:rPr>
-          <w:sz w:val="20"/>
-          <w:szCs w:val="20"/>
-        </w:rPr>
-      </w:pPr>
-    </w:p>
-    <w:p>
-      <w:pPr>
-        <w:pStyle w:val="NoSpacing"/>
+        <w:pStyle w:val="KeinLeerraum"/>
+        <w:rPr>
+          <w:sz w:val="20"/>
+          <w:szCs w:val="20"/>
+        </w:rPr>
+      </w:pPr>
+    </w:p>
+    <w:p>
+      <w:pPr>
+        <w:pStyle w:val="KeinLeerraum"/>
         <w:rPr>
           <w:sz w:val="20"/>
           <w:szCs w:val="20"/>
@@ -10707,7 +10763,7 @@
     </w:p>
     <w:p>
       <w:pPr>
-        <w:pStyle w:val="NoSpacing"/>
+        <w:pStyle w:val="KeinLeerraum"/>
         <w:rPr>
           <w:sz w:val="20"/>
           <w:szCs w:val="20"/>
@@ -10723,16 +10779,16 @@
     </w:p>
     <w:p>
       <w:pPr>
-        <w:pStyle w:val="NoSpacing"/>
-        <w:rPr>
-          <w:sz w:val="20"/>
-          <w:szCs w:val="20"/>
-        </w:rPr>
-      </w:pPr>
-    </w:p>
-    <w:p>
-      <w:pPr>
-        <w:pStyle w:val="NoSpacing"/>
+        <w:pStyle w:val="KeinLeerraum"/>
+        <w:rPr>
+          <w:sz w:val="20"/>
+          <w:szCs w:val="20"/>
+        </w:rPr>
+      </w:pPr>
+    </w:p>
+    <w:p>
+      <w:pPr>
+        <w:pStyle w:val="KeinLeerraum"/>
         <w:rPr>
           <w:sz w:val="20"/>
           <w:szCs w:val="20"/>
@@ -10787,16 +10843,16 @@
     </w:p>
     <w:p>
       <w:pPr>
-        <w:pStyle w:val="NoSpacing"/>
-        <w:rPr>
-          <w:sz w:val="20"/>
-          <w:szCs w:val="20"/>
-        </w:rPr>
-      </w:pPr>
-    </w:p>
-    <w:p>
-      <w:pPr>
-        <w:pStyle w:val="NoSpacing"/>
+        <w:pStyle w:val="KeinLeerraum"/>
+        <w:rPr>
+          <w:sz w:val="20"/>
+          <w:szCs w:val="20"/>
+        </w:rPr>
+      </w:pPr>
+    </w:p>
+    <w:p>
+      <w:pPr>
+        <w:pStyle w:val="KeinLeerraum"/>
         <w:rPr>
           <w:sz w:val="20"/>
           <w:szCs w:val="20"/>
@@ -10812,7 +10868,7 @@
     </w:p>
     <w:p>
       <w:pPr>
-        <w:pStyle w:val="NoSpacing"/>
+        <w:pStyle w:val="KeinLeerraum"/>
         <w:ind w:left="708"/>
       </w:pPr>
       <w:proofErr w:type="spellStart"/>
@@ -10840,7 +10896,7 @@
     </w:p>
     <w:p>
       <w:pPr>
-        <w:pStyle w:val="NoSpacing"/>
+        <w:pStyle w:val="KeinLeerraum"/>
         <w:ind w:left="708"/>
       </w:pPr>
       <w:proofErr w:type="spellStart"/>
@@ -10874,13 +10930,13 @@
     </w:p>
     <w:p>
       <w:pPr>
-        <w:pStyle w:val="NoSpacing"/>
+        <w:pStyle w:val="KeinLeerraum"/>
         <w:ind w:left="708"/>
       </w:pPr>
     </w:p>
     <w:p>
       <w:pPr>
-        <w:pStyle w:val="NoSpacing"/>
+        <w:pStyle w:val="KeinLeerraum"/>
         <w:ind w:left="708"/>
         <w:rPr>
           <w:lang w:val="en-GB"/>
@@ -10971,7 +11027,7 @@
     </w:p>
     <w:p>
       <w:pPr>
-        <w:pStyle w:val="NoSpacing"/>
+        <w:pStyle w:val="KeinLeerraum"/>
         <w:ind w:left="708"/>
         <w:rPr>
           <w:lang w:val="en-GB"/>
@@ -11055,7 +11111,7 @@
     </w:p>
     <w:p>
       <w:pPr>
-        <w:pStyle w:val="NoSpacing"/>
+        <w:pStyle w:val="KeinLeerraum"/>
         <w:ind w:firstLine="708"/>
       </w:pPr>
       <w:proofErr w:type="spellStart"/>
@@ -11080,13 +11136,13 @@
     </w:p>
     <w:p>
       <w:pPr>
-        <w:pStyle w:val="NoSpacing"/>
+        <w:pStyle w:val="KeinLeerraum"/>
         <w:ind w:left="708"/>
       </w:pPr>
     </w:p>
     <w:p>
       <w:pPr>
-        <w:pStyle w:val="NoSpacing"/>
+        <w:pStyle w:val="KeinLeerraum"/>
         <w:ind w:left="708"/>
       </w:pPr>
       <w:proofErr w:type="spellStart"/>
@@ -11159,7 +11215,7 @@
     </w:p>
     <w:p>
       <w:pPr>
-        <w:pStyle w:val="NoSpacing"/>
+        <w:pStyle w:val="KeinLeerraum"/>
         <w:rPr>
           <w:sz w:val="20"/>
           <w:szCs w:val="20"/>
@@ -11221,7 +11277,7 @@
     </w:p>
     <w:p>
       <w:pPr>
-        <w:pStyle w:val="NoSpacing"/>
+        <w:pStyle w:val="KeinLeerraum"/>
         <w:numPr>
           <w:ilvl w:val="0"/>
           <w:numId w:val="14"/>
@@ -11247,7 +11303,7 @@
     </w:p>
     <w:p>
       <w:pPr>
-        <w:pStyle w:val="NoSpacing"/>
+        <w:pStyle w:val="KeinLeerraum"/>
         <w:numPr>
           <w:ilvl w:val="0"/>
           <w:numId w:val="14"/>
@@ -11268,7 +11324,7 @@
     </w:p>
     <w:p>
       <w:pPr>
-        <w:pStyle w:val="NoSpacing"/>
+        <w:pStyle w:val="KeinLeerraum"/>
         <w:numPr>
           <w:ilvl w:val="0"/>
           <w:numId w:val="14"/>
@@ -11294,13 +11350,13 @@
     </w:p>
     <w:p>
       <w:pPr>
-        <w:pStyle w:val="NoSpacing"/>
+        <w:pStyle w:val="KeinLeerraum"/>
         <w:ind w:left="426" w:hanging="426"/>
       </w:pPr>
     </w:p>
     <w:p>
       <w:pPr>
-        <w:pStyle w:val="NoSpacing"/>
+        <w:pStyle w:val="KeinLeerraum"/>
         <w:ind w:left="426" w:hanging="426"/>
         <w:rPr>
           <w:b/>
@@ -11315,7 +11371,7 @@
     </w:p>
     <w:p>
       <w:pPr>
-        <w:pStyle w:val="NoSpacing"/>
+        <w:pStyle w:val="KeinLeerraum"/>
         <w:numPr>
           <w:ilvl w:val="0"/>
           <w:numId w:val="14"/>
@@ -11346,7 +11402,7 @@
     </w:p>
     <w:p>
       <w:pPr>
-        <w:pStyle w:val="NoSpacing"/>
+        <w:pStyle w:val="KeinLeerraum"/>
         <w:numPr>
           <w:ilvl w:val="0"/>
           <w:numId w:val="14"/>
@@ -11380,7 +11436,7 @@
     </w:p>
     <w:p>
       <w:pPr>
-        <w:pStyle w:val="NoSpacing"/>
+        <w:pStyle w:val="KeinLeerraum"/>
         <w:numPr>
           <w:ilvl w:val="0"/>
           <w:numId w:val="14"/>
@@ -11512,7 +11568,7 @@
     </w:p>
     <w:p>
       <w:pPr>
-        <w:pStyle w:val="NoSpacing"/>
+        <w:pStyle w:val="KeinLeerraum"/>
       </w:pPr>
       <w:r>
         <w:t xml:space="preserve">Call </w:t>
@@ -11536,7 +11592,7 @@
     </w:p>
     <w:p>
       <w:pPr>
-        <w:pStyle w:val="NoSpacing"/>
+        <w:pStyle w:val="KeinLeerraum"/>
       </w:pPr>
       <w:proofErr w:type="spellStart"/>
       <w:r>
@@ -11565,7 +11621,7 @@
     </w:p>
     <w:p>
       <w:pPr>
-        <w:pStyle w:val="NoSpacing"/>
+        <w:pStyle w:val="KeinLeerraum"/>
         <w:ind w:left="708"/>
       </w:pPr>
     </w:p>
@@ -11728,7 +11784,7 @@
     </w:p>
     <w:p>
       <w:pPr>
-        <w:pStyle w:val="NoSpacing"/>
+        <w:pStyle w:val="KeinLeerraum"/>
         <w:numPr>
           <w:ilvl w:val="0"/>
           <w:numId w:val="14"/>
@@ -11746,7 +11802,7 @@
     </w:p>
     <w:p>
       <w:pPr>
-        <w:pStyle w:val="NoSpacing"/>
+        <w:pStyle w:val="KeinLeerraum"/>
         <w:numPr>
           <w:ilvl w:val="0"/>
           <w:numId w:val="14"/>
@@ -11764,7 +11820,7 @@
     </w:p>
     <w:p>
       <w:pPr>
-        <w:pStyle w:val="NoSpacing"/>
+        <w:pStyle w:val="KeinLeerraum"/>
         <w:numPr>
           <w:ilvl w:val="0"/>
           <w:numId w:val="14"/>
@@ -11787,7 +11843,7 @@
     </w:p>
     <w:p>
       <w:pPr>
-        <w:pStyle w:val="NoSpacing"/>
+        <w:pStyle w:val="KeinLeerraum"/>
         <w:numPr>
           <w:ilvl w:val="0"/>
           <w:numId w:val="14"/>
@@ -11890,7 +11946,7 @@
     </w:p>
     <w:p>
       <w:pPr>
-        <w:pStyle w:val="NoSpacing"/>
+        <w:pStyle w:val="KeinLeerraum"/>
         <w:ind w:left="567" w:hanging="567"/>
         <w:rPr>
           <w:lang w:val="en-GB"/>
@@ -11899,7 +11955,7 @@
     </w:p>
     <w:p>
       <w:pPr>
-        <w:pStyle w:val="NoSpacing"/>
+        <w:pStyle w:val="KeinLeerraum"/>
         <w:numPr>
           <w:ilvl w:val="0"/>
           <w:numId w:val="14"/>
@@ -11925,7 +11981,7 @@
     </w:p>
     <w:p>
       <w:pPr>
-        <w:pStyle w:val="NoSpacing"/>
+        <w:pStyle w:val="KeinLeerraum"/>
         <w:numPr>
           <w:ilvl w:val="0"/>
           <w:numId w:val="14"/>
@@ -11959,7 +12015,7 @@
     </w:p>
     <w:p>
       <w:pPr>
-        <w:pStyle w:val="NoSpacing"/>
+        <w:pStyle w:val="KeinLeerraum"/>
         <w:numPr>
           <w:ilvl w:val="0"/>
           <w:numId w:val="14"/>
@@ -12023,7 +12079,7 @@
     </w:p>
     <w:p>
       <w:pPr>
-        <w:pStyle w:val="NoSpacing"/>
+        <w:pStyle w:val="KeinLeerraum"/>
         <w:numPr>
           <w:ilvl w:val="0"/>
           <w:numId w:val="14"/>
@@ -12053,7 +12109,7 @@
     </w:p>
     <w:p>
       <w:pPr>
-        <w:pStyle w:val="NoSpacing"/>
+        <w:pStyle w:val="KeinLeerraum"/>
         <w:numPr>
           <w:ilvl w:val="0"/>
           <w:numId w:val="14"/>
@@ -12140,7 +12196,7 @@
     </w:p>
     <w:p>
       <w:pPr>
-        <w:pStyle w:val="NoSpacing"/>
+        <w:pStyle w:val="KeinLeerraum"/>
         <w:numPr>
           <w:ilvl w:val="0"/>
           <w:numId w:val="14"/>
@@ -12210,7 +12266,7 @@
 </file>
 
 <file path=word/numbering.xml><?xml version="1.0" encoding="utf-8"?>
-<w:numbering xmlns:wpc="http://schemas.microsoft.com/office/word/2010/wordprocessingCanvas" xmlns:mc="http://schemas.openxmlformats.org/markup-compatibility/2006" xmlns:o="urn:schemas-microsoft-com:office:office" xmlns:r="http://schemas.openxmlformats.org/officeDocument/2006/relationships" xmlns:m="http://schemas.openxmlformats.org/officeDocument/2006/math" xmlns:v="urn:schemas-microsoft-com:vml" xmlns:wp14="http://schemas.microsoft.com/office/word/2010/wordprocessingDrawing" xmlns:wp="http://schemas.openxmlformats.org/drawingml/2006/wordprocessingDrawing" xmlns:w10="urn:schemas-microsoft-com:office:word" xmlns:w="http://schemas.openxmlformats.org/wordprocessingml/2006/main" xmlns:w14="http://schemas.microsoft.com/office/word/2010/wordml" xmlns:w15="http://schemas.microsoft.com/office/word/2012/wordml" xmlns:wpg="http://schemas.microsoft.com/office/word/2010/wordprocessingGroup" xmlns:wpi="http://schemas.microsoft.com/office/word/2010/wordprocessingInk" xmlns:wne="http://schemas.microsoft.com/office/word/2006/wordml" xmlns:wps="http://schemas.microsoft.com/office/word/2010/wordprocessingShape" mc:Ignorable="w14 w15 wp14">
+<w:numbering xmlns:wpc="http://schemas.microsoft.com/office/word/2010/wordprocessingCanvas" xmlns:mc="http://schemas.openxmlformats.org/markup-compatibility/2006" xmlns:o="urn:schemas-microsoft-com:office:office" xmlns:r="http://schemas.openxmlformats.org/officeDocument/2006/relationships" xmlns:m="http://schemas.openxmlformats.org/officeDocument/2006/math" xmlns:v="urn:schemas-microsoft-com:vml" xmlns:wp14="http://schemas.microsoft.com/office/word/2010/wordprocessingDrawing" xmlns:wp="http://schemas.openxmlformats.org/drawingml/2006/wordprocessingDrawing" xmlns:w10="urn:schemas-microsoft-com:office:word" xmlns:w="http://schemas.openxmlformats.org/wordprocessingml/2006/main" xmlns:w14="http://schemas.microsoft.com/office/word/2010/wordml" xmlns:wpg="http://schemas.microsoft.com/office/word/2010/wordprocessingGroup" xmlns:wpi="http://schemas.microsoft.com/office/word/2010/wordprocessingInk" xmlns:wne="http://schemas.microsoft.com/office/word/2006/wordml" xmlns:wps="http://schemas.microsoft.com/office/word/2010/wordprocessingShape" mc:Ignorable="w14 wp14">
   <w:abstractNum w:abstractNumId="0">
     <w:nsid w:val="FFFFFF89"/>
     <w:multiLevelType w:val="singleLevel"/>
@@ -12218,7 +12274,7 @@
     <w:lvl w:ilvl="0">
       <w:start w:val="1"/>
       <w:numFmt w:val="bullet"/>
-      <w:pStyle w:val="ListBullet"/>
+      <w:pStyle w:val="Aufzhlungszeichen"/>
       <w:lvlText w:val=""/>
       <w:lvlJc w:val="left"/>
       <w:pPr>
@@ -13697,7 +13753,7 @@
 </file>
 
 <file path=word/styles.xml><?xml version="1.0" encoding="utf-8"?>
-<w:styles xmlns:mc="http://schemas.openxmlformats.org/markup-compatibility/2006" xmlns:r="http://schemas.openxmlformats.org/officeDocument/2006/relationships" xmlns:w="http://schemas.openxmlformats.org/wordprocessingml/2006/main" xmlns:w14="http://schemas.microsoft.com/office/word/2010/wordml" xmlns:w15="http://schemas.microsoft.com/office/word/2012/wordml" mc:Ignorable="w14 w15">
+<w:styles xmlns:mc="http://schemas.openxmlformats.org/markup-compatibility/2006" xmlns:r="http://schemas.openxmlformats.org/officeDocument/2006/relationships" xmlns:w="http://schemas.openxmlformats.org/wordprocessingml/2006/main" xmlns:w14="http://schemas.microsoft.com/office/word/2010/wordml" mc:Ignorable="w14">
   <w:docDefaults>
     <w:rPrDefault>
       <w:rPr>
@@ -13713,388 +13769,154 @@
       </w:pPr>
     </w:pPrDefault>
   </w:docDefaults>
-  <w:latentStyles w:defLockedState="0" w:defUIPriority="99" w:defSemiHidden="0" w:defUnhideWhenUsed="0" w:defQFormat="0" w:count="371">
-    <w:lsdException w:name="Normal" w:uiPriority="0" w:qFormat="1"/>
-    <w:lsdException w:name="heading 1" w:uiPriority="9" w:qFormat="1"/>
-    <w:lsdException w:name="heading 2" w:semiHidden="1" w:uiPriority="9" w:unhideWhenUsed="1" w:qFormat="1"/>
-    <w:lsdException w:name="heading 3" w:semiHidden="1" w:uiPriority="9" w:unhideWhenUsed="1" w:qFormat="1"/>
-    <w:lsdException w:name="heading 4" w:semiHidden="1" w:uiPriority="9" w:unhideWhenUsed="1" w:qFormat="1"/>
-    <w:lsdException w:name="heading 5" w:semiHidden="1" w:uiPriority="9" w:unhideWhenUsed="1" w:qFormat="1"/>
-    <w:lsdException w:name="heading 6" w:semiHidden="1" w:uiPriority="9" w:unhideWhenUsed="1" w:qFormat="1"/>
-    <w:lsdException w:name="heading 7" w:semiHidden="1" w:uiPriority="9" w:unhideWhenUsed="1" w:qFormat="1"/>
-    <w:lsdException w:name="heading 8" w:semiHidden="1" w:uiPriority="9" w:unhideWhenUsed="1" w:qFormat="1"/>
-    <w:lsdException w:name="heading 9" w:semiHidden="1" w:uiPriority="9" w:unhideWhenUsed="1" w:qFormat="1"/>
-    <w:lsdException w:name="index 1" w:semiHidden="1" w:unhideWhenUsed="1"/>
-    <w:lsdException w:name="index 2" w:semiHidden="1" w:unhideWhenUsed="1"/>
-    <w:lsdException w:name="index 3" w:semiHidden="1" w:unhideWhenUsed="1"/>
-    <w:lsdException w:name="index 4" w:semiHidden="1" w:unhideWhenUsed="1"/>
-    <w:lsdException w:name="index 5" w:semiHidden="1" w:unhideWhenUsed="1"/>
-    <w:lsdException w:name="index 6" w:semiHidden="1" w:unhideWhenUsed="1"/>
-    <w:lsdException w:name="index 7" w:semiHidden="1" w:unhideWhenUsed="1"/>
-    <w:lsdException w:name="index 8" w:semiHidden="1" w:unhideWhenUsed="1"/>
-    <w:lsdException w:name="index 9" w:semiHidden="1" w:unhideWhenUsed="1"/>
-    <w:lsdException w:name="toc 1" w:semiHidden="1" w:uiPriority="39" w:unhideWhenUsed="1"/>
-    <w:lsdException w:name="toc 2" w:semiHidden="1" w:uiPriority="39" w:unhideWhenUsed="1"/>
-    <w:lsdException w:name="toc 3" w:semiHidden="1" w:uiPriority="39" w:unhideWhenUsed="1"/>
-    <w:lsdException w:name="toc 4" w:semiHidden="1" w:uiPriority="39" w:unhideWhenUsed="1"/>
-    <w:lsdException w:name="toc 5" w:semiHidden="1" w:uiPriority="39" w:unhideWhenUsed="1"/>
-    <w:lsdException w:name="toc 6" w:semiHidden="1" w:uiPriority="39" w:unhideWhenUsed="1"/>
-    <w:lsdException w:name="toc 7" w:semiHidden="1" w:uiPriority="39" w:unhideWhenUsed="1"/>
-    <w:lsdException w:name="toc 8" w:semiHidden="1" w:uiPriority="39" w:unhideWhenUsed="1"/>
-    <w:lsdException w:name="toc 9" w:semiHidden="1" w:uiPriority="39" w:unhideWhenUsed="1"/>
-    <w:lsdException w:name="Normal Indent" w:semiHidden="1" w:unhideWhenUsed="1"/>
-    <w:lsdException w:name="footnote text" w:semiHidden="1" w:unhideWhenUsed="1"/>
-    <w:lsdException w:name="annotation text" w:semiHidden="1" w:unhideWhenUsed="1"/>
-    <w:lsdException w:name="header" w:semiHidden="1" w:unhideWhenUsed="1"/>
-    <w:lsdException w:name="footer" w:semiHidden="1" w:unhideWhenUsed="1"/>
-    <w:lsdException w:name="index heading" w:semiHidden="1" w:unhideWhenUsed="1"/>
-    <w:lsdException w:name="caption" w:semiHidden="1" w:uiPriority="35" w:unhideWhenUsed="1" w:qFormat="1"/>
-    <w:lsdException w:name="table of figures" w:semiHidden="1" w:unhideWhenUsed="1"/>
-    <w:lsdException w:name="envelope address" w:semiHidden="1" w:unhideWhenUsed="1"/>
-    <w:lsdException w:name="envelope return" w:semiHidden="1" w:unhideWhenUsed="1"/>
-    <w:lsdException w:name="footnote reference" w:semiHidden="1" w:unhideWhenUsed="1"/>
-    <w:lsdException w:name="annotation reference" w:semiHidden="1" w:unhideWhenUsed="1"/>
-    <w:lsdException w:name="line number" w:semiHidden="1" w:unhideWhenUsed="1"/>
-    <w:lsdException w:name="page number" w:semiHidden="1" w:unhideWhenUsed="1"/>
-    <w:lsdException w:name="endnote reference" w:semiHidden="1" w:unhideWhenUsed="1"/>
-    <w:lsdException w:name="endnote text" w:semiHidden="1" w:unhideWhenUsed="1"/>
-    <w:lsdException w:name="table of authorities" w:semiHidden="1" w:unhideWhenUsed="1"/>
-    <w:lsdException w:name="macro" w:semiHidden="1" w:unhideWhenUsed="1"/>
-    <w:lsdException w:name="toa heading" w:semiHidden="1" w:unhideWhenUsed="1"/>
-    <w:lsdException w:name="List" w:semiHidden="1" w:unhideWhenUsed="1"/>
-    <w:lsdException w:name="List Bullet" w:semiHidden="1" w:unhideWhenUsed="1"/>
-    <w:lsdException w:name="List Number" w:semiHidden="1" w:unhideWhenUsed="1"/>
-    <w:lsdException w:name="List 2" w:semiHidden="1" w:unhideWhenUsed="1"/>
-    <w:lsdException w:name="List 3" w:semiHidden="1" w:unhideWhenUsed="1"/>
-    <w:lsdException w:name="List 4" w:semiHidden="1" w:unhideWhenUsed="1"/>
-    <w:lsdException w:name="List 5" w:semiHidden="1" w:unhideWhenUsed="1"/>
-    <w:lsdException w:name="List Bullet 2" w:semiHidden="1" w:unhideWhenUsed="1"/>
-    <w:lsdException w:name="List Bullet 3" w:semiHidden="1" w:unhideWhenUsed="1"/>
-    <w:lsdException w:name="List Bullet 4" w:semiHidden="1" w:unhideWhenUsed="1"/>
-    <w:lsdException w:name="List Bullet 5" w:semiHidden="1" w:unhideWhenUsed="1"/>
-    <w:lsdException w:name="List Number 2" w:semiHidden="1" w:unhideWhenUsed="1"/>
-    <w:lsdException w:name="List Number 3" w:semiHidden="1" w:unhideWhenUsed="1"/>
-    <w:lsdException w:name="List Number 4" w:semiHidden="1" w:unhideWhenUsed="1"/>
-    <w:lsdException w:name="List Number 5" w:semiHidden="1" w:unhideWhenUsed="1"/>
-    <w:lsdException w:name="Title" w:uiPriority="10" w:qFormat="1"/>
-    <w:lsdException w:name="Closing" w:semiHidden="1" w:unhideWhenUsed="1"/>
-    <w:lsdException w:name="Signature" w:semiHidden="1" w:unhideWhenUsed="1"/>
-    <w:lsdException w:name="Default Paragraph Font" w:semiHidden="1" w:uiPriority="1" w:unhideWhenUsed="1"/>
-    <w:lsdException w:name="Body Text" w:semiHidden="1" w:unhideWhenUsed="1"/>
-    <w:lsdException w:name="Body Text Indent" w:semiHidden="1" w:unhideWhenUsed="1"/>
-    <w:lsdException w:name="List Continue" w:semiHidden="1" w:unhideWhenUsed="1"/>
-    <w:lsdException w:name="List Continue 2" w:semiHidden="1" w:unhideWhenUsed="1"/>
-    <w:lsdException w:name="List Continue 3" w:semiHidden="1" w:unhideWhenUsed="1"/>
-    <w:lsdException w:name="List Continue 4" w:semiHidden="1" w:unhideWhenUsed="1"/>
-    <w:lsdException w:name="List Continue 5" w:semiHidden="1" w:unhideWhenUsed="1"/>
-    <w:lsdException w:name="Message Header" w:semiHidden="1" w:unhideWhenUsed="1"/>
-    <w:lsdException w:name="Subtitle" w:uiPriority="11" w:qFormat="1"/>
-    <w:lsdException w:name="Salutation" w:semiHidden="1" w:unhideWhenUsed="1"/>
-    <w:lsdException w:name="Date" w:semiHidden="1" w:unhideWhenUsed="1"/>
-    <w:lsdException w:name="Body Text First Indent" w:semiHidden="1" w:unhideWhenUsed="1"/>
-    <w:lsdException w:name="Body Text First Indent 2" w:semiHidden="1" w:unhideWhenUsed="1"/>
-    <w:lsdException w:name="Note Heading" w:semiHidden="1" w:unhideWhenUsed="1"/>
-    <w:lsdException w:name="Body Text 2" w:semiHidden="1" w:unhideWhenUsed="1"/>
-    <w:lsdException w:name="Body Text 3" w:semiHidden="1" w:unhideWhenUsed="1"/>
-    <w:lsdException w:name="Body Text Indent 2" w:semiHidden="1" w:unhideWhenUsed="1"/>
-    <w:lsdException w:name="Body Text Indent 3" w:semiHidden="1" w:unhideWhenUsed="1"/>
-    <w:lsdException w:name="Block Text" w:semiHidden="1" w:unhideWhenUsed="1"/>
-    <w:lsdException w:name="Hyperlink" w:semiHidden="1" w:unhideWhenUsed="1"/>
-    <w:lsdException w:name="FollowedHyperlink" w:semiHidden="1" w:unhideWhenUsed="1"/>
-    <w:lsdException w:name="Strong" w:uiPriority="22" w:qFormat="1"/>
-    <w:lsdException w:name="Emphasis" w:uiPriority="20" w:qFormat="1"/>
-    <w:lsdException w:name="Document Map" w:semiHidden="1" w:unhideWhenUsed="1"/>
-    <w:lsdException w:name="Plain Text" w:semiHidden="1" w:unhideWhenUsed="1"/>
-    <w:lsdException w:name="E-mail Signature" w:semiHidden="1" w:unhideWhenUsed="1"/>
-    <w:lsdException w:name="HTML Top of Form" w:semiHidden="1" w:unhideWhenUsed="1"/>
-    <w:lsdException w:name="HTML Bottom of Form" w:semiHidden="1" w:unhideWhenUsed="1"/>
-    <w:lsdException w:name="Normal (Web)" w:semiHidden="1" w:unhideWhenUsed="1"/>
-    <w:lsdException w:name="HTML Acronym" w:semiHidden="1" w:unhideWhenUsed="1"/>
-    <w:lsdException w:name="HTML Address" w:semiHidden="1" w:unhideWhenUsed="1"/>
-    <w:lsdException w:name="HTML Cite" w:semiHidden="1" w:unhideWhenUsed="1"/>
-    <w:lsdException w:name="HTML Code" w:semiHidden="1" w:unhideWhenUsed="1"/>
-    <w:lsdException w:name="HTML Definition" w:semiHidden="1" w:unhideWhenUsed="1"/>
-    <w:lsdException w:name="HTML Keyboard" w:semiHidden="1" w:unhideWhenUsed="1"/>
-    <w:lsdException w:name="HTML Preformatted" w:semiHidden="1" w:unhideWhenUsed="1"/>
-    <w:lsdException w:name="HTML Sample" w:semiHidden="1" w:unhideWhenUsed="1"/>
-    <w:lsdException w:name="HTML Typewriter" w:semiHidden="1" w:unhideWhenUsed="1"/>
-    <w:lsdException w:name="HTML Variable" w:semiHidden="1" w:unhideWhenUsed="1"/>
-    <w:lsdException w:name="Normal Table" w:semiHidden="1" w:unhideWhenUsed="1"/>
-    <w:lsdException w:name="annotation subject" w:semiHidden="1" w:unhideWhenUsed="1"/>
-    <w:lsdException w:name="No List" w:semiHidden="1" w:unhideWhenUsed="1"/>
-    <w:lsdException w:name="Outline List 1" w:semiHidden="1" w:unhideWhenUsed="1"/>
-    <w:lsdException w:name="Outline List 2" w:semiHidden="1" w:unhideWhenUsed="1"/>
-    <w:lsdException w:name="Outline List 3" w:semiHidden="1" w:unhideWhenUsed="1"/>
-    <w:lsdException w:name="Table Simple 1" w:semiHidden="1" w:unhideWhenUsed="1"/>
-    <w:lsdException w:name="Table Simple 2" w:semiHidden="1" w:unhideWhenUsed="1"/>
-    <w:lsdException w:name="Table Simple 3" w:semiHidden="1" w:unhideWhenUsed="1"/>
-    <w:lsdException w:name="Table Classic 1" w:semiHidden="1" w:unhideWhenUsed="1"/>
-    <w:lsdException w:name="Table Classic 2" w:semiHidden="1" w:unhideWhenUsed="1"/>
-    <w:lsdException w:name="Table Classic 3" w:semiHidden="1" w:unhideWhenUsed="1"/>
-    <w:lsdException w:name="Table Classic 4" w:semiHidden="1" w:unhideWhenUsed="1"/>
-    <w:lsdException w:name="Table Colorful 1" w:semiHidden="1" w:unhideWhenUsed="1"/>
-    <w:lsdException w:name="Table Colorful 2" w:semiHidden="1" w:unhideWhenUsed="1"/>
-    <w:lsdException w:name="Table Colorful 3" w:semiHidden="1" w:unhideWhenUsed="1"/>
-    <w:lsdException w:name="Table Columns 1" w:semiHidden="1" w:unhideWhenUsed="1"/>
-    <w:lsdException w:name="Table Columns 2" w:semiHidden="1" w:unhideWhenUsed="1"/>
-    <w:lsdException w:name="Table Columns 3" w:semiHidden="1" w:unhideWhenUsed="1"/>
-    <w:lsdException w:name="Table Columns 4" w:semiHidden="1" w:unhideWhenUsed="1"/>
-    <w:lsdException w:name="Table Columns 5" w:semiHidden="1" w:unhideWhenUsed="1"/>
-    <w:lsdException w:name="Table Grid 1" w:semiHidden="1" w:unhideWhenUsed="1"/>
-    <w:lsdException w:name="Table Grid 2" w:semiHidden="1" w:unhideWhenUsed="1"/>
-    <w:lsdException w:name="Table Grid 3" w:semiHidden="1" w:unhideWhenUsed="1"/>
-    <w:lsdException w:name="Table Grid 4" w:semiHidden="1" w:unhideWhenUsed="1"/>
-    <w:lsdException w:name="Table Grid 5" w:semiHidden="1" w:unhideWhenUsed="1"/>
-    <w:lsdException w:name="Table Grid 6" w:semiHidden="1" w:unhideWhenUsed="1"/>
-    <w:lsdException w:name="Table Grid 7" w:semiHidden="1" w:unhideWhenUsed="1"/>
-    <w:lsdException w:name="Table Grid 8" w:semiHidden="1" w:unhideWhenUsed="1"/>
-    <w:lsdException w:name="Table List 1" w:semiHidden="1" w:unhideWhenUsed="1"/>
-    <w:lsdException w:name="Table List 2" w:semiHidden="1" w:unhideWhenUsed="1"/>
-    <w:lsdException w:name="Table List 3" w:semiHidden="1" w:unhideWhenUsed="1"/>
-    <w:lsdException w:name="Table List 4" w:semiHidden="1" w:unhideWhenUsed="1"/>
-    <w:lsdException w:name="Table List 5" w:semiHidden="1" w:unhideWhenUsed="1"/>
-    <w:lsdException w:name="Table List 6" w:semiHidden="1" w:unhideWhenUsed="1"/>
-    <w:lsdException w:name="Table List 7" w:semiHidden="1" w:unhideWhenUsed="1"/>
-    <w:lsdException w:name="Table List 8" w:semiHidden="1" w:unhideWhenUsed="1"/>
-    <w:lsdException w:name="Table 3D effects 1" w:semiHidden="1" w:unhideWhenUsed="1"/>
-    <w:lsdException w:name="Table 3D effects 2" w:semiHidden="1" w:unhideWhenUsed="1"/>
-    <w:lsdException w:name="Table 3D effects 3" w:semiHidden="1" w:unhideWhenUsed="1"/>
-    <w:lsdException w:name="Table Contemporary" w:semiHidden="1" w:unhideWhenUsed="1"/>
-    <w:lsdException w:name="Table Elegant" w:semiHidden="1" w:unhideWhenUsed="1"/>
-    <w:lsdException w:name="Table Professional" w:semiHidden="1" w:unhideWhenUsed="1"/>
-    <w:lsdException w:name="Table Subtle 1" w:semiHidden="1" w:unhideWhenUsed="1"/>
-    <w:lsdException w:name="Table Subtle 2" w:semiHidden="1" w:unhideWhenUsed="1"/>
-    <w:lsdException w:name="Table Web 1" w:semiHidden="1" w:unhideWhenUsed="1"/>
-    <w:lsdException w:name="Table Web 2" w:semiHidden="1" w:unhideWhenUsed="1"/>
-    <w:lsdException w:name="Table Web 3" w:semiHidden="1" w:unhideWhenUsed="1"/>
-    <w:lsdException w:name="Balloon Text" w:semiHidden="1" w:unhideWhenUsed="1"/>
-    <w:lsdException w:name="Table Grid" w:uiPriority="39"/>
-    <w:lsdException w:name="Table Theme" w:semiHidden="1" w:unhideWhenUsed="1"/>
-    <w:lsdException w:name="Placeholder Text" w:semiHidden="1"/>
-    <w:lsdException w:name="No Spacing" w:uiPriority="1" w:qFormat="1"/>
-    <w:lsdException w:name="Light Shading" w:uiPriority="60"/>
-    <w:lsdException w:name="Light List" w:uiPriority="61"/>
-    <w:lsdException w:name="Light Grid" w:uiPriority="62"/>
-    <w:lsdException w:name="Medium Shading 1" w:uiPriority="63"/>
-    <w:lsdException w:name="Medium Shading 2" w:uiPriority="64"/>
-    <w:lsdException w:name="Medium List 1" w:uiPriority="65"/>
-    <w:lsdException w:name="Medium List 2" w:uiPriority="66"/>
-    <w:lsdException w:name="Medium Grid 1" w:uiPriority="67"/>
-    <w:lsdException w:name="Medium Grid 2" w:uiPriority="68"/>
-    <w:lsdException w:name="Medium Grid 3" w:uiPriority="69"/>
-    <w:lsdException w:name="Dark List" w:uiPriority="70"/>
-    <w:lsdException w:name="Colorful Shading" w:uiPriority="71"/>
-    <w:lsdException w:name="Colorful List" w:uiPriority="72"/>
-    <w:lsdException w:name="Colorful Grid" w:uiPriority="73"/>
-    <w:lsdException w:name="Light Shading Accent 1" w:uiPriority="60"/>
-    <w:lsdException w:name="Light List Accent 1" w:uiPriority="61"/>
-    <w:lsdException w:name="Light Grid Accent 1" w:uiPriority="62"/>
-    <w:lsdException w:name="Medium Shading 1 Accent 1" w:uiPriority="63"/>
-    <w:lsdException w:name="Medium Shading 2 Accent 1" w:uiPriority="64"/>
-    <w:lsdException w:name="Medium List 1 Accent 1" w:uiPriority="65"/>
-    <w:lsdException w:name="Revision" w:semiHidden="1"/>
-    <w:lsdException w:name="List Paragraph" w:uiPriority="34" w:qFormat="1"/>
-    <w:lsdException w:name="Quote" w:uiPriority="29" w:qFormat="1"/>
-    <w:lsdException w:name="Intense Quote" w:uiPriority="30" w:qFormat="1"/>
-    <w:lsdException w:name="Medium List 2 Accent 1" w:uiPriority="66"/>
-    <w:lsdException w:name="Medium Grid 1 Accent 1" w:uiPriority="67"/>
-    <w:lsdException w:name="Medium Grid 2 Accent 1" w:uiPriority="68"/>
-    <w:lsdException w:name="Medium Grid 3 Accent 1" w:uiPriority="69"/>
-    <w:lsdException w:name="Dark List Accent 1" w:uiPriority="70"/>
-    <w:lsdException w:name="Colorful Shading Accent 1" w:uiPriority="71"/>
-    <w:lsdException w:name="Colorful List Accent 1" w:uiPriority="72"/>
-    <w:lsdException w:name="Colorful Grid Accent 1" w:uiPriority="73"/>
-    <w:lsdException w:name="Light Shading Accent 2" w:uiPriority="60"/>
-    <w:lsdException w:name="Light List Accent 2" w:uiPriority="61"/>
-    <w:lsdException w:name="Light Grid Accent 2" w:uiPriority="62"/>
-    <w:lsdException w:name="Medium Shading 1 Accent 2" w:uiPriority="63"/>
-    <w:lsdException w:name="Medium Shading 2 Accent 2" w:uiPriority="64"/>
-    <w:lsdException w:name="Medium List 1 Accent 2" w:uiPriority="65"/>
-    <w:lsdException w:name="Medium List 2 Accent 2" w:uiPriority="66"/>
-    <w:lsdException w:name="Medium Grid 1 Accent 2" w:uiPriority="67"/>
-    <w:lsdException w:name="Medium Grid 2 Accent 2" w:uiPriority="68"/>
-    <w:lsdException w:name="Medium Grid 3 Accent 2" w:uiPriority="69"/>
-    <w:lsdException w:name="Dark List Accent 2" w:uiPriority="70"/>
-    <w:lsdException w:name="Colorful Shading Accent 2" w:uiPriority="71"/>
-    <w:lsdException w:name="Colorful List Accent 2" w:uiPriority="72"/>
-    <w:lsdException w:name="Colorful Grid Accent 2" w:uiPriority="73"/>
-    <w:lsdException w:name="Light Shading Accent 3" w:uiPriority="60"/>
-    <w:lsdException w:name="Light List Accent 3" w:uiPriority="61"/>
-    <w:lsdException w:name="Light Grid Accent 3" w:uiPriority="62"/>
-    <w:lsdException w:name="Medium Shading 1 Accent 3" w:uiPriority="63"/>
-    <w:lsdException w:name="Medium Shading 2 Accent 3" w:uiPriority="64"/>
-    <w:lsdException w:name="Medium List 1 Accent 3" w:uiPriority="65"/>
-    <w:lsdException w:name="Medium List 2 Accent 3" w:uiPriority="66"/>
-    <w:lsdException w:name="Medium Grid 1 Accent 3" w:uiPriority="67"/>
-    <w:lsdException w:name="Medium Grid 2 Accent 3" w:uiPriority="68"/>
-    <w:lsdException w:name="Medium Grid 3 Accent 3" w:uiPriority="69"/>
-    <w:lsdException w:name="Dark List Accent 3" w:uiPriority="70"/>
-    <w:lsdException w:name="Colorful Shading Accent 3" w:uiPriority="71"/>
-    <w:lsdException w:name="Colorful List Accent 3" w:uiPriority="72"/>
-    <w:lsdException w:name="Colorful Grid Accent 3" w:uiPriority="73"/>
-    <w:lsdException w:name="Light Shading Accent 4" w:uiPriority="60"/>
-    <w:lsdException w:name="Light List Accent 4" w:uiPriority="61"/>
-    <w:lsdException w:name="Light Grid Accent 4" w:uiPriority="62"/>
-    <w:lsdException w:name="Medium Shading 1 Accent 4" w:uiPriority="63"/>
-    <w:lsdException w:name="Medium Shading 2 Accent 4" w:uiPriority="64"/>
-    <w:lsdException w:name="Medium List 1 Accent 4" w:uiPriority="65"/>
-    <w:lsdException w:name="Medium List 2 Accent 4" w:uiPriority="66"/>
-    <w:lsdException w:name="Medium Grid 1 Accent 4" w:uiPriority="67"/>
-    <w:lsdException w:name="Medium Grid 2 Accent 4" w:uiPriority="68"/>
-    <w:lsdException w:name="Medium Grid 3 Accent 4" w:uiPriority="69"/>
-    <w:lsdException w:name="Dark List Accent 4" w:uiPriority="70"/>
-    <w:lsdException w:name="Colorful Shading Accent 4" w:uiPriority="71"/>
-    <w:lsdException w:name="Colorful List Accent 4" w:uiPriority="72"/>
-    <w:lsdException w:name="Colorful Grid Accent 4" w:uiPriority="73"/>
-    <w:lsdException w:name="Light Shading Accent 5" w:uiPriority="60"/>
-    <w:lsdException w:name="Light List Accent 5" w:uiPriority="61"/>
-    <w:lsdException w:name="Light Grid Accent 5" w:uiPriority="62"/>
-    <w:lsdException w:name="Medium Shading 1 Accent 5" w:uiPriority="63"/>
-    <w:lsdException w:name="Medium Shading 2 Accent 5" w:uiPriority="64"/>
-    <w:lsdException w:name="Medium List 1 Accent 5" w:uiPriority="65"/>
-    <w:lsdException w:name="Medium List 2 Accent 5" w:uiPriority="66"/>
-    <w:lsdException w:name="Medium Grid 1 Accent 5" w:uiPriority="67"/>
-    <w:lsdException w:name="Medium Grid 2 Accent 5" w:uiPriority="68"/>
-    <w:lsdException w:name="Medium Grid 3 Accent 5" w:uiPriority="69"/>
-    <w:lsdException w:name="Dark List Accent 5" w:uiPriority="70"/>
-    <w:lsdException w:name="Colorful Shading Accent 5" w:uiPriority="71"/>
-    <w:lsdException w:name="Colorful List Accent 5" w:uiPriority="72"/>
-    <w:lsdException w:name="Colorful Grid Accent 5" w:uiPriority="73"/>
-    <w:lsdException w:name="Light Shading Accent 6" w:uiPriority="60"/>
-    <w:lsdException w:name="Light List Accent 6" w:uiPriority="61"/>
-    <w:lsdException w:name="Light Grid Accent 6" w:uiPriority="62"/>
-    <w:lsdException w:name="Medium Shading 1 Accent 6" w:uiPriority="63"/>
-    <w:lsdException w:name="Medium Shading 2 Accent 6" w:uiPriority="64"/>
-    <w:lsdException w:name="Medium List 1 Accent 6" w:uiPriority="65"/>
-    <w:lsdException w:name="Medium List 2 Accent 6" w:uiPriority="66"/>
-    <w:lsdException w:name="Medium Grid 1 Accent 6" w:uiPriority="67"/>
-    <w:lsdException w:name="Medium Grid 2 Accent 6" w:uiPriority="68"/>
-    <w:lsdException w:name="Medium Grid 3 Accent 6" w:uiPriority="69"/>
-    <w:lsdException w:name="Dark List Accent 6" w:uiPriority="70"/>
-    <w:lsdException w:name="Colorful Shading Accent 6" w:uiPriority="71"/>
-    <w:lsdException w:name="Colorful List Accent 6" w:uiPriority="72"/>
-    <w:lsdException w:name="Colorful Grid Accent 6" w:uiPriority="73"/>
-    <w:lsdException w:name="Subtle Emphasis" w:uiPriority="19" w:qFormat="1"/>
-    <w:lsdException w:name="Intense Emphasis" w:uiPriority="21" w:qFormat="1"/>
-    <w:lsdException w:name="Subtle Reference" w:uiPriority="31" w:qFormat="1"/>
-    <w:lsdException w:name="Intense Reference" w:uiPriority="32" w:qFormat="1"/>
-    <w:lsdException w:name="Book Title" w:uiPriority="33" w:qFormat="1"/>
-    <w:lsdException w:name="Bibliography" w:semiHidden="1" w:uiPriority="37" w:unhideWhenUsed="1"/>
-    <w:lsdException w:name="TOC Heading" w:semiHidden="1" w:uiPriority="39" w:unhideWhenUsed="1" w:qFormat="1"/>
-    <w:lsdException w:name="Plain Table 1" w:uiPriority="41"/>
-    <w:lsdException w:name="Plain Table 2" w:uiPriority="42"/>
-    <w:lsdException w:name="Plain Table 3" w:uiPriority="43"/>
-    <w:lsdException w:name="Plain Table 4" w:uiPriority="44"/>
-    <w:lsdException w:name="Plain Table 5" w:uiPriority="45"/>
-    <w:lsdException w:name="Grid Table Light" w:uiPriority="40"/>
-    <w:lsdException w:name="Grid Table 1 Light" w:uiPriority="46"/>
-    <w:lsdException w:name="Grid Table 2" w:uiPriority="47"/>
-    <w:lsdException w:name="Grid Table 3" w:uiPriority="48"/>
-    <w:lsdException w:name="Grid Table 4" w:uiPriority="49"/>
-    <w:lsdException w:name="Grid Table 5 Dark" w:uiPriority="50"/>
-    <w:lsdException w:name="Grid Table 6 Colorful" w:uiPriority="51"/>
-    <w:lsdException w:name="Grid Table 7 Colorful" w:uiPriority="52"/>
-    <w:lsdException w:name="Grid Table 1 Light Accent 1" w:uiPriority="46"/>
-    <w:lsdException w:name="Grid Table 2 Accent 1" w:uiPriority="47"/>
-    <w:lsdException w:name="Grid Table 3 Accent 1" w:uiPriority="48"/>
-    <w:lsdException w:name="Grid Table 4 Accent 1" w:uiPriority="49"/>
-    <w:lsdException w:name="Grid Table 5 Dark Accent 1" w:uiPriority="50"/>
-    <w:lsdException w:name="Grid Table 6 Colorful Accent 1" w:uiPriority="51"/>
-    <w:lsdException w:name="Grid Table 7 Colorful Accent 1" w:uiPriority="52"/>
-    <w:lsdException w:name="Grid Table 1 Light Accent 2" w:uiPriority="46"/>
-    <w:lsdException w:name="Grid Table 2 Accent 2" w:uiPriority="47"/>
-    <w:lsdException w:name="Grid Table 3 Accent 2" w:uiPriority="48"/>
-    <w:lsdException w:name="Grid Table 4 Accent 2" w:uiPriority="49"/>
-    <w:lsdException w:name="Grid Table 5 Dark Accent 2" w:uiPriority="50"/>
-    <w:lsdException w:name="Grid Table 6 Colorful Accent 2" w:uiPriority="51"/>
-    <w:lsdException w:name="Grid Table 7 Colorful Accent 2" w:uiPriority="52"/>
-    <w:lsdException w:name="Grid Table 1 Light Accent 3" w:uiPriority="46"/>
-    <w:lsdException w:name="Grid Table 2 Accent 3" w:uiPriority="47"/>
-    <w:lsdException w:name="Grid Table 3 Accent 3" w:uiPriority="48"/>
-    <w:lsdException w:name="Grid Table 4 Accent 3" w:uiPriority="49"/>
-    <w:lsdException w:name="Grid Table 5 Dark Accent 3" w:uiPriority="50"/>
-    <w:lsdException w:name="Grid Table 6 Colorful Accent 3" w:uiPriority="51"/>
-    <w:lsdException w:name="Grid Table 7 Colorful Accent 3" w:uiPriority="52"/>
-    <w:lsdException w:name="Grid Table 1 Light Accent 4" w:uiPriority="46"/>
-    <w:lsdException w:name="Grid Table 2 Accent 4" w:uiPriority="47"/>
-    <w:lsdException w:name="Grid Table 3 Accent 4" w:uiPriority="48"/>
-    <w:lsdException w:name="Grid Table 4 Accent 4" w:uiPriority="49"/>
-    <w:lsdException w:name="Grid Table 5 Dark Accent 4" w:uiPriority="50"/>
-    <w:lsdException w:name="Grid Table 6 Colorful Accent 4" w:uiPriority="51"/>
-    <w:lsdException w:name="Grid Table 7 Colorful Accent 4" w:uiPriority="52"/>
-    <w:lsdException w:name="Grid Table 1 Light Accent 5" w:uiPriority="46"/>
-    <w:lsdException w:name="Grid Table 2 Accent 5" w:uiPriority="47"/>
-    <w:lsdException w:name="Grid Table 3 Accent 5" w:uiPriority="48"/>
-    <w:lsdException w:name="Grid Table 4 Accent 5" w:uiPriority="49"/>
-    <w:lsdException w:name="Grid Table 5 Dark Accent 5" w:uiPriority="50"/>
-    <w:lsdException w:name="Grid Table 6 Colorful Accent 5" w:uiPriority="51"/>
-    <w:lsdException w:name="Grid Table 7 Colorful Accent 5" w:uiPriority="52"/>
-    <w:lsdException w:name="Grid Table 1 Light Accent 6" w:uiPriority="46"/>
-    <w:lsdException w:name="Grid Table 2 Accent 6" w:uiPriority="47"/>
-    <w:lsdException w:name="Grid Table 3 Accent 6" w:uiPriority="48"/>
-    <w:lsdException w:name="Grid Table 4 Accent 6" w:uiPriority="49"/>
-    <w:lsdException w:name="Grid Table 5 Dark Accent 6" w:uiPriority="50"/>
-    <w:lsdException w:name="Grid Table 6 Colorful Accent 6" w:uiPriority="51"/>
-    <w:lsdException w:name="Grid Table 7 Colorful Accent 6" w:uiPriority="52"/>
-    <w:lsdException w:name="List Table 1 Light" w:uiPriority="46"/>
-    <w:lsdException w:name="List Table 2" w:uiPriority="47"/>
-    <w:lsdException w:name="List Table 3" w:uiPriority="48"/>
-    <w:lsdException w:name="List Table 4" w:uiPriority="49"/>
-    <w:lsdException w:name="List Table 5 Dark" w:uiPriority="50"/>
-    <w:lsdException w:name="List Table 6 Colorful" w:uiPriority="51"/>
-    <w:lsdException w:name="List Table 7 Colorful" w:uiPriority="52"/>
-    <w:lsdException w:name="List Table 1 Light Accent 1" w:uiPriority="46"/>
-    <w:lsdException w:name="List Table 2 Accent 1" w:uiPriority="47"/>
-    <w:lsdException w:name="List Table 3 Accent 1" w:uiPriority="48"/>
-    <w:lsdException w:name="List Table 4 Accent 1" w:uiPriority="49"/>
-    <w:lsdException w:name="List Table 5 Dark Accent 1" w:uiPriority="50"/>
-    <w:lsdException w:name="List Table 6 Colorful Accent 1" w:uiPriority="51"/>
-    <w:lsdException w:name="List Table 7 Colorful Accent 1" w:uiPriority="52"/>
-    <w:lsdException w:name="List Table 1 Light Accent 2" w:uiPriority="46"/>
-    <w:lsdException w:name="List Table 2 Accent 2" w:uiPriority="47"/>
-    <w:lsdException w:name="List Table 3 Accent 2" w:uiPriority="48"/>
-    <w:lsdException w:name="List Table 4 Accent 2" w:uiPriority="49"/>
-    <w:lsdException w:name="List Table 5 Dark Accent 2" w:uiPriority="50"/>
-    <w:lsdException w:name="List Table 6 Colorful Accent 2" w:uiPriority="51"/>
-    <w:lsdException w:name="List Table 7 Colorful Accent 2" w:uiPriority="52"/>
-    <w:lsdException w:name="List Table 1 Light Accent 3" w:uiPriority="46"/>
-    <w:lsdException w:name="List Table 2 Accent 3" w:uiPriority="47"/>
-    <w:lsdException w:name="List Table 3 Accent 3" w:uiPriority="48"/>
-    <w:lsdException w:name="List Table 4 Accent 3" w:uiPriority="49"/>
-    <w:lsdException w:name="List Table 5 Dark Accent 3" w:uiPriority="50"/>
-    <w:lsdException w:name="List Table 6 Colorful Accent 3" w:uiPriority="51"/>
-    <w:lsdException w:name="List Table 7 Colorful Accent 3" w:uiPriority="52"/>
-    <w:lsdException w:name="List Table 1 Light Accent 4" w:uiPriority="46"/>
-    <w:lsdException w:name="List Table 2 Accent 4" w:uiPriority="47"/>
-    <w:lsdException w:name="List Table 3 Accent 4" w:uiPriority="48"/>
-    <w:lsdException w:name="List Table 4 Accent 4" w:uiPriority="49"/>
-    <w:lsdException w:name="List Table 5 Dark Accent 4" w:uiPriority="50"/>
-    <w:lsdException w:name="List Table 6 Colorful Accent 4" w:uiPriority="51"/>
-    <w:lsdException w:name="List Table 7 Colorful Accent 4" w:uiPriority="52"/>
-    <w:lsdException w:name="List Table 1 Light Accent 5" w:uiPriority="46"/>
-    <w:lsdException w:name="List Table 2 Accent 5" w:uiPriority="47"/>
-    <w:lsdException w:name="List Table 3 Accent 5" w:uiPriority="48"/>
-    <w:lsdException w:name="List Table 4 Accent 5" w:uiPriority="49"/>
-    <w:lsdException w:name="List Table 5 Dark Accent 5" w:uiPriority="50"/>
-    <w:lsdException w:name="List Table 6 Colorful Accent 5" w:uiPriority="51"/>
-    <w:lsdException w:name="List Table 7 Colorful Accent 5" w:uiPriority="52"/>
-    <w:lsdException w:name="List Table 1 Light Accent 6" w:uiPriority="46"/>
-    <w:lsdException w:name="List Table 2 Accent 6" w:uiPriority="47"/>
-    <w:lsdException w:name="List Table 3 Accent 6" w:uiPriority="48"/>
-    <w:lsdException w:name="List Table 4 Accent 6" w:uiPriority="49"/>
-    <w:lsdException w:name="List Table 5 Dark Accent 6" w:uiPriority="50"/>
-    <w:lsdException w:name="List Table 6 Colorful Accent 6" w:uiPriority="51"/>
-    <w:lsdException w:name="List Table 7 Colorful Accent 6" w:uiPriority="52"/>
+  <w:latentStyles w:defLockedState="0" w:defUIPriority="99" w:defSemiHidden="1" w:defUnhideWhenUsed="1" w:defQFormat="0" w:count="267">
+    <w:lsdException w:name="Normal" w:semiHidden="0" w:uiPriority="0" w:unhideWhenUsed="0" w:qFormat="1"/>
+    <w:lsdException w:name="heading 1" w:semiHidden="0" w:uiPriority="9" w:unhideWhenUsed="0" w:qFormat="1"/>
+    <w:lsdException w:name="heading 2" w:uiPriority="9" w:qFormat="1"/>
+    <w:lsdException w:name="heading 3" w:uiPriority="9" w:qFormat="1"/>
+    <w:lsdException w:name="heading 4" w:uiPriority="9" w:qFormat="1"/>
+    <w:lsdException w:name="heading 5" w:uiPriority="9" w:qFormat="1"/>
+    <w:lsdException w:name="heading 6" w:uiPriority="9" w:qFormat="1"/>
+    <w:lsdException w:name="heading 7" w:uiPriority="9" w:qFormat="1"/>
+    <w:lsdException w:name="heading 8" w:uiPriority="9" w:qFormat="1"/>
+    <w:lsdException w:name="heading 9" w:uiPriority="9" w:qFormat="1"/>
+    <w:lsdException w:name="toc 1" w:uiPriority="39"/>
+    <w:lsdException w:name="toc 2" w:uiPriority="39"/>
+    <w:lsdException w:name="toc 3" w:uiPriority="39"/>
+    <w:lsdException w:name="toc 4" w:uiPriority="39"/>
+    <w:lsdException w:name="toc 5" w:uiPriority="39"/>
+    <w:lsdException w:name="toc 6" w:uiPriority="39"/>
+    <w:lsdException w:name="toc 7" w:uiPriority="39"/>
+    <w:lsdException w:name="toc 8" w:uiPriority="39"/>
+    <w:lsdException w:name="toc 9" w:uiPriority="39"/>
+    <w:lsdException w:name="caption" w:uiPriority="35" w:qFormat="1"/>
+    <w:lsdException w:name="Title" w:semiHidden="0" w:uiPriority="10" w:unhideWhenUsed="0" w:qFormat="1"/>
+    <w:lsdException w:name="Default Paragraph Font" w:uiPriority="1"/>
+    <w:lsdException w:name="Subtitle" w:semiHidden="0" w:uiPriority="11" w:unhideWhenUsed="0" w:qFormat="1"/>
+    <w:lsdException w:name="Strong" w:semiHidden="0" w:uiPriority="22" w:unhideWhenUsed="0" w:qFormat="1"/>
+    <w:lsdException w:name="Emphasis" w:semiHidden="0" w:uiPriority="20" w:unhideWhenUsed="0" w:qFormat="1"/>
+    <w:lsdException w:name="Table Grid" w:semiHidden="0" w:uiPriority="39" w:unhideWhenUsed="0"/>
+    <w:lsdException w:name="Placeholder Text" w:unhideWhenUsed="0"/>
+    <w:lsdException w:name="No Spacing" w:semiHidden="0" w:uiPriority="1" w:unhideWhenUsed="0" w:qFormat="1"/>
+    <w:lsdException w:name="Light Shading" w:semiHidden="0" w:uiPriority="60" w:unhideWhenUsed="0"/>
+    <w:lsdException w:name="Light List" w:semiHidden="0" w:uiPriority="61" w:unhideWhenUsed="0"/>
+    <w:lsdException w:name="Light Grid" w:semiHidden="0" w:uiPriority="62" w:unhideWhenUsed="0"/>
+    <w:lsdException w:name="Medium Shading 1" w:semiHidden="0" w:uiPriority="63" w:unhideWhenUsed="0"/>
+    <w:lsdException w:name="Medium Shading 2" w:semiHidden="0" w:uiPriority="64" w:unhideWhenUsed="0"/>
+    <w:lsdException w:name="Medium List 1" w:semiHidden="0" w:uiPriority="65" w:unhideWhenUsed="0"/>
+    <w:lsdException w:name="Medium List 2" w:semiHidden="0" w:uiPriority="66" w:unhideWhenUsed="0"/>
+    <w:lsdException w:name="Medium Grid 1" w:semiHidden="0" w:uiPriority="67" w:unhideWhenUsed="0"/>
+    <w:lsdException w:name="Medium Grid 2" w:semiHidden="0" w:uiPriority="68" w:unhideWhenUsed="0"/>
+    <w:lsdException w:name="Medium Grid 3" w:semiHidden="0" w:uiPriority="69" w:unhideWhenUsed="0"/>
+    <w:lsdException w:name="Dark List" w:semiHidden="0" w:uiPriority="70" w:unhideWhenUsed="0"/>
+    <w:lsdException w:name="Colorful Shading" w:semiHidden="0" w:uiPriority="71" w:unhideWhenUsed="0"/>
+    <w:lsdException w:name="Colorful List" w:semiHidden="0" w:uiPriority="72" w:unhideWhenUsed="0"/>
+    <w:lsdException w:name="Colorful Grid" w:semiHidden="0" w:uiPriority="73" w:unhideWhenUsed="0"/>
+    <w:lsdException w:name="Light Shading Accent 1" w:semiHidden="0" w:uiPriority="60" w:unhideWhenUsed="0"/>
+    <w:lsdException w:name="Light List Accent 1" w:semiHidden="0" w:uiPriority="61" w:unhideWhenUsed="0"/>
+    <w:lsdException w:name="Light Grid Accent 1" w:semiHidden="0" w:uiPriority="62" w:unhideWhenUsed="0"/>
+    <w:lsdException w:name="Medium Shading 1 Accent 1" w:semiHidden="0" w:uiPriority="63" w:unhideWhenUsed="0"/>
+    <w:lsdException w:name="Medium Shading 2 Accent 1" w:semiHidden="0" w:uiPriority="64" w:unhideWhenUsed="0"/>
+    <w:lsdException w:name="Medium List 1 Accent 1" w:semiHidden="0" w:uiPriority="65" w:unhideWhenUsed="0"/>
+    <w:lsdException w:name="Revision" w:unhideWhenUsed="0"/>
+    <w:lsdException w:name="List Paragraph" w:semiHidden="0" w:uiPriority="34" w:unhideWhenUsed="0" w:qFormat="1"/>
+    <w:lsdException w:name="Quote" w:semiHidden="0" w:uiPriority="29" w:unhideWhenUsed="0" w:qFormat="1"/>
+    <w:lsdException w:name="Intense Quote" w:semiHidden="0" w:uiPriority="30" w:unhideWhenUsed="0" w:qFormat="1"/>
+    <w:lsdException w:name="Medium List 2 Accent 1" w:semiHidden="0" w:uiPriority="66" w:unhideWhenUsed="0"/>
+    <w:lsdException w:name="Medium Grid 1 Accent 1" w:semiHidden="0" w:uiPriority="67" w:unhideWhenUsed="0"/>
+    <w:lsdException w:name="Medium Grid 2 Accent 1" w:semiHidden="0" w:uiPriority="68" w:unhideWhenUsed="0"/>
+    <w:lsdException w:name="Medium Grid 3 Accent 1" w:semiHidden="0" w:uiPriority="69" w:unhideWhenUsed="0"/>
+    <w:lsdException w:name="Dark List Accent 1" w:semiHidden="0" w:uiPriority="70" w:unhideWhenUsed="0"/>
+    <w:lsdException w:name="Colorful Shading Accent 1" w:semiHidden="0" w:uiPriority="71" w:unhideWhenUsed="0"/>
+    <w:lsdException w:name="Colorful List Accent 1" w:semiHidden="0" w:uiPriority="72" w:unhideWhenUsed="0"/>
+    <w:lsdException w:name="Colorful Grid Accent 1" w:semiHidden="0" w:uiPriority="73" w:unhideWhenUsed="0"/>
+    <w:lsdException w:name="Light Shading Accent 2" w:semiHidden="0" w:uiPriority="60" w:unhideWhenUsed="0"/>
+    <w:lsdException w:name="Light List Accent 2" w:semiHidden="0" w:uiPriority="61" w:unhideWhenUsed="0"/>
+    <w:lsdException w:name="Light Grid Accent 2" w:semiHidden="0" w:uiPriority="62" w:unhideWhenUsed="0"/>
+    <w:lsdException w:name="Medium Shading 1 Accent 2" w:semiHidden="0" w:uiPriority="63" w:unhideWhenUsed="0"/>
+    <w:lsdException w:name="Medium Shading 2 Accent 2" w:semiHidden="0" w:uiPriority="64" w:unhideWhenUsed="0"/>
+    <w:lsdException w:name="Medium List 1 Accent 2" w:semiHidden="0" w:uiPriority="65" w:unhideWhenUsed="0"/>
+    <w:lsdException w:name="Medium List 2 Accent 2" w:semiHidden="0" w:uiPriority="66" w:unhideWhenUsed="0"/>
+    <w:lsdException w:name="Medium Grid 1 Accent 2" w:semiHidden="0" w:uiPriority="67" w:unhideWhenUsed="0"/>
+    <w:lsdException w:name="Medium Grid 2 Accent 2" w:semiHidden="0" w:uiPriority="68" w:unhideWhenUsed="0"/>
+    <w:lsdException w:name="Medium Grid 3 Accent 2" w:semiHidden="0" w:uiPriority="69" w:unhideWhenUsed="0"/>
+    <w:lsdException w:name="Dark List Accent 2" w:semiHidden="0" w:uiPriority="70" w:unhideWhenUsed="0"/>
+    <w:lsdException w:name="Colorful Shading Accent 2" w:semiHidden="0" w:uiPriority="71" w:unhideWhenUsed="0"/>
+    <w:lsdException w:name="Colorful List Accent 2" w:semiHidden="0" w:uiPriority="72" w:unhideWhenUsed="0"/>
+    <w:lsdException w:name="Colorful Grid Accent 2" w:semiHidden="0" w:uiPriority="73" w:unhideWhenUsed="0"/>
+    <w:lsdException w:name="Light Shading Accent 3" w:semiHidden="0" w:uiPriority="60" w:unhideWhenUsed="0"/>
+    <w:lsdException w:name="Light List Accent 3" w:semiHidden="0" w:uiPriority="61" w:unhideWhenUsed="0"/>
+    <w:lsdException w:name="Light Grid Accent 3" w:semiHidden="0" w:uiPriority="62" w:unhideWhenUsed="0"/>
+    <w:lsdException w:name="Medium Shading 1 Accent 3" w:semiHidden="0" w:uiPriority="63" w:unhideWhenUsed="0"/>
+    <w:lsdException w:name="Medium Shading 2 Accent 3" w:semiHidden="0" w:uiPriority="64" w:unhideWhenUsed="0"/>
+    <w:lsdException w:name="Medium List 1 Accent 3" w:semiHidden="0" w:uiPriority="65" w:unhideWhenUsed="0"/>
+    <w:lsdException w:name="Medium List 2 Accent 3" w:semiHidden="0" w:uiPriority="66" w:unhideWhenUsed="0"/>
+    <w:lsdException w:name="Medium Grid 1 Accent 3" w:semiHidden="0" w:uiPriority="67" w:unhideWhenUsed="0"/>
+    <w:lsdException w:name="Medium Grid 2 Accent 3" w:semiHidden="0" w:uiPriority="68" w:unhideWhenUsed="0"/>
+    <w:lsdException w:name="Medium Grid 3 Accent 3" w:semiHidden="0" w:uiPriority="69" w:unhideWhenUsed="0"/>
+    <w:lsdException w:name="Dark List Accent 3" w:semiHidden="0" w:uiPriority="70" w:unhideWhenUsed="0"/>
+    <w:lsdException w:name="Colorful Shading Accent 3" w:semiHidden="0" w:uiPriority="71" w:unhideWhenUsed="0"/>
+    <w:lsdException w:name="Colorful List Accent 3" w:semiHidden="0" w:uiPriority="72" w:unhideWhenUsed="0"/>
+    <w:lsdException w:name="Colorful Grid Accent 3" w:semiHidden="0" w:uiPriority="73" w:unhideWhenUsed="0"/>
+    <w:lsdException w:name="Light Shading Accent 4" w:semiHidden="0" w:uiPriority="60" w:unhideWhenUsed="0"/>
+    <w:lsdException w:name="Light List Accent 4" w:semiHidden="0" w:uiPriority="61" w:unhideWhenUsed="0"/>
+    <w:lsdException w:name="Light Grid Accent 4" w:semiHidden="0" w:uiPriority="62" w:unhideWhenUsed="0"/>
+    <w:lsdException w:name="Medium Shading 1 Accent 4" w:semiHidden="0" w:uiPriority="63" w:unhideWhenUsed="0"/>
+    <w:lsdException w:name="Medium Shading 2 Accent 4" w:semiHidden="0" w:uiPriority="64" w:unhideWhenUsed="0"/>
+    <w:lsdException w:name="Medium List 1 Accent 4" w:semiHidden="0" w:uiPriority="65" w:unhideWhenUsed="0"/>
+    <w:lsdException w:name="Medium List 2 Accent 4" w:semiHidden="0" w:uiPriority="66" w:unhideWhenUsed="0"/>
+    <w:lsdException w:name="Medium Grid 1 Accent 4" w:semiHidden="0" w:uiPriority="67" w:unhideWhenUsed="0"/>
+    <w:lsdException w:name="Medium Grid 2 Accent 4" w:semiHidden="0" w:uiPriority="68" w:unhideWhenUsed="0"/>
+    <w:lsdException w:name="Medium Grid 3 Accent 4" w:semiHidden="0" w:uiPriority="69" w:unhideWhenUsed="0"/>
+    <w:lsdException w:name="Dark List Accent 4" w:semiHidden="0" w:uiPriority="70" w:unhideWhenUsed="0"/>
+    <w:lsdException w:name="Colorful Shading Accent 4" w:semiHidden="0" w:uiPriority="71" w:unhideWhenUsed="0"/>
+    <w:lsdException w:name="Colorful List Accent 4" w:semiHidden="0" w:uiPriority="72" w:unhideWhenUsed="0"/>
+    <w:lsdException w:name="Colorful Grid Accent 4" w:semiHidden="0" w:uiPriority="73" w:unhideWhenUsed="0"/>
+    <w:lsdException w:name="Light Shading Accent 5" w:semiHidden="0" w:uiPriority="60" w:unhideWhenUsed="0"/>
+    <w:lsdException w:name="Light List Accent 5" w:semiHidden="0" w:uiPriority="61" w:unhideWhenUsed="0"/>
+    <w:lsdException w:name="Light Grid Accent 5" w:semiHidden="0" w:uiPriority="62" w:unhideWhenUsed="0"/>
+    <w:lsdException w:name="Medium Shading 1 Accent 5" w:semiHidden="0" w:uiPriority="63" w:unhideWhenUsed="0"/>
+    <w:lsdException w:name="Medium Shading 2 Accent 5" w:semiHidden="0" w:uiPriority="64" w:unhideWhenUsed="0"/>
+    <w:lsdException w:name="Medium List 1 Accent 5" w:semiHidden="0" w:uiPriority="65" w:unhideWhenUsed="0"/>
+    <w:lsdException w:name="Medium List 2 Accent 5" w:semiHidden="0" w:uiPriority="66" w:unhideWhenUsed="0"/>
+    <w:lsdException w:name="Medium Grid 1 Accent 5" w:semiHidden="0" w:uiPriority="67" w:unhideWhenUsed="0"/>
+    <w:lsdException w:name="Medium Grid 2 Accent 5" w:semiHidden="0" w:uiPriority="68" w:unhideWhenUsed="0"/>
+    <w:lsdException w:name="Medium Grid 3 Accent 5" w:semiHidden="0" w:uiPriority="69" w:unhideWhenUsed="0"/>
+    <w:lsdException w:name="Dark List Accent 5" w:semiHidden="0" w:uiPriority="70" w:unhideWhenUsed="0"/>
+    <w:lsdException w:name="Colorful Shading Accent 5" w:semiHidden="0" w:uiPriority="71" w:unhideWhenUsed="0"/>
+    <w:lsdException w:name="Colorful List Accent 5" w:semiHidden="0" w:uiPriority="72" w:unhideWhenUsed="0"/>
+    <w:lsdException w:name="Colorful Grid Accent 5" w:semiHidden="0" w:uiPriority="73" w:unhideWhenUsed="0"/>
+    <w:lsdException w:name="Light Shading Accent 6" w:semiHidden="0" w:uiPriority="60" w:unhideWhenUsed="0"/>
+    <w:lsdException w:name="Light List Accent 6" w:semiHidden="0" w:uiPriority="61" w:unhideWhenUsed="0"/>
+    <w:lsdException w:name="Light Grid Accent 6" w:semiHidden="0" w:uiPriority="62" w:unhideWhenUsed="0"/>
+    <w:lsdException w:name="Medium Shading 1 Accent 6" w:semiHidden="0" w:uiPriority="63" w:unhideWhenUsed="0"/>
+    <w:lsdException w:name="Medium Shading 2 Accent 6" w:semiHidden="0" w:uiPriority="64" w:unhideWhenUsed="0"/>
+    <w:lsdException w:name="Medium List 1 Accent 6" w:semiHidden="0" w:uiPriority="65" w:unhideWhenUsed="0"/>
+    <w:lsdException w:name="Medium List 2 Accent 6" w:semiHidden="0" w:uiPriority="66" w:unhideWhenUsed="0"/>
+    <w:lsdException w:name="Medium Grid 1 Accent 6" w:semiHidden="0" w:uiPriority="67" w:unhideWhenUsed="0"/>
+    <w:lsdException w:name="Medium Grid 2 Accent 6" w:semiHidden="0" w:uiPriority="68" w:unhideWhenUsed="0"/>
+    <w:lsdException w:name="Medium Grid 3 Accent 6" w:semiHidden="0" w:uiPriority="69" w:unhideWhenUsed="0"/>
+    <w:lsdException w:name="Dark List Accent 6" w:semiHidden="0" w:uiPriority="70" w:unhideWhenUsed="0"/>
+    <w:lsdException w:name="Colorful Shading Accent 6" w:semiHidden="0" w:uiPriority="71" w:unhideWhenUsed="0"/>
+    <w:lsdException w:name="Colorful List Accent 6" w:semiHidden="0" w:uiPriority="72" w:unhideWhenUsed="0"/>
+    <w:lsdException w:name="Colorful Grid Accent 6" w:semiHidden="0" w:uiPriority="73" w:unhideWhenUsed="0"/>
+    <w:lsdException w:name="Subtle Emphasis" w:semiHidden="0" w:uiPriority="19" w:unhideWhenUsed="0" w:qFormat="1"/>
+    <w:lsdException w:name="Intense Emphasis" w:semiHidden="0" w:uiPriority="21" w:unhideWhenUsed="0" w:qFormat="1"/>
+    <w:lsdException w:name="Subtle Reference" w:semiHidden="0" w:uiPriority="31" w:unhideWhenUsed="0" w:qFormat="1"/>
+    <w:lsdException w:name="Intense Reference" w:semiHidden="0" w:uiPriority="32" w:unhideWhenUsed="0" w:qFormat="1"/>
+    <w:lsdException w:name="Book Title" w:semiHidden="0" w:uiPriority="33" w:unhideWhenUsed="0" w:qFormat="1"/>
+    <w:lsdException w:name="Bibliography" w:uiPriority="37"/>
+    <w:lsdException w:name="TOC Heading" w:uiPriority="39" w:qFormat="1"/>
   </w:latentStyles>
-  <w:style w:type="paragraph" w:default="1" w:styleId="Normal">
+  <w:style w:type="paragraph" w:default="1" w:styleId="Standard">
     <w:name w:val="Normal"/>
     <w:qFormat/>
   </w:style>
-  <w:style w:type="paragraph" w:styleId="Heading1">
+  <w:style w:type="paragraph" w:styleId="berschrift1">
     <w:name w:val="heading 1"/>
-    <w:basedOn w:val="Normal"/>
-    <w:next w:val="Normal"/>
-    <w:link w:val="Heading1Char"/>
+    <w:basedOn w:val="Standard"/>
+    <w:next w:val="Standard"/>
+    <w:link w:val="berschrift1Zchn"/>
     <w:uiPriority w:val="9"/>
     <w:qFormat/>
     <w:rsid w:val="00587AA6"/>
@@ -14111,11 +13933,11 @@
       <w:szCs w:val="32"/>
     </w:rPr>
   </w:style>
-  <w:style w:type="paragraph" w:styleId="Heading2">
+  <w:style w:type="paragraph" w:styleId="berschrift2">
     <w:name w:val="heading 2"/>
-    <w:basedOn w:val="Normal"/>
-    <w:next w:val="Normal"/>
-    <w:link w:val="Heading2Char"/>
+    <w:basedOn w:val="Standard"/>
+    <w:next w:val="Standard"/>
+    <w:link w:val="berschrift2Zchn"/>
     <w:uiPriority w:val="9"/>
     <w:unhideWhenUsed/>
     <w:qFormat/>
@@ -14133,13 +13955,13 @@
       <w:szCs w:val="26"/>
     </w:rPr>
   </w:style>
-  <w:style w:type="character" w:default="1" w:styleId="DefaultParagraphFont">
+  <w:style w:type="character" w:default="1" w:styleId="Absatz-Standardschriftart">
     <w:name w:val="Default Paragraph Font"/>
     <w:uiPriority w:val="1"/>
     <w:semiHidden/>
     <w:unhideWhenUsed/>
   </w:style>
-  <w:style w:type="table" w:default="1" w:styleId="TableNormal">
+  <w:style w:type="table" w:default="1" w:styleId="NormaleTabelle">
     <w:name w:val="Normal Table"/>
     <w:uiPriority w:val="99"/>
     <w:semiHidden/>
@@ -14154,17 +13976,17 @@
       </w:tblCellMar>
     </w:tblPr>
   </w:style>
-  <w:style w:type="numbering" w:default="1" w:styleId="NoList">
+  <w:style w:type="numbering" w:default="1" w:styleId="KeineListe">
     <w:name w:val="No List"/>
     <w:uiPriority w:val="99"/>
     <w:semiHidden/>
     <w:unhideWhenUsed/>
   </w:style>
-  <w:style w:type="paragraph" w:styleId="Title">
+  <w:style w:type="paragraph" w:styleId="Titel">
     <w:name w:val="Title"/>
-    <w:basedOn w:val="Normal"/>
-    <w:next w:val="Normal"/>
-    <w:link w:val="TitleChar"/>
+    <w:basedOn w:val="Standard"/>
+    <w:next w:val="Standard"/>
+    <w:link w:val="TitelZchn"/>
     <w:uiPriority w:val="10"/>
     <w:qFormat/>
     <w:rsid w:val="00587AA6"/>
@@ -14180,10 +14002,10 @@
       <w:szCs w:val="56"/>
     </w:rPr>
   </w:style>
-  <w:style w:type="character" w:customStyle="1" w:styleId="TitleChar">
-    <w:name w:val="Title Char"/>
-    <w:basedOn w:val="DefaultParagraphFont"/>
-    <w:link w:val="Title"/>
+  <w:style w:type="character" w:customStyle="1" w:styleId="TitelZchn">
+    <w:name w:val="Titel Zchn"/>
+    <w:basedOn w:val="Absatz-Standardschriftart"/>
+    <w:link w:val="Titel"/>
     <w:uiPriority w:val="10"/>
     <w:rsid w:val="00587AA6"/>
     <w:rPr>
@@ -14194,10 +14016,10 @@
       <w:szCs w:val="56"/>
     </w:rPr>
   </w:style>
-  <w:style w:type="character" w:customStyle="1" w:styleId="Heading1Char">
-    <w:name w:val="Heading 1 Char"/>
-    <w:basedOn w:val="DefaultParagraphFont"/>
-    <w:link w:val="Heading1"/>
+  <w:style w:type="character" w:customStyle="1" w:styleId="berschrift1Zchn">
+    <w:name w:val="Überschrift 1 Zchn"/>
+    <w:basedOn w:val="Absatz-Standardschriftart"/>
+    <w:link w:val="berschrift1"/>
     <w:uiPriority w:val="9"/>
     <w:rsid w:val="00587AA6"/>
     <w:rPr>
@@ -14207,9 +14029,9 @@
       <w:szCs w:val="32"/>
     </w:rPr>
   </w:style>
-  <w:style w:type="paragraph" w:styleId="ListParagraph">
+  <w:style w:type="paragraph" w:styleId="Listenabsatz">
     <w:name w:val="List Paragraph"/>
-    <w:basedOn w:val="Normal"/>
+    <w:basedOn w:val="Standard"/>
     <w:uiPriority w:val="34"/>
     <w:qFormat/>
     <w:rsid w:val="00EF620D"/>
@@ -14218,10 +14040,10 @@
       <w:contextualSpacing/>
     </w:pPr>
   </w:style>
-  <w:style w:type="character" w:customStyle="1" w:styleId="Heading2Char">
-    <w:name w:val="Heading 2 Char"/>
-    <w:basedOn w:val="DefaultParagraphFont"/>
-    <w:link w:val="Heading2"/>
+  <w:style w:type="character" w:customStyle="1" w:styleId="berschrift2Zchn">
+    <w:name w:val="Überschrift 2 Zchn"/>
+    <w:basedOn w:val="Absatz-Standardschriftart"/>
+    <w:link w:val="berschrift2"/>
     <w:uiPriority w:val="9"/>
     <w:rsid w:val="004B42D2"/>
     <w:rPr>
@@ -14231,9 +14053,9 @@
       <w:szCs w:val="26"/>
     </w:rPr>
   </w:style>
-  <w:style w:type="paragraph" w:styleId="ListBullet">
+  <w:style w:type="paragraph" w:styleId="Aufzhlungszeichen">
     <w:name w:val="List Bullet"/>
-    <w:basedOn w:val="Normal"/>
+    <w:basedOn w:val="Standard"/>
     <w:uiPriority w:val="99"/>
     <w:unhideWhenUsed/>
     <w:rsid w:val="004B42D2"/>
@@ -14244,10 +14066,10 @@
       <w:contextualSpacing/>
     </w:pPr>
   </w:style>
-  <w:style w:type="paragraph" w:styleId="PlainText">
+  <w:style w:type="paragraph" w:styleId="NurText">
     <w:name w:val="Plain Text"/>
-    <w:basedOn w:val="Normal"/>
-    <w:link w:val="PlainTextChar"/>
+    <w:basedOn w:val="Standard"/>
+    <w:link w:val="NurTextZchn"/>
     <w:uiPriority w:val="99"/>
     <w:semiHidden/>
     <w:unhideWhenUsed/>
@@ -14260,10 +14082,10 @@
       <w:szCs w:val="21"/>
     </w:rPr>
   </w:style>
-  <w:style w:type="character" w:customStyle="1" w:styleId="PlainTextChar">
-    <w:name w:val="Plain Text Char"/>
-    <w:basedOn w:val="DefaultParagraphFont"/>
-    <w:link w:val="PlainText"/>
+  <w:style w:type="character" w:customStyle="1" w:styleId="NurTextZchn">
+    <w:name w:val="Nur Text Zchn"/>
+    <w:basedOn w:val="Absatz-Standardschriftart"/>
+    <w:link w:val="NurText"/>
     <w:uiPriority w:val="99"/>
     <w:semiHidden/>
     <w:rsid w:val="00EE5E28"/>
@@ -14272,10 +14094,10 @@
       <w:szCs w:val="21"/>
     </w:rPr>
   </w:style>
-  <w:style w:type="paragraph" w:styleId="BalloonText">
+  <w:style w:type="paragraph" w:styleId="Sprechblasentext">
     <w:name w:val="Balloon Text"/>
-    <w:basedOn w:val="Normal"/>
-    <w:link w:val="BalloonTextChar"/>
+    <w:basedOn w:val="Standard"/>
+    <w:link w:val="SprechblasentextZchn"/>
     <w:uiPriority w:val="99"/>
     <w:semiHidden/>
     <w:unhideWhenUsed/>
@@ -14289,10 +14111,10 @@
       <w:szCs w:val="16"/>
     </w:rPr>
   </w:style>
-  <w:style w:type="character" w:customStyle="1" w:styleId="BalloonTextChar">
-    <w:name w:val="Balloon Text Char"/>
-    <w:basedOn w:val="DefaultParagraphFont"/>
-    <w:link w:val="BalloonText"/>
+  <w:style w:type="character" w:customStyle="1" w:styleId="SprechblasentextZchn">
+    <w:name w:val="Sprechblasentext Zchn"/>
+    <w:basedOn w:val="Absatz-Standardschriftart"/>
+    <w:link w:val="Sprechblasentext"/>
     <w:uiPriority w:val="99"/>
     <w:semiHidden/>
     <w:rsid w:val="00190489"/>
@@ -14302,9 +14124,9 @@
       <w:szCs w:val="16"/>
     </w:rPr>
   </w:style>
-  <w:style w:type="character" w:styleId="Strong">
+  <w:style w:type="character" w:styleId="Fett">
     <w:name w:val="Strong"/>
-    <w:basedOn w:val="DefaultParagraphFont"/>
+    <w:basedOn w:val="Absatz-Standardschriftart"/>
     <w:uiPriority w:val="22"/>
     <w:qFormat/>
     <w:rsid w:val="00FE3EF1"/>
@@ -14313,9 +14135,9 @@
       <w:bCs/>
     </w:rPr>
   </w:style>
-  <w:style w:type="character" w:styleId="Emphasis">
+  <w:style w:type="character" w:styleId="Hervorhebung">
     <w:name w:val="Emphasis"/>
-    <w:basedOn w:val="DefaultParagraphFont"/>
+    <w:basedOn w:val="Absatz-Standardschriftart"/>
     <w:uiPriority w:val="20"/>
     <w:qFormat/>
     <w:rsid w:val="00FE3EF1"/>
@@ -14324,7 +14146,413 @@
       <w:iCs/>
     </w:rPr>
   </w:style>
-  <w:style w:type="paragraph" w:styleId="NoSpacing">
+  <w:style w:type="paragraph" w:styleId="KeinLeerraum">
+    <w:name w:val="No Spacing"/>
+    <w:uiPriority w:val="1"/>
+    <w:qFormat/>
+    <w:rsid w:val="00A422D0"/>
+    <w:pPr>
+      <w:spacing w:after="0" w:line="240" w:lineRule="auto"/>
+    </w:pPr>
+  </w:style>
+</w:styles>
+</file>
+
+<file path=word/stylesWithEffects.xml><?xml version="1.0" encoding="utf-8"?>
+<w:styles xmlns:wpc="http://schemas.microsoft.com/office/word/2010/wordprocessingCanvas" xmlns:mc="http://schemas.openxmlformats.org/markup-compatibility/2006" xmlns:o="urn:schemas-microsoft-com:office:office" xmlns:r="http://schemas.openxmlformats.org/officeDocument/2006/relationships" xmlns:m="http://schemas.openxmlformats.org/officeDocument/2006/math" xmlns:v="urn:schemas-microsoft-com:vml" xmlns:wp14="http://schemas.microsoft.com/office/word/2010/wordprocessingDrawing" xmlns:wp="http://schemas.openxmlformats.org/drawingml/2006/wordprocessingDrawing" xmlns:w10="urn:schemas-microsoft-com:office:word" xmlns:w="http://schemas.openxmlformats.org/wordprocessingml/2006/main" xmlns:w14="http://schemas.microsoft.com/office/word/2010/wordml" xmlns:wpg="http://schemas.microsoft.com/office/word/2010/wordprocessingGroup" xmlns:wpi="http://schemas.microsoft.com/office/word/2010/wordprocessingInk" xmlns:wne="http://schemas.microsoft.com/office/word/2006/wordml" xmlns:wps="http://schemas.microsoft.com/office/word/2010/wordprocessingShape" mc:Ignorable="w14 wp14">
+  <w:docDefaults>
+    <w:rPrDefault>
+      <w:rPr>
+        <w:rFonts w:asciiTheme="minorHAnsi" w:eastAsiaTheme="minorHAnsi" w:hAnsiTheme="minorHAnsi" w:cstheme="minorBidi"/>
+        <w:sz w:val="22"/>
+        <w:szCs w:val="22"/>
+        <w:lang w:val="de-AT" w:eastAsia="en-US" w:bidi="ar-SA"/>
+      </w:rPr>
+    </w:rPrDefault>
+    <w:pPrDefault>
+      <w:pPr>
+        <w:spacing w:after="160" w:line="259" w:lineRule="auto"/>
+      </w:pPr>
+    </w:pPrDefault>
+  </w:docDefaults>
+  <w:latentStyles w:defLockedState="0" w:defUIPriority="99" w:defSemiHidden="1" w:defUnhideWhenUsed="1" w:defQFormat="0" w:count="267">
+    <w:lsdException w:name="Normal" w:semiHidden="0" w:uiPriority="0" w:unhideWhenUsed="0" w:qFormat="1"/>
+    <w:lsdException w:name="heading 1" w:semiHidden="0" w:uiPriority="9" w:unhideWhenUsed="0" w:qFormat="1"/>
+    <w:lsdException w:name="heading 2" w:uiPriority="9" w:qFormat="1"/>
+    <w:lsdException w:name="heading 3" w:uiPriority="9" w:qFormat="1"/>
+    <w:lsdException w:name="heading 4" w:uiPriority="9" w:qFormat="1"/>
+    <w:lsdException w:name="heading 5" w:uiPriority="9" w:qFormat="1"/>
+    <w:lsdException w:name="heading 6" w:uiPriority="9" w:qFormat="1"/>
+    <w:lsdException w:name="heading 7" w:uiPriority="9" w:qFormat="1"/>
+    <w:lsdException w:name="heading 8" w:uiPriority="9" w:qFormat="1"/>
+    <w:lsdException w:name="heading 9" w:uiPriority="9" w:qFormat="1"/>
+    <w:lsdException w:name="toc 1" w:uiPriority="39"/>
+    <w:lsdException w:name="toc 2" w:uiPriority="39"/>
+    <w:lsdException w:name="toc 3" w:uiPriority="39"/>
+    <w:lsdException w:name="toc 4" w:uiPriority="39"/>
+    <w:lsdException w:name="toc 5" w:uiPriority="39"/>
+    <w:lsdException w:name="toc 6" w:uiPriority="39"/>
+    <w:lsdException w:name="toc 7" w:uiPriority="39"/>
+    <w:lsdException w:name="toc 8" w:uiPriority="39"/>
+    <w:lsdException w:name="toc 9" w:uiPriority="39"/>
+    <w:lsdException w:name="caption" w:uiPriority="35" w:qFormat="1"/>
+    <w:lsdException w:name="Title" w:semiHidden="0" w:uiPriority="10" w:unhideWhenUsed="0" w:qFormat="1"/>
+    <w:lsdException w:name="Default Paragraph Font" w:uiPriority="1"/>
+    <w:lsdException w:name="Subtitle" w:semiHidden="0" w:uiPriority="11" w:unhideWhenUsed="0" w:qFormat="1"/>
+    <w:lsdException w:name="Strong" w:semiHidden="0" w:uiPriority="22" w:unhideWhenUsed="0" w:qFormat="1"/>
+    <w:lsdException w:name="Emphasis" w:semiHidden="0" w:uiPriority="20" w:unhideWhenUsed="0" w:qFormat="1"/>
+    <w:lsdException w:name="Table Grid" w:semiHidden="0" w:uiPriority="39" w:unhideWhenUsed="0"/>
+    <w:lsdException w:name="Placeholder Text" w:unhideWhenUsed="0"/>
+    <w:lsdException w:name="No Spacing" w:semiHidden="0" w:uiPriority="1" w:unhideWhenUsed="0" w:qFormat="1"/>
+    <w:lsdException w:name="Light Shading" w:semiHidden="0" w:uiPriority="60" w:unhideWhenUsed="0"/>
+    <w:lsdException w:name="Light List" w:semiHidden="0" w:uiPriority="61" w:unhideWhenUsed="0"/>
+    <w:lsdException w:name="Light Grid" w:semiHidden="0" w:uiPriority="62" w:unhideWhenUsed="0"/>
+    <w:lsdException w:name="Medium Shading 1" w:semiHidden="0" w:uiPriority="63" w:unhideWhenUsed="0"/>
+    <w:lsdException w:name="Medium Shading 2" w:semiHidden="0" w:uiPriority="64" w:unhideWhenUsed="0"/>
+    <w:lsdException w:name="Medium List 1" w:semiHidden="0" w:uiPriority="65" w:unhideWhenUsed="0"/>
+    <w:lsdException w:name="Medium List 2" w:semiHidden="0" w:uiPriority="66" w:unhideWhenUsed="0"/>
+    <w:lsdException w:name="Medium Grid 1" w:semiHidden="0" w:uiPriority="67" w:unhideWhenUsed="0"/>
+    <w:lsdException w:name="Medium Grid 2" w:semiHidden="0" w:uiPriority="68" w:unhideWhenUsed="0"/>
+    <w:lsdException w:name="Medium Grid 3" w:semiHidden="0" w:uiPriority="69" w:unhideWhenUsed="0"/>
+    <w:lsdException w:name="Dark List" w:semiHidden="0" w:uiPriority="70" w:unhideWhenUsed="0"/>
+    <w:lsdException w:name="Colorful Shading" w:semiHidden="0" w:uiPriority="71" w:unhideWhenUsed="0"/>
+    <w:lsdException w:name="Colorful List" w:semiHidden="0" w:uiPriority="72" w:unhideWhenUsed="0"/>
+    <w:lsdException w:name="Colorful Grid" w:semiHidden="0" w:uiPriority="73" w:unhideWhenUsed="0"/>
+    <w:lsdException w:name="Light Shading Accent 1" w:semiHidden="0" w:uiPriority="60" w:unhideWhenUsed="0"/>
+    <w:lsdException w:name="Light List Accent 1" w:semiHidden="0" w:uiPriority="61" w:unhideWhenUsed="0"/>
+    <w:lsdException w:name="Light Grid Accent 1" w:semiHidden="0" w:uiPriority="62" w:unhideWhenUsed="0"/>
+    <w:lsdException w:name="Medium Shading 1 Accent 1" w:semiHidden="0" w:uiPriority="63" w:unhideWhenUsed="0"/>
+    <w:lsdException w:name="Medium Shading 2 Accent 1" w:semiHidden="0" w:uiPriority="64" w:unhideWhenUsed="0"/>
+    <w:lsdException w:name="Medium List 1 Accent 1" w:semiHidden="0" w:uiPriority="65" w:unhideWhenUsed="0"/>
+    <w:lsdException w:name="Revision" w:unhideWhenUsed="0"/>
+    <w:lsdException w:name="List Paragraph" w:semiHidden="0" w:uiPriority="34" w:unhideWhenUsed="0" w:qFormat="1"/>
+    <w:lsdException w:name="Quote" w:semiHidden="0" w:uiPriority="29" w:unhideWhenUsed="0" w:qFormat="1"/>
+    <w:lsdException w:name="Intense Quote" w:semiHidden="0" w:uiPriority="30" w:unhideWhenUsed="0" w:qFormat="1"/>
+    <w:lsdException w:name="Medium List 2 Accent 1" w:semiHidden="0" w:uiPriority="66" w:unhideWhenUsed="0"/>
+    <w:lsdException w:name="Medium Grid 1 Accent 1" w:semiHidden="0" w:uiPriority="67" w:unhideWhenUsed="0"/>
+    <w:lsdException w:name="Medium Grid 2 Accent 1" w:semiHidden="0" w:uiPriority="68" w:unhideWhenUsed="0"/>
+    <w:lsdException w:name="Medium Grid 3 Accent 1" w:semiHidden="0" w:uiPriority="69" w:unhideWhenUsed="0"/>
+    <w:lsdException w:name="Dark List Accent 1" w:semiHidden="0" w:uiPriority="70" w:unhideWhenUsed="0"/>
+    <w:lsdException w:name="Colorful Shading Accent 1" w:semiHidden="0" w:uiPriority="71" w:unhideWhenUsed="0"/>
+    <w:lsdException w:name="Colorful List Accent 1" w:semiHidden="0" w:uiPriority="72" w:unhideWhenUsed="0"/>
+    <w:lsdException w:name="Colorful Grid Accent 1" w:semiHidden="0" w:uiPriority="73" w:unhideWhenUsed="0"/>
+    <w:lsdException w:name="Light Shading Accent 2" w:semiHidden="0" w:uiPriority="60" w:unhideWhenUsed="0"/>
+    <w:lsdException w:name="Light List Accent 2" w:semiHidden="0" w:uiPriority="61" w:unhideWhenUsed="0"/>
+    <w:lsdException w:name="Light Grid Accent 2" w:semiHidden="0" w:uiPriority="62" w:unhideWhenUsed="0"/>
+    <w:lsdException w:name="Medium Shading 1 Accent 2" w:semiHidden="0" w:uiPriority="63" w:unhideWhenUsed="0"/>
+    <w:lsdException w:name="Medium Shading 2 Accent 2" w:semiHidden="0" w:uiPriority="64" w:unhideWhenUsed="0"/>
+    <w:lsdException w:name="Medium List 1 Accent 2" w:semiHidden="0" w:uiPriority="65" w:unhideWhenUsed="0"/>
+    <w:lsdException w:name="Medium List 2 Accent 2" w:semiHidden="0" w:uiPriority="66" w:unhideWhenUsed="0"/>
+    <w:lsdException w:name="Medium Grid 1 Accent 2" w:semiHidden="0" w:uiPriority="67" w:unhideWhenUsed="0"/>
+    <w:lsdException w:name="Medium Grid 2 Accent 2" w:semiHidden="0" w:uiPriority="68" w:unhideWhenUsed="0"/>
+    <w:lsdException w:name="Medium Grid 3 Accent 2" w:semiHidden="0" w:uiPriority="69" w:unhideWhenUsed="0"/>
+    <w:lsdException w:name="Dark List Accent 2" w:semiHidden="0" w:uiPriority="70" w:unhideWhenUsed="0"/>
+    <w:lsdException w:name="Colorful Shading Accent 2" w:semiHidden="0" w:uiPriority="71" w:unhideWhenUsed="0"/>
+    <w:lsdException w:name="Colorful List Accent 2" w:semiHidden="0" w:uiPriority="72" w:unhideWhenUsed="0"/>
+    <w:lsdException w:name="Colorful Grid Accent 2" w:semiHidden="0" w:uiPriority="73" w:unhideWhenUsed="0"/>
+    <w:lsdException w:name="Light Shading Accent 3" w:semiHidden="0" w:uiPriority="60" w:unhideWhenUsed="0"/>
+    <w:lsdException w:name="Light List Accent 3" w:semiHidden="0" w:uiPriority="61" w:unhideWhenUsed="0"/>
+    <w:lsdException w:name="Light Grid Accent 3" w:semiHidden="0" w:uiPriority="62" w:unhideWhenUsed="0"/>
+    <w:lsdException w:name="Medium Shading 1 Accent 3" w:semiHidden="0" w:uiPriority="63" w:unhideWhenUsed="0"/>
+    <w:lsdException w:name="Medium Shading 2 Accent 3" w:semiHidden="0" w:uiPriority="64" w:unhideWhenUsed="0"/>
+    <w:lsdException w:name="Medium List 1 Accent 3" w:semiHidden="0" w:uiPriority="65" w:unhideWhenUsed="0"/>
+    <w:lsdException w:name="Medium List 2 Accent 3" w:semiHidden="0" w:uiPriority="66" w:unhideWhenUsed="0"/>
+    <w:lsdException w:name="Medium Grid 1 Accent 3" w:semiHidden="0" w:uiPriority="67" w:unhideWhenUsed="0"/>
+    <w:lsdException w:name="Medium Grid 2 Accent 3" w:semiHidden="0" w:uiPriority="68" w:unhideWhenUsed="0"/>
+    <w:lsdException w:name="Medium Grid 3 Accent 3" w:semiHidden="0" w:uiPriority="69" w:unhideWhenUsed="0"/>
+    <w:lsdException w:name="Dark List Accent 3" w:semiHidden="0" w:uiPriority="70" w:unhideWhenUsed="0"/>
+    <w:lsdException w:name="Colorful Shading Accent 3" w:semiHidden="0" w:uiPriority="71" w:unhideWhenUsed="0"/>
+    <w:lsdException w:name="Colorful List Accent 3" w:semiHidden="0" w:uiPriority="72" w:unhideWhenUsed="0"/>
+    <w:lsdException w:name="Colorful Grid Accent 3" w:semiHidden="0" w:uiPriority="73" w:unhideWhenUsed="0"/>
+    <w:lsdException w:name="Light Shading Accent 4" w:semiHidden="0" w:uiPriority="60" w:unhideWhenUsed="0"/>
+    <w:lsdException w:name="Light List Accent 4" w:semiHidden="0" w:uiPriority="61" w:unhideWhenUsed="0"/>
+    <w:lsdException w:name="Light Grid Accent 4" w:semiHidden="0" w:uiPriority="62" w:unhideWhenUsed="0"/>
+    <w:lsdException w:name="Medium Shading 1 Accent 4" w:semiHidden="0" w:uiPriority="63" w:unhideWhenUsed="0"/>
+    <w:lsdException w:name="Medium Shading 2 Accent 4" w:semiHidden="0" w:uiPriority="64" w:unhideWhenUsed="0"/>
+    <w:lsdException w:name="Medium List 1 Accent 4" w:semiHidden="0" w:uiPriority="65" w:unhideWhenUsed="0"/>
+    <w:lsdException w:name="Medium List 2 Accent 4" w:semiHidden="0" w:uiPriority="66" w:unhideWhenUsed="0"/>
+    <w:lsdException w:name="Medium Grid 1 Accent 4" w:semiHidden="0" w:uiPriority="67" w:unhideWhenUsed="0"/>
+    <w:lsdException w:name="Medium Grid 2 Accent 4" w:semiHidden="0" w:uiPriority="68" w:unhideWhenUsed="0"/>
+    <w:lsdException w:name="Medium Grid 3 Accent 4" w:semiHidden="0" w:uiPriority="69" w:unhideWhenUsed="0"/>
+    <w:lsdException w:name="Dark List Accent 4" w:semiHidden="0" w:uiPriority="70" w:unhideWhenUsed="0"/>
+    <w:lsdException w:name="Colorful Shading Accent 4" w:semiHidden="0" w:uiPriority="71" w:unhideWhenUsed="0"/>
+    <w:lsdException w:name="Colorful List Accent 4" w:semiHidden="0" w:uiPriority="72" w:unhideWhenUsed="0"/>
+    <w:lsdException w:name="Colorful Grid Accent 4" w:semiHidden="0" w:uiPriority="73" w:unhideWhenUsed="0"/>
+    <w:lsdException w:name="Light Shading Accent 5" w:semiHidden="0" w:uiPriority="60" w:unhideWhenUsed="0"/>
+    <w:lsdException w:name="Light List Accent 5" w:semiHidden="0" w:uiPriority="61" w:unhideWhenUsed="0"/>
+    <w:lsdException w:name="Light Grid Accent 5" w:semiHidden="0" w:uiPriority="62" w:unhideWhenUsed="0"/>
+    <w:lsdException w:name="Medium Shading 1 Accent 5" w:semiHidden="0" w:uiPriority="63" w:unhideWhenUsed="0"/>
+    <w:lsdException w:name="Medium Shading 2 Accent 5" w:semiHidden="0" w:uiPriority="64" w:unhideWhenUsed="0"/>
+    <w:lsdException w:name="Medium List 1 Accent 5" w:semiHidden="0" w:uiPriority="65" w:unhideWhenUsed="0"/>
+    <w:lsdException w:name="Medium List 2 Accent 5" w:semiHidden="0" w:uiPriority="66" w:unhideWhenUsed="0"/>
+    <w:lsdException w:name="Medium Grid 1 Accent 5" w:semiHidden="0" w:uiPriority="67" w:unhideWhenUsed="0"/>
+    <w:lsdException w:name="Medium Grid 2 Accent 5" w:semiHidden="0" w:uiPriority="68" w:unhideWhenUsed="0"/>
+    <w:lsdException w:name="Medium Grid 3 Accent 5" w:semiHidden="0" w:uiPriority="69" w:unhideWhenUsed="0"/>
+    <w:lsdException w:name="Dark List Accent 5" w:semiHidden="0" w:uiPriority="70" w:unhideWhenUsed="0"/>
+    <w:lsdException w:name="Colorful Shading Accent 5" w:semiHidden="0" w:uiPriority="71" w:unhideWhenUsed="0"/>
+    <w:lsdException w:name="Colorful List Accent 5" w:semiHidden="0" w:uiPriority="72" w:unhideWhenUsed="0"/>
+    <w:lsdException w:name="Colorful Grid Accent 5" w:semiHidden="0" w:uiPriority="73" w:unhideWhenUsed="0"/>
+    <w:lsdException w:name="Light Shading Accent 6" w:semiHidden="0" w:uiPriority="60" w:unhideWhenUsed="0"/>
+    <w:lsdException w:name="Light List Accent 6" w:semiHidden="0" w:uiPriority="61" w:unhideWhenUsed="0"/>
+    <w:lsdException w:name="Light Grid Accent 6" w:semiHidden="0" w:uiPriority="62" w:unhideWhenUsed="0"/>
+    <w:lsdException w:name="Medium Shading 1 Accent 6" w:semiHidden="0" w:uiPriority="63" w:unhideWhenUsed="0"/>
+    <w:lsdException w:name="Medium Shading 2 Accent 6" w:semiHidden="0" w:uiPriority="64" w:unhideWhenUsed="0"/>
+    <w:lsdException w:name="Medium List 1 Accent 6" w:semiHidden="0" w:uiPriority="65" w:unhideWhenUsed="0"/>
+    <w:lsdException w:name="Medium List 2 Accent 6" w:semiHidden="0" w:uiPriority="66" w:unhideWhenUsed="0"/>
+    <w:lsdException w:name="Medium Grid 1 Accent 6" w:semiHidden="0" w:uiPriority="67" w:unhideWhenUsed="0"/>
+    <w:lsdException w:name="Medium Grid 2 Accent 6" w:semiHidden="0" w:uiPriority="68" w:unhideWhenUsed="0"/>
+    <w:lsdException w:name="Medium Grid 3 Accent 6" w:semiHidden="0" w:uiPriority="69" w:unhideWhenUsed="0"/>
+    <w:lsdException w:name="Dark List Accent 6" w:semiHidden="0" w:uiPriority="70" w:unhideWhenUsed="0"/>
+    <w:lsdException w:name="Colorful Shading Accent 6" w:semiHidden="0" w:uiPriority="71" w:unhideWhenUsed="0"/>
+    <w:lsdException w:name="Colorful List Accent 6" w:semiHidden="0" w:uiPriority="72" w:unhideWhenUsed="0"/>
+    <w:lsdException w:name="Colorful Grid Accent 6" w:semiHidden="0" w:uiPriority="73" w:unhideWhenUsed="0"/>
+    <w:lsdException w:name="Subtle Emphasis" w:semiHidden="0" w:uiPriority="19" w:unhideWhenUsed="0" w:qFormat="1"/>
+    <w:lsdException w:name="Intense Emphasis" w:semiHidden="0" w:uiPriority="21" w:unhideWhenUsed="0" w:qFormat="1"/>
+    <w:lsdException w:name="Subtle Reference" w:semiHidden="0" w:uiPriority="31" w:unhideWhenUsed="0" w:qFormat="1"/>
+    <w:lsdException w:name="Intense Reference" w:semiHidden="0" w:uiPriority="32" w:unhideWhenUsed="0" w:qFormat="1"/>
+    <w:lsdException w:name="Book Title" w:semiHidden="0" w:uiPriority="33" w:unhideWhenUsed="0" w:qFormat="1"/>
+    <w:lsdException w:name="Bibliography" w:uiPriority="37"/>
+    <w:lsdException w:name="TOC Heading" w:uiPriority="39" w:qFormat="1"/>
+  </w:latentStyles>
+  <w:style w:type="paragraph" w:default="1" w:styleId="Standard">
+    <w:name w:val="Normal"/>
+    <w:qFormat/>
+  </w:style>
+  <w:style w:type="paragraph" w:styleId="berschrift1">
+    <w:name w:val="heading 1"/>
+    <w:basedOn w:val="Standard"/>
+    <w:next w:val="Standard"/>
+    <w:link w:val="berschrift1Zchn"/>
+    <w:uiPriority w:val="9"/>
+    <w:qFormat/>
+    <w:rsid w:val="00587AA6"/>
+    <w:pPr>
+      <w:keepNext/>
+      <w:keepLines/>
+      <w:spacing w:before="240" w:after="0"/>
+      <w:outlineLvl w:val="0"/>
+    </w:pPr>
+    <w:rPr>
+      <w:rFonts w:asciiTheme="majorHAnsi" w:eastAsiaTheme="majorEastAsia" w:hAnsiTheme="majorHAnsi" w:cstheme="majorBidi"/>
+      <w:color w:val="2E74B5" w:themeColor="accent1" w:themeShade="BF"/>
+      <w:sz w:val="32"/>
+      <w:szCs w:val="32"/>
+    </w:rPr>
+  </w:style>
+  <w:style w:type="paragraph" w:styleId="berschrift2">
+    <w:name w:val="heading 2"/>
+    <w:basedOn w:val="Standard"/>
+    <w:next w:val="Standard"/>
+    <w:link w:val="berschrift2Zchn"/>
+    <w:uiPriority w:val="9"/>
+    <w:unhideWhenUsed/>
+    <w:qFormat/>
+    <w:rsid w:val="004B42D2"/>
+    <w:pPr>
+      <w:keepNext/>
+      <w:keepLines/>
+      <w:spacing w:before="40" w:after="0"/>
+      <w:outlineLvl w:val="1"/>
+    </w:pPr>
+    <w:rPr>
+      <w:rFonts w:asciiTheme="majorHAnsi" w:eastAsiaTheme="majorEastAsia" w:hAnsiTheme="majorHAnsi" w:cstheme="majorBidi"/>
+      <w:color w:val="2E74B5" w:themeColor="accent1" w:themeShade="BF"/>
+      <w:sz w:val="26"/>
+      <w:szCs w:val="26"/>
+    </w:rPr>
+  </w:style>
+  <w:style w:type="character" w:default="1" w:styleId="Absatz-Standardschriftart">
+    <w:name w:val="Default Paragraph Font"/>
+    <w:uiPriority w:val="1"/>
+    <w:semiHidden/>
+    <w:unhideWhenUsed/>
+  </w:style>
+  <w:style w:type="table" w:default="1" w:styleId="NormaleTabelle">
+    <w:name w:val="Normal Table"/>
+    <w:uiPriority w:val="99"/>
+    <w:semiHidden/>
+    <w:unhideWhenUsed/>
+    <w:tblPr>
+      <w:tblInd w:w="0" w:type="dxa"/>
+      <w:tblCellMar>
+        <w:top w:w="0" w:type="dxa"/>
+        <w:left w:w="108" w:type="dxa"/>
+        <w:bottom w:w="0" w:type="dxa"/>
+        <w:right w:w="108" w:type="dxa"/>
+      </w:tblCellMar>
+    </w:tblPr>
+  </w:style>
+  <w:style w:type="numbering" w:default="1" w:styleId="KeineListe">
+    <w:name w:val="No List"/>
+    <w:uiPriority w:val="99"/>
+    <w:semiHidden/>
+    <w:unhideWhenUsed/>
+  </w:style>
+  <w:style w:type="paragraph" w:styleId="Titel">
+    <w:name w:val="Title"/>
+    <w:basedOn w:val="Standard"/>
+    <w:next w:val="Standard"/>
+    <w:link w:val="TitelZchn"/>
+    <w:uiPriority w:val="10"/>
+    <w:qFormat/>
+    <w:rsid w:val="00587AA6"/>
+    <w:pPr>
+      <w:spacing w:after="0" w:line="240" w:lineRule="auto"/>
+      <w:contextualSpacing/>
+    </w:pPr>
+    <w:rPr>
+      <w:rFonts w:asciiTheme="majorHAnsi" w:eastAsiaTheme="majorEastAsia" w:hAnsiTheme="majorHAnsi" w:cstheme="majorBidi"/>
+      <w:spacing w:val="-10"/>
+      <w:kern w:val="28"/>
+      <w:sz w:val="56"/>
+      <w:szCs w:val="56"/>
+    </w:rPr>
+  </w:style>
+  <w:style w:type="character" w:customStyle="1" w:styleId="TitelZchn">
+    <w:name w:val="Titel Zchn"/>
+    <w:basedOn w:val="Absatz-Standardschriftart"/>
+    <w:link w:val="Titel"/>
+    <w:uiPriority w:val="10"/>
+    <w:rsid w:val="00587AA6"/>
+    <w:rPr>
+      <w:rFonts w:asciiTheme="majorHAnsi" w:eastAsiaTheme="majorEastAsia" w:hAnsiTheme="majorHAnsi" w:cstheme="majorBidi"/>
+      <w:spacing w:val="-10"/>
+      <w:kern w:val="28"/>
+      <w:sz w:val="56"/>
+      <w:szCs w:val="56"/>
+    </w:rPr>
+  </w:style>
+  <w:style w:type="character" w:customStyle="1" w:styleId="berschrift1Zchn">
+    <w:name w:val="Überschrift 1 Zchn"/>
+    <w:basedOn w:val="Absatz-Standardschriftart"/>
+    <w:link w:val="berschrift1"/>
+    <w:uiPriority w:val="9"/>
+    <w:rsid w:val="00587AA6"/>
+    <w:rPr>
+      <w:rFonts w:asciiTheme="majorHAnsi" w:eastAsiaTheme="majorEastAsia" w:hAnsiTheme="majorHAnsi" w:cstheme="majorBidi"/>
+      <w:color w:val="2E74B5" w:themeColor="accent1" w:themeShade="BF"/>
+      <w:sz w:val="32"/>
+      <w:szCs w:val="32"/>
+    </w:rPr>
+  </w:style>
+  <w:style w:type="paragraph" w:styleId="Listenabsatz">
+    <w:name w:val="List Paragraph"/>
+    <w:basedOn w:val="Standard"/>
+    <w:uiPriority w:val="34"/>
+    <w:qFormat/>
+    <w:rsid w:val="00EF620D"/>
+    <w:pPr>
+      <w:ind w:left="720"/>
+      <w:contextualSpacing/>
+    </w:pPr>
+  </w:style>
+  <w:style w:type="character" w:customStyle="1" w:styleId="berschrift2Zchn">
+    <w:name w:val="Überschrift 2 Zchn"/>
+    <w:basedOn w:val="Absatz-Standardschriftart"/>
+    <w:link w:val="berschrift2"/>
+    <w:uiPriority w:val="9"/>
+    <w:rsid w:val="004B42D2"/>
+    <w:rPr>
+      <w:rFonts w:asciiTheme="majorHAnsi" w:eastAsiaTheme="majorEastAsia" w:hAnsiTheme="majorHAnsi" w:cstheme="majorBidi"/>
+      <w:color w:val="2E74B5" w:themeColor="accent1" w:themeShade="BF"/>
+      <w:sz w:val="26"/>
+      <w:szCs w:val="26"/>
+    </w:rPr>
+  </w:style>
+  <w:style w:type="paragraph" w:styleId="Aufzhlungszeichen">
+    <w:name w:val="List Bullet"/>
+    <w:basedOn w:val="Standard"/>
+    <w:uiPriority w:val="99"/>
+    <w:unhideWhenUsed/>
+    <w:rsid w:val="004B42D2"/>
+    <w:pPr>
+      <w:numPr>
+        <w:numId w:val="2"/>
+      </w:numPr>
+      <w:contextualSpacing/>
+    </w:pPr>
+  </w:style>
+  <w:style w:type="paragraph" w:styleId="NurText">
+    <w:name w:val="Plain Text"/>
+    <w:basedOn w:val="Standard"/>
+    <w:link w:val="NurTextZchn"/>
+    <w:uiPriority w:val="99"/>
+    <w:semiHidden/>
+    <w:unhideWhenUsed/>
+    <w:rsid w:val="00EE5E28"/>
+    <w:pPr>
+      <w:spacing w:after="0" w:line="240" w:lineRule="auto"/>
+    </w:pPr>
+    <w:rPr>
+      <w:rFonts w:ascii="Calibri" w:hAnsi="Calibri" w:cs="Consolas"/>
+      <w:szCs w:val="21"/>
+    </w:rPr>
+  </w:style>
+  <w:style w:type="character" w:customStyle="1" w:styleId="NurTextZchn">
+    <w:name w:val="Nur Text Zchn"/>
+    <w:basedOn w:val="Absatz-Standardschriftart"/>
+    <w:link w:val="NurText"/>
+    <w:uiPriority w:val="99"/>
+    <w:semiHidden/>
+    <w:rsid w:val="00EE5E28"/>
+    <w:rPr>
+      <w:rFonts w:ascii="Calibri" w:hAnsi="Calibri" w:cs="Consolas"/>
+      <w:szCs w:val="21"/>
+    </w:rPr>
+  </w:style>
+  <w:style w:type="paragraph" w:styleId="Sprechblasentext">
+    <w:name w:val="Balloon Text"/>
+    <w:basedOn w:val="Standard"/>
+    <w:link w:val="SprechblasentextZchn"/>
+    <w:uiPriority w:val="99"/>
+    <w:semiHidden/>
+    <w:unhideWhenUsed/>
+    <w:rsid w:val="00190489"/>
+    <w:pPr>
+      <w:spacing w:after="0" w:line="240" w:lineRule="auto"/>
+    </w:pPr>
+    <w:rPr>
+      <w:rFonts w:ascii="Tahoma" w:hAnsi="Tahoma" w:cs="Tahoma"/>
+      <w:sz w:val="16"/>
+      <w:szCs w:val="16"/>
+    </w:rPr>
+  </w:style>
+  <w:style w:type="character" w:customStyle="1" w:styleId="SprechblasentextZchn">
+    <w:name w:val="Sprechblasentext Zchn"/>
+    <w:basedOn w:val="Absatz-Standardschriftart"/>
+    <w:link w:val="Sprechblasentext"/>
+    <w:uiPriority w:val="99"/>
+    <w:semiHidden/>
+    <w:rsid w:val="00190489"/>
+    <w:rPr>
+      <w:rFonts w:ascii="Tahoma" w:hAnsi="Tahoma" w:cs="Tahoma"/>
+      <w:sz w:val="16"/>
+      <w:szCs w:val="16"/>
+    </w:rPr>
+  </w:style>
+  <w:style w:type="character" w:styleId="Fett">
+    <w:name w:val="Strong"/>
+    <w:basedOn w:val="Absatz-Standardschriftart"/>
+    <w:uiPriority w:val="22"/>
+    <w:qFormat/>
+    <w:rsid w:val="00FE3EF1"/>
+    <w:rPr>
+      <w:b/>
+      <w:bCs/>
+    </w:rPr>
+  </w:style>
+  <w:style w:type="character" w:styleId="Hervorhebung">
+    <w:name w:val="Emphasis"/>
+    <w:basedOn w:val="Absatz-Standardschriftart"/>
+    <w:uiPriority w:val="20"/>
+    <w:qFormat/>
+    <w:rsid w:val="00FE3EF1"/>
+    <w:rPr>
+      <w:i/>
+      <w:iCs/>
+    </w:rPr>
+  </w:style>
+  <w:style w:type="paragraph" w:styleId="KeinLeerraum">
     <w:name w:val="No Spacing"/>
     <w:uiPriority w:val="1"/>
     <w:qFormat/>
@@ -14591,7 +14819,7 @@
   <a:extraClrSchemeLst/>
   <a:extLst>
     <a:ext uri="{05A4C25C-085E-4340-85A3-A5531E510DB2}">
-      <thm15:themeFamily xmlns:thm15="http://schemas.microsoft.com/office/thememl/2012/main" name="Office Theme" id="{62F939B6-93AF-4DB8-9C6B-D6C7DFDC589F}" vid="{4A3C46E8-61CC-4603-A589-7422A47A8E4A}"/>
+      <thm15:themeFamily xmlns:thm15="http://schemas.microsoft.com/office/thememl/2012/main" xmlns="" name="Office Theme" id="{62F939B6-93AF-4DB8-9C6B-D6C7DFDC589F}" vid="{4A3C46E8-61CC-4603-A589-7422A47A8E4A}"/>
     </a:ext>
   </a:extLst>
 </a:theme>

</xml_diff>

<commit_message>
+) Add missing word in answer 19, correct typo
</commit_message>
<xml_diff>
--- a/4th_sem/ass/Fragenkatalog/Anwsers of Questionnaire/Final_v0.90/Fragenkatalog_v7_and_Answers.docx
+++ b/4th_sem/ass/Fragenkatalog/Anwsers of Questionnaire/Final_v0.90/Fragenkatalog_v7_and_Answers.docx
@@ -6407,14 +6407,7 @@
           <w:sz w:val="20"/>
           <w:szCs w:val="20"/>
         </w:rPr>
-        <w:t>n einem Computernetzwerk</w:t>
-      </w:r>
-      <w:r>
-        <w:rPr>
-          <w:sz w:val="20"/>
-          <w:szCs w:val="20"/>
-        </w:rPr>
-        <w:t xml:space="preserve"> </w:t>
+        <w:t xml:space="preserve">n einem Computernetzwerk </w:t>
       </w:r>
       <w:r>
         <w:rPr>
@@ -6458,8 +6451,6 @@
         </w:rPr>
         <w:t>Services. Dafür muss der Service Provider eine Möglichkeit haben seine Dienste nach außen hin bekannt zu machen.</w:t>
       </w:r>
-      <w:bookmarkStart w:id="0" w:name="_GoBack"/>
-      <w:bookmarkEnd w:id="0"/>
     </w:p>
     <w:p>
       <w:pPr>
@@ -6662,7 +6653,6 @@
         </w:rPr>
         <w:t xml:space="preserve"> verpackt, </w:t>
       </w:r>
-      <w:proofErr w:type="spellStart"/>
       <w:r>
         <w:rPr>
           <w:rFonts w:ascii="Arial" w:hAnsi="Arial" w:cs="Arial"/>
@@ -6671,9 +6661,10 @@
           <w:sz w:val="20"/>
           <w:szCs w:val="20"/>
         </w:rPr>
-        <w:t>binhaltet</w:t>
-      </w:r>
-      <w:proofErr w:type="spellEnd"/>
+        <w:t>beinhaltet</w:t>
+      </w:r>
+      <w:bookmarkStart w:id="0" w:name="_GoBack"/>
+      <w:bookmarkEnd w:id="0"/>
       <w:r>
         <w:rPr>
           <w:rFonts w:ascii="Arial" w:hAnsi="Arial" w:cs="Arial"/>
@@ -6891,7 +6882,21 @@
           <w:sz w:val="20"/>
           <w:szCs w:val="20"/>
         </w:rPr>
-        <w:t>Unter Data Mining versteht man die systematische Anwendung von Methoden auf einen Datenbestand. Das Ziel ist die Erkennung von neuen Mustern. Beim Data Mining geht es primär um Datenbestände die so groß sind, dass sie nicht mehr von Menschenhand verarbeitet werden können.</w:t>
+        <w:t xml:space="preserve">Unter Data Mining versteht man die systematische Anwendung von </w:t>
+      </w:r>
+      <w:r>
+        <w:rPr>
+          <w:sz w:val="20"/>
+          <w:szCs w:val="20"/>
+        </w:rPr>
+        <w:t xml:space="preserve">statistischen </w:t>
+      </w:r>
+      <w:r>
+        <w:rPr>
+          <w:sz w:val="20"/>
+          <w:szCs w:val="20"/>
+        </w:rPr>
+        <w:t>Methoden auf einen Datenbestand. Das Ziel ist die Erkennung von neuen Mustern. Beim Data Mining geht es primär um Datenbestände die so groß sind, dass sie nicht mehr von Menschenhand verarbeitet werden können.</w:t>
       </w:r>
     </w:p>
     <w:p>
@@ -14819,7 +14824,7 @@
   <a:extraClrSchemeLst/>
   <a:extLst>
     <a:ext uri="{05A4C25C-085E-4340-85A3-A5531E510DB2}">
-      <thm15:themeFamily xmlns:thm15="http://schemas.microsoft.com/office/thememl/2012/main" xmlns="" name="Office Theme" id="{62F939B6-93AF-4DB8-9C6B-D6C7DFDC589F}" vid="{4A3C46E8-61CC-4603-A589-7422A47A8E4A}"/>
+      <thm15:themeFamily xmlns="" xmlns:thm15="http://schemas.microsoft.com/office/thememl/2012/main" name="Office Theme" id="{62F939B6-93AF-4DB8-9C6B-D6C7DFDC589F}" vid="{4A3C46E8-61CC-4603-A589-7422A47A8E4A}"/>
     </a:ext>
   </a:extLst>
 </a:theme>

</xml_diff>

<commit_message>
+) Update question 21
</commit_message>
<xml_diff>
--- a/4th_sem/ass/Fragenkatalog/Anwsers of Questionnaire/Final_v0.90/Fragenkatalog_v7_and_Answers.docx
+++ b/4th_sem/ass/Fragenkatalog/Anwsers of Questionnaire/Final_v0.90/Fragenkatalog_v7_and_Answers.docx
@@ -6663,8 +6663,6 @@
         </w:rPr>
         <w:t>beinhaltet</w:t>
       </w:r>
-      <w:bookmarkStart w:id="0" w:name="_GoBack"/>
-      <w:bookmarkEnd w:id="0"/>
       <w:r>
         <w:rPr>
           <w:rFonts w:ascii="Arial" w:hAnsi="Arial" w:cs="Arial"/>
@@ -7137,33 +7135,21 @@
       </w:r>
       <w:r>
         <w:rPr>
-          <w:rFonts w:ascii="Tahoma" w:eastAsia="Times New Roman" w:hAnsi="Tahoma" w:cs="Tahoma"/>
-          <w:b/>
-          <w:color w:val="000000"/>
-          <w:sz w:val="20"/>
-          <w:szCs w:val="20"/>
+          <w:b/>
         </w:rPr>
         <w:t xml:space="preserve">Wie kann man </w:t>
       </w:r>
       <w:proofErr w:type="spellStart"/>
       <w:r>
         <w:rPr>
-          <w:rFonts w:ascii="Tahoma" w:eastAsia="Times New Roman" w:hAnsi="Tahoma" w:cs="Tahoma"/>
-          <w:b/>
-          <w:color w:val="000000"/>
-          <w:sz w:val="20"/>
-          <w:szCs w:val="20"/>
+          <w:b/>
         </w:rPr>
         <w:t>Overfitting</w:t>
       </w:r>
       <w:proofErr w:type="spellEnd"/>
       <w:r>
         <w:rPr>
-          <w:rFonts w:ascii="Tahoma" w:eastAsia="Times New Roman" w:hAnsi="Tahoma" w:cs="Tahoma"/>
-          <w:b/>
-          <w:color w:val="000000"/>
-          <w:sz w:val="20"/>
-          <w:szCs w:val="20"/>
+          <w:b/>
         </w:rPr>
         <w:t xml:space="preserve"> verhindern?</w:t>
       </w:r>
@@ -7212,30 +7198,113 @@
           <w:sz w:val="20"/>
           <w:szCs w:val="20"/>
         </w:rPr>
-        <w:t xml:space="preserve"> zu sehr an die Trainingsdaten angepasst. Das kann entweder aufgrund von fehlerhafte Daten (Rauschen) oder zu wenig Datensätzen auftreten.</w:t>
-      </w:r>
-    </w:p>
-    <w:p>
-      <w:pPr>
-        <w:rPr>
-          <w:sz w:val="20"/>
-          <w:szCs w:val="20"/>
-        </w:rPr>
-      </w:pPr>
-      <w:r>
-        <w:rPr>
-          <w:sz w:val="20"/>
-          <w:szCs w:val="20"/>
-        </w:rPr>
-        <w:t>Bei parametrischen Modellen sollte versucht werden, eine geringe Anzahl an Parametern anzustreben.</w:t>
-      </w:r>
-      <w:r>
-        <w:rPr>
-          <w:sz w:val="20"/>
-          <w:szCs w:val="20"/>
-        </w:rPr>
-        <w:br/>
-        <w:t xml:space="preserve">Bei nichtparametrischen Modellen sollte versucht werden die Anzahl der Freiheitsgrade im Vorhinein zu beschränken. </w:t>
+        <w:t xml:space="preserve"> </w:t>
+      </w:r>
+      <w:r>
+        <w:rPr>
+          <w:sz w:val="20"/>
+          <w:szCs w:val="20"/>
+        </w:rPr>
+        <w:t xml:space="preserve">(Model) </w:t>
+      </w:r>
+      <w:r>
+        <w:rPr>
+          <w:sz w:val="20"/>
+          <w:szCs w:val="20"/>
+        </w:rPr>
+        <w:t>zu sehr an die Trainingsdaten angepasst.</w:t>
+      </w:r>
+      <w:r>
+        <w:rPr>
+          <w:sz w:val="20"/>
+          <w:szCs w:val="20"/>
+        </w:rPr>
+        <w:t xml:space="preserve"> Dies hat zur Folge, dass Fehler im Datensatz oder Werte ohne Aussagekraft mit ins Model übernommen werden.  </w:t>
+      </w:r>
+      <w:r>
+        <w:rPr>
+          <w:sz w:val="20"/>
+          <w:szCs w:val="20"/>
+        </w:rPr>
+        <w:t>Das kann entweder aufgrund von fehlerhafte</w:t>
+      </w:r>
+      <w:r>
+        <w:rPr>
+          <w:sz w:val="20"/>
+          <w:szCs w:val="20"/>
+        </w:rPr>
+        <w:t>n</w:t>
+      </w:r>
+      <w:r>
+        <w:rPr>
+          <w:sz w:val="20"/>
+          <w:szCs w:val="20"/>
+        </w:rPr>
+        <w:t xml:space="preserve"> Daten (Rauschen) oder zu wenig Datensätzen auftreten.</w:t>
+      </w:r>
+    </w:p>
+    <w:p>
+      <w:pPr>
+        <w:rPr>
+          <w:sz w:val="20"/>
+          <w:szCs w:val="20"/>
+        </w:rPr>
+      </w:pPr>
+      <w:r>
+        <w:rPr>
+          <w:sz w:val="20"/>
+          <w:szCs w:val="20"/>
+        </w:rPr>
+        <w:t>Um Over-Fitting b</w:t>
+      </w:r>
+      <w:r>
+        <w:rPr>
+          <w:sz w:val="20"/>
+          <w:szCs w:val="20"/>
+        </w:rPr>
+        <w:t xml:space="preserve">ei parametrischen Modellen </w:t>
+      </w:r>
+      <w:r>
+        <w:rPr>
+          <w:sz w:val="20"/>
+          <w:szCs w:val="20"/>
+        </w:rPr>
+        <w:t xml:space="preserve">zu verhindern, </w:t>
+      </w:r>
+      <w:r>
+        <w:rPr>
+          <w:sz w:val="20"/>
+          <w:szCs w:val="20"/>
+        </w:rPr>
+        <w:t>sollte versucht werden, eine geringe Anzahl an Parametern anzustreben.</w:t>
+      </w:r>
+      <w:r>
+        <w:rPr>
+          <w:sz w:val="20"/>
+          <w:szCs w:val="20"/>
+        </w:rPr>
+        <w:t xml:space="preserve"> Bei</w:t>
+      </w:r>
+      <w:r>
+        <w:rPr>
+          <w:sz w:val="20"/>
+          <w:szCs w:val="20"/>
+        </w:rPr>
+        <w:t xml:space="preserve"> nichtparametrischen Modellen sollte</w:t>
+      </w:r>
+      <w:r>
+        <w:rPr>
+          <w:sz w:val="20"/>
+          <w:szCs w:val="20"/>
+        </w:rPr>
+        <w:t xml:space="preserve"> hingegen</w:t>
+      </w:r>
+      <w:r>
+        <w:rPr>
+          <w:sz w:val="20"/>
+          <w:szCs w:val="20"/>
+        </w:rPr>
+        <w:t xml:space="preserve"> versucht werden die Anzahl der Freiheitsgrade im Vorhinein zu beschränken. </w:t>
       </w:r>
       <w:proofErr w:type="spellStart"/>
       <w:r>
@@ -7269,6 +7338,8 @@
         </w:rPr>
         <w:t xml:space="preserve"> angewandt werden. Modell so klein wie nur möglich halten.</w:t>
       </w:r>
+      <w:bookmarkStart w:id="0" w:name="_GoBack"/>
+      <w:bookmarkEnd w:id="0"/>
     </w:p>
     <w:p>
       <w:pPr>
@@ -14824,7 +14895,7 @@
   <a:extraClrSchemeLst/>
   <a:extLst>
     <a:ext uri="{05A4C25C-085E-4340-85A3-A5531E510DB2}">
-      <thm15:themeFamily xmlns="" xmlns:thm15="http://schemas.microsoft.com/office/thememl/2012/main" name="Office Theme" id="{62F939B6-93AF-4DB8-9C6B-D6C7DFDC589F}" vid="{4A3C46E8-61CC-4603-A589-7422A47A8E4A}"/>
+      <thm15:themeFamily xmlns:thm15="http://schemas.microsoft.com/office/thememl/2012/main" xmlns="" name="Office Theme" id="{62F939B6-93AF-4DB8-9C6B-D6C7DFDC589F}" vid="{4A3C46E8-61CC-4603-A589-7422A47A8E4A}"/>
     </a:ext>
   </a:extLst>
 </a:theme>

</xml_diff>

<commit_message>
+) Add answer 22
</commit_message>
<xml_diff>
--- a/4th_sem/ass/Fragenkatalog/Anwsers of Questionnaire/Final_v0.90/Fragenkatalog_v7_and_Answers.docx
+++ b/4th_sem/ass/Fragenkatalog/Anwsers of Questionnaire/Final_v0.90/Fragenkatalog_v7_and_Answers.docx
@@ -7255,6 +7255,100 @@
           <w:sz w:val="20"/>
           <w:szCs w:val="20"/>
         </w:rPr>
+        <w:t>Der</w:t>
+      </w:r>
+      <w:r>
+        <w:rPr>
+          <w:sz w:val="20"/>
+          <w:szCs w:val="20"/>
+        </w:rPr>
+        <w:t> Bias </w:t>
+      </w:r>
+      <w:r>
+        <w:rPr>
+          <w:sz w:val="20"/>
+          <w:szCs w:val="20"/>
+        </w:rPr>
+        <w:t xml:space="preserve">ist der </w:t>
+      </w:r>
+      <w:r>
+        <w:rPr>
+          <w:sz w:val="20"/>
+          <w:szCs w:val="20"/>
+        </w:rPr>
+        <w:t xml:space="preserve">systematische </w:t>
+      </w:r>
+      <w:r>
+        <w:rPr>
+          <w:sz w:val="20"/>
+          <w:szCs w:val="20"/>
+        </w:rPr>
+        <w:t xml:space="preserve">Fehler </w:t>
+      </w:r>
+      <w:r>
+        <w:rPr>
+          <w:sz w:val="20"/>
+          <w:szCs w:val="20"/>
+        </w:rPr>
+        <w:t xml:space="preserve">im Modell </w:t>
+      </w:r>
+      <w:r>
+        <w:rPr>
+          <w:sz w:val="20"/>
+          <w:szCs w:val="20"/>
+        </w:rPr>
+        <w:t>ausgehend von falschen Annahmen im Lernalgorithmus. Ein hoher Bias kann einen</w:t>
+      </w:r>
+      <w:r>
+        <w:rPr>
+          <w:sz w:val="20"/>
+          <w:szCs w:val="20"/>
+        </w:rPr>
+        <w:t> Algorithmus </w:t>
+      </w:r>
+      <w:r>
+        <w:rPr>
+          <w:sz w:val="20"/>
+          <w:szCs w:val="20"/>
+        </w:rPr>
+        <w:t>dazu veranlassen, nicht die entsprechenden Beziehungen zwischen Eingabe und Ausgabe zu modellieren (</w:t>
+      </w:r>
+      <w:proofErr w:type="spellStart"/>
+      <w:r>
+        <w:rPr>
+          <w:sz w:val="20"/>
+          <w:szCs w:val="20"/>
+        </w:rPr>
+        <w:t>Under</w:t>
+      </w:r>
+      <w:proofErr w:type="spellEnd"/>
+      <w:r>
+        <w:rPr>
+          <w:sz w:val="20"/>
+          <w:szCs w:val="20"/>
+        </w:rPr>
+        <w:t>-fitting</w:t>
+      </w:r>
+      <w:r>
+        <w:rPr>
+          <w:sz w:val="20"/>
+          <w:szCs w:val="20"/>
+        </w:rPr>
+        <w:t>).</w:t>
+      </w:r>
+    </w:p>
+    <w:p>
+      <w:pPr>
+        <w:rPr>
+          <w:sz w:val="20"/>
+          <w:szCs w:val="20"/>
+        </w:rPr>
+      </w:pPr>
+      <w:r>
+        <w:rPr>
+          <w:sz w:val="20"/>
+          <w:szCs w:val="20"/>
+        </w:rPr>
         <w:t>Um Over-Fitting b</w:t>
       </w:r>
       <w:r>
@@ -7337,125 +7431,227 @@
           <w:szCs w:val="20"/>
         </w:rPr>
         <w:t xml:space="preserve"> angewandt werden. Modell so klein wie nur möglich halten.</w:t>
+      </w:r>
+    </w:p>
+    <w:p>
+      <w:pPr>
+        <w:rPr>
+          <w:b/>
+        </w:rPr>
+      </w:pPr>
+      <w:r>
+        <w:rPr>
+          <w:b/>
+        </w:rPr>
+        <w:t>22</w:t>
+      </w:r>
+      <w:r>
+        <w:rPr>
+          <w:b/>
+        </w:rPr>
+        <w:t xml:space="preserve">. </w:t>
+      </w:r>
+      <w:r>
+        <w:rPr>
+          <w:b/>
+        </w:rPr>
+        <w:t xml:space="preserve">Welche Schritte </w:t>
+      </w:r>
+      <w:r>
+        <w:rPr>
+          <w:b/>
+        </w:rPr>
+        <w:t xml:space="preserve">im Prozess </w:t>
+      </w:r>
+      <w:r>
+        <w:rPr>
+          <w:b/>
+        </w:rPr>
+        <w:t xml:space="preserve">sind </w:t>
+      </w:r>
+      <w:r>
+        <w:rPr>
+          <w:b/>
+        </w:rPr>
+        <w:t>anzuwenden</w:t>
+      </w:r>
+      <w:r>
+        <w:rPr>
+          <w:b/>
+        </w:rPr>
+        <w:t xml:space="preserve"> um </w:t>
+      </w:r>
+      <w:r>
+        <w:rPr>
+          <w:b/>
+        </w:rPr>
+        <w:t xml:space="preserve">mit </w:t>
+      </w:r>
+      <w:proofErr w:type="spellStart"/>
+      <w:r>
+        <w:rPr>
+          <w:b/>
+        </w:rPr>
+        <w:t>machine</w:t>
+      </w:r>
+      <w:proofErr w:type="spellEnd"/>
+      <w:r>
+        <w:rPr>
+          <w:b/>
+        </w:rPr>
+        <w:t xml:space="preserve"> </w:t>
+      </w:r>
+      <w:proofErr w:type="spellStart"/>
+      <w:r>
+        <w:rPr>
+          <w:b/>
+        </w:rPr>
+        <w:t>learning</w:t>
+      </w:r>
+      <w:proofErr w:type="spellEnd"/>
+      <w:r>
+        <w:rPr>
+          <w:b/>
+        </w:rPr>
+        <w:t xml:space="preserve"> Algorithmen zu arbeiten</w:t>
+      </w:r>
+      <w:r>
+        <w:rPr>
+          <w:b/>
+        </w:rPr>
+        <w:t>?</w:t>
+      </w:r>
+    </w:p>
+    <w:p>
+      <w:pPr>
+        <w:rPr>
+          <w:sz w:val="20"/>
+          <w:szCs w:val="20"/>
+        </w:rPr>
+      </w:pPr>
+      <w:r>
+        <w:rPr>
+          <w:sz w:val="20"/>
+          <w:szCs w:val="20"/>
+        </w:rPr>
+        <w:t xml:space="preserve">Folgende Schritte sind </w:t>
       </w:r>
       <w:bookmarkStart w:id="0" w:name="_GoBack"/>
       <w:bookmarkEnd w:id="0"/>
-    </w:p>
-    <w:p>
-      <w:pPr>
-        <w:rPr>
-          <w:b/>
-        </w:rPr>
-      </w:pPr>
-      <w:r>
-        <w:rPr>
-          <w:b/>
-        </w:rPr>
-        <w:t>22</w:t>
-      </w:r>
-      <w:r>
-        <w:rPr>
-          <w:b/>
-        </w:rPr>
-        <w:t xml:space="preserve">. </w:t>
-      </w:r>
-      <w:r>
-        <w:rPr>
-          <w:b/>
-        </w:rPr>
-        <w:t xml:space="preserve">Welche Schritte </w:t>
-      </w:r>
-      <w:r>
-        <w:rPr>
-          <w:b/>
-        </w:rPr>
-        <w:t xml:space="preserve">im Prozess </w:t>
-      </w:r>
-      <w:r>
-        <w:rPr>
-          <w:b/>
-        </w:rPr>
-        <w:t xml:space="preserve">sind </w:t>
-      </w:r>
-      <w:r>
-        <w:rPr>
-          <w:b/>
-        </w:rPr>
-        <w:t>anzuwenden</w:t>
-      </w:r>
-      <w:r>
-        <w:rPr>
-          <w:b/>
-        </w:rPr>
-        <w:t xml:space="preserve"> um </w:t>
-      </w:r>
-      <w:r>
-        <w:rPr>
-          <w:b/>
-        </w:rPr>
-        <w:t xml:space="preserve">mit </w:t>
-      </w:r>
-      <w:proofErr w:type="spellStart"/>
-      <w:r>
-        <w:rPr>
-          <w:b/>
-        </w:rPr>
-        <w:t>machine</w:t>
-      </w:r>
-      <w:proofErr w:type="spellEnd"/>
-      <w:r>
-        <w:rPr>
-          <w:b/>
-        </w:rPr>
-        <w:t xml:space="preserve"> </w:t>
-      </w:r>
-      <w:proofErr w:type="spellStart"/>
-      <w:r>
-        <w:rPr>
-          <w:b/>
-        </w:rPr>
-        <w:t>learning</w:t>
-      </w:r>
-      <w:proofErr w:type="spellEnd"/>
-      <w:r>
-        <w:rPr>
-          <w:b/>
-        </w:rPr>
-        <w:t xml:space="preserve"> Algorithmen zu arbeiten</w:t>
-      </w:r>
-      <w:r>
-        <w:rPr>
-          <w:b/>
-        </w:rPr>
-        <w:t xml:space="preserve">? </w:t>
-      </w:r>
-    </w:p>
-    <w:p>
-      <w:pPr>
-        <w:rPr>
-          <w:b/>
-          <w:lang w:val="en-GB"/>
-        </w:rPr>
-      </w:pPr>
-      <w:r>
-        <w:rPr>
-          <w:b/>
-          <w:lang w:val="en-GB"/>
-        </w:rPr>
-        <w:t>…</w:t>
-      </w:r>
-    </w:p>
-    <w:p>
-      <w:pPr>
-        <w:rPr>
-          <w:b/>
-          <w:lang w:val="en-US"/>
-        </w:rPr>
-      </w:pPr>
-      <w:r>
-        <w:rPr>
-          <w:b/>
-          <w:lang w:val="en-US"/>
+      <w:r>
+        <w:rPr>
+          <w:sz w:val="20"/>
+          <w:szCs w:val="20"/>
+        </w:rPr>
+        <w:t>anzuwenden:</w:t>
+      </w:r>
+    </w:p>
+    <w:p>
+      <w:pPr>
+        <w:rPr>
+          <w:sz w:val="20"/>
+          <w:szCs w:val="20"/>
+        </w:rPr>
+      </w:pPr>
+      <w:r>
+        <w:rPr>
+          <w:sz w:val="20"/>
+          <w:szCs w:val="20"/>
+        </w:rPr>
+        <w:t>1. Daten sammeln</w:t>
+      </w:r>
+    </w:p>
+    <w:p>
+      <w:pPr>
+        <w:rPr>
+          <w:sz w:val="20"/>
+          <w:szCs w:val="20"/>
+        </w:rPr>
+      </w:pPr>
+      <w:r>
+        <w:rPr>
+          <w:sz w:val="20"/>
+          <w:szCs w:val="20"/>
+        </w:rPr>
+        <w:t>2. Erforschung und Aufbereiten der Daten</w:t>
+      </w:r>
+    </w:p>
+    <w:p>
+      <w:pPr>
+        <w:rPr>
+          <w:sz w:val="20"/>
+          <w:szCs w:val="20"/>
+        </w:rPr>
+      </w:pPr>
+      <w:r>
+        <w:rPr>
+          <w:sz w:val="20"/>
+          <w:szCs w:val="20"/>
+        </w:rPr>
+        <w:t>3. Trainings-Modell erstellen</w:t>
+      </w:r>
+    </w:p>
+    <w:p>
+      <w:pPr>
+        <w:rPr>
+          <w:sz w:val="20"/>
+          <w:szCs w:val="20"/>
+        </w:rPr>
+      </w:pPr>
+      <w:r>
+        <w:rPr>
+          <w:sz w:val="20"/>
+          <w:szCs w:val="20"/>
+        </w:rPr>
+        <w:t xml:space="preserve">4. </w:t>
+      </w:r>
+      <w:r>
+        <w:rPr>
+          <w:sz w:val="20"/>
+          <w:szCs w:val="20"/>
+        </w:rPr>
+        <w:t>Trainings</w:t>
+      </w:r>
+      <w:r>
+        <w:rPr>
+          <w:sz w:val="20"/>
+          <w:szCs w:val="20"/>
+        </w:rPr>
+        <w:t xml:space="preserve"> -Modell evaluieren</w:t>
+      </w:r>
+    </w:p>
+    <w:p>
+      <w:pPr>
+        <w:rPr>
+          <w:sz w:val="20"/>
+          <w:szCs w:val="20"/>
+        </w:rPr>
+      </w:pPr>
+      <w:r>
+        <w:rPr>
+          <w:sz w:val="20"/>
+          <w:szCs w:val="20"/>
+        </w:rPr>
+        <w:t>5. Modell verbessern</w:t>
+      </w:r>
+    </w:p>
+    <w:p>
+      <w:pPr>
+        <w:rPr>
+          <w:sz w:val="20"/>
+          <w:szCs w:val="20"/>
+        </w:rPr>
+      </w:pPr>
+    </w:p>
+    <w:p>
+      <w:pPr>
+        <w:rPr>
+          <w:b/>
+        </w:rPr>
+      </w:pPr>
+      <w:r>
+        <w:rPr>
+          <w:b/>
         </w:rPr>
         <w:br w:type="page"/>
       </w:r>
@@ -7469,7 +7665,6 @@
       <w:r>
         <w:rPr>
           <w:b/>
-          <w:lang w:val="en-US"/>
         </w:rPr>
         <w:lastRenderedPageBreak/>
         <w:t>23</w:t>
@@ -7477,46 +7672,54 @@
       <w:r>
         <w:rPr>
           <w:b/>
-          <w:lang w:val="en-US"/>
         </w:rPr>
         <w:t xml:space="preserve">. </w:t>
       </w:r>
       <w:r>
         <w:rPr>
           <w:b/>
-          <w:lang w:val="en-US"/>
-        </w:rPr>
-        <w:t xml:space="preserve">Was </w:t>
-      </w:r>
-      <w:proofErr w:type="spellStart"/>
-      <w:proofErr w:type="gramStart"/>
-      <w:r>
-        <w:rPr>
-          <w:b/>
-          <w:lang w:val="en-US"/>
-        </w:rPr>
-        <w:t>sind</w:t>
-      </w:r>
-      <w:proofErr w:type="spellEnd"/>
-      <w:proofErr w:type="gramEnd"/>
-      <w:r>
-        <w:rPr>
-          <w:b/>
-          <w:lang w:val="en-US"/>
-        </w:rPr>
-        <w:t xml:space="preserve"> Features und Examples</w:t>
-      </w:r>
-      <w:r>
-        <w:rPr>
-          <w:b/>
-          <w:lang w:val="en-US"/>
-        </w:rPr>
-        <w:t xml:space="preserve"> in machine learning</w:t>
-      </w:r>
-      <w:r>
-        <w:rPr>
-          <w:b/>
-          <w:lang w:val="en-US"/>
+        </w:rPr>
+        <w:t xml:space="preserve">Was sind Features und </w:t>
+      </w:r>
+      <w:proofErr w:type="spellStart"/>
+      <w:r>
+        <w:rPr>
+          <w:b/>
+        </w:rPr>
+        <w:t>Examples</w:t>
+      </w:r>
+      <w:proofErr w:type="spellEnd"/>
+      <w:r>
+        <w:rPr>
+          <w:b/>
+        </w:rPr>
+        <w:t xml:space="preserve"> in </w:t>
+      </w:r>
+      <w:proofErr w:type="spellStart"/>
+      <w:r>
+        <w:rPr>
+          <w:b/>
+        </w:rPr>
+        <w:t>machine</w:t>
+      </w:r>
+      <w:proofErr w:type="spellEnd"/>
+      <w:r>
+        <w:rPr>
+          <w:b/>
+        </w:rPr>
+        <w:t xml:space="preserve"> </w:t>
+      </w:r>
+      <w:proofErr w:type="spellStart"/>
+      <w:r>
+        <w:rPr>
+          <w:b/>
+        </w:rPr>
+        <w:t>learning</w:t>
+      </w:r>
+      <w:proofErr w:type="spellEnd"/>
+      <w:r>
+        <w:rPr>
+          <w:b/>
         </w:rPr>
         <w:t xml:space="preserve">? </w:t>
       </w:r>
@@ -12477,6 +12680,155 @@
     </w:lvl>
   </w:abstractNum>
   <w:abstractNum w:abstractNumId="2">
+    <w:nsid w:val="0A0A6276"/>
+    <w:multiLevelType w:val="multilevel"/>
+    <w:tmpl w:val="3B2A1A00"/>
+    <w:lvl w:ilvl="0">
+      <w:start w:val="1"/>
+      <w:numFmt w:val="bullet"/>
+      <w:lvlText w:val=""/>
+      <w:lvlJc w:val="left"/>
+      <w:pPr>
+        <w:tabs>
+          <w:tab w:val="num" w:pos="720"/>
+        </w:tabs>
+        <w:ind w:left="720" w:hanging="360"/>
+      </w:pPr>
+      <w:rPr>
+        <w:rFonts w:ascii="Symbol" w:hAnsi="Symbol" w:hint="default"/>
+        <w:sz w:val="20"/>
+      </w:rPr>
+    </w:lvl>
+    <w:lvl w:ilvl="1" w:tentative="1">
+      <w:start w:val="1"/>
+      <w:numFmt w:val="bullet"/>
+      <w:lvlText w:val=""/>
+      <w:lvlJc w:val="left"/>
+      <w:pPr>
+        <w:tabs>
+          <w:tab w:val="num" w:pos="1440"/>
+        </w:tabs>
+        <w:ind w:left="1440" w:hanging="360"/>
+      </w:pPr>
+      <w:rPr>
+        <w:rFonts w:ascii="Symbol" w:hAnsi="Symbol" w:hint="default"/>
+        <w:sz w:val="20"/>
+      </w:rPr>
+    </w:lvl>
+    <w:lvl w:ilvl="2" w:tentative="1">
+      <w:start w:val="1"/>
+      <w:numFmt w:val="bullet"/>
+      <w:lvlText w:val=""/>
+      <w:lvlJc w:val="left"/>
+      <w:pPr>
+        <w:tabs>
+          <w:tab w:val="num" w:pos="2160"/>
+        </w:tabs>
+        <w:ind w:left="2160" w:hanging="360"/>
+      </w:pPr>
+      <w:rPr>
+        <w:rFonts w:ascii="Symbol" w:hAnsi="Symbol" w:hint="default"/>
+        <w:sz w:val="20"/>
+      </w:rPr>
+    </w:lvl>
+    <w:lvl w:ilvl="3" w:tentative="1">
+      <w:start w:val="1"/>
+      <w:numFmt w:val="bullet"/>
+      <w:lvlText w:val=""/>
+      <w:lvlJc w:val="left"/>
+      <w:pPr>
+        <w:tabs>
+          <w:tab w:val="num" w:pos="2880"/>
+        </w:tabs>
+        <w:ind w:left="2880" w:hanging="360"/>
+      </w:pPr>
+      <w:rPr>
+        <w:rFonts w:ascii="Symbol" w:hAnsi="Symbol" w:hint="default"/>
+        <w:sz w:val="20"/>
+      </w:rPr>
+    </w:lvl>
+    <w:lvl w:ilvl="4" w:tentative="1">
+      <w:start w:val="1"/>
+      <w:numFmt w:val="bullet"/>
+      <w:lvlText w:val=""/>
+      <w:lvlJc w:val="left"/>
+      <w:pPr>
+        <w:tabs>
+          <w:tab w:val="num" w:pos="3600"/>
+        </w:tabs>
+        <w:ind w:left="3600" w:hanging="360"/>
+      </w:pPr>
+      <w:rPr>
+        <w:rFonts w:ascii="Symbol" w:hAnsi="Symbol" w:hint="default"/>
+        <w:sz w:val="20"/>
+      </w:rPr>
+    </w:lvl>
+    <w:lvl w:ilvl="5" w:tentative="1">
+      <w:start w:val="1"/>
+      <w:numFmt w:val="bullet"/>
+      <w:lvlText w:val=""/>
+      <w:lvlJc w:val="left"/>
+      <w:pPr>
+        <w:tabs>
+          <w:tab w:val="num" w:pos="4320"/>
+        </w:tabs>
+        <w:ind w:left="4320" w:hanging="360"/>
+      </w:pPr>
+      <w:rPr>
+        <w:rFonts w:ascii="Symbol" w:hAnsi="Symbol" w:hint="default"/>
+        <w:sz w:val="20"/>
+      </w:rPr>
+    </w:lvl>
+    <w:lvl w:ilvl="6" w:tentative="1">
+      <w:start w:val="1"/>
+      <w:numFmt w:val="bullet"/>
+      <w:lvlText w:val=""/>
+      <w:lvlJc w:val="left"/>
+      <w:pPr>
+        <w:tabs>
+          <w:tab w:val="num" w:pos="5040"/>
+        </w:tabs>
+        <w:ind w:left="5040" w:hanging="360"/>
+      </w:pPr>
+      <w:rPr>
+        <w:rFonts w:ascii="Symbol" w:hAnsi="Symbol" w:hint="default"/>
+        <w:sz w:val="20"/>
+      </w:rPr>
+    </w:lvl>
+    <w:lvl w:ilvl="7" w:tentative="1">
+      <w:start w:val="1"/>
+      <w:numFmt w:val="bullet"/>
+      <w:lvlText w:val=""/>
+      <w:lvlJc w:val="left"/>
+      <w:pPr>
+        <w:tabs>
+          <w:tab w:val="num" w:pos="5760"/>
+        </w:tabs>
+        <w:ind w:left="5760" w:hanging="360"/>
+      </w:pPr>
+      <w:rPr>
+        <w:rFonts w:ascii="Symbol" w:hAnsi="Symbol" w:hint="default"/>
+        <w:sz w:val="20"/>
+      </w:rPr>
+    </w:lvl>
+    <w:lvl w:ilvl="8" w:tentative="1">
+      <w:start w:val="1"/>
+      <w:numFmt w:val="bullet"/>
+      <w:lvlText w:val=""/>
+      <w:lvlJc w:val="left"/>
+      <w:pPr>
+        <w:tabs>
+          <w:tab w:val="num" w:pos="6480"/>
+        </w:tabs>
+        <w:ind w:left="6480" w:hanging="360"/>
+      </w:pPr>
+      <w:rPr>
+        <w:rFonts w:ascii="Symbol" w:hAnsi="Symbol" w:hint="default"/>
+        <w:sz w:val="20"/>
+      </w:rPr>
+    </w:lvl>
+  </w:abstractNum>
+  <w:abstractNum w:abstractNumId="3">
     <w:nsid w:val="0F5C663B"/>
     <w:multiLevelType w:val="hybridMultilevel"/>
     <w:tmpl w:val="4F0A96FE"/>
@@ -12565,7 +12917,7 @@
       </w:pPr>
     </w:lvl>
   </w:abstractNum>
-  <w:abstractNum w:abstractNumId="3">
+  <w:abstractNum w:abstractNumId="4">
     <w:nsid w:val="12BC5DA6"/>
     <w:multiLevelType w:val="hybridMultilevel"/>
     <w:tmpl w:val="66F684F6"/>
@@ -12678,7 +13030,7 @@
       </w:rPr>
     </w:lvl>
   </w:abstractNum>
-  <w:abstractNum w:abstractNumId="4">
+  <w:abstractNum w:abstractNumId="5">
     <w:nsid w:val="2656733E"/>
     <w:multiLevelType w:val="hybridMultilevel"/>
     <w:tmpl w:val="E23A7E34"/>
@@ -12791,7 +13143,7 @@
       </w:rPr>
     </w:lvl>
   </w:abstractNum>
-  <w:abstractNum w:abstractNumId="5">
+  <w:abstractNum w:abstractNumId="6">
     <w:nsid w:val="26720A46"/>
     <w:multiLevelType w:val="hybridMultilevel"/>
     <w:tmpl w:val="C04A7546"/>
@@ -12903,7 +13255,7 @@
       </w:rPr>
     </w:lvl>
   </w:abstractNum>
-  <w:abstractNum w:abstractNumId="6">
+  <w:abstractNum w:abstractNumId="7">
     <w:nsid w:val="28377CBB"/>
     <w:multiLevelType w:val="hybridMultilevel"/>
     <w:tmpl w:val="360022BC"/>
@@ -12992,7 +13344,7 @@
       </w:pPr>
     </w:lvl>
   </w:abstractNum>
-  <w:abstractNum w:abstractNumId="7">
+  <w:abstractNum w:abstractNumId="8">
     <w:nsid w:val="2BDD07AC"/>
     <w:multiLevelType w:val="hybridMultilevel"/>
     <w:tmpl w:val="8FC4D950"/>
@@ -13081,7 +13433,7 @@
       </w:pPr>
     </w:lvl>
   </w:abstractNum>
-  <w:abstractNum w:abstractNumId="8">
+  <w:abstractNum w:abstractNumId="9">
     <w:nsid w:val="2D490F66"/>
     <w:multiLevelType w:val="hybridMultilevel"/>
     <w:tmpl w:val="D6BECD70"/>
@@ -13171,7 +13523,7 @@
       </w:pPr>
     </w:lvl>
   </w:abstractNum>
-  <w:abstractNum w:abstractNumId="9">
+  <w:abstractNum w:abstractNumId="10">
     <w:nsid w:val="3F600243"/>
     <w:multiLevelType w:val="hybridMultilevel"/>
     <w:tmpl w:val="C1F8CB9A"/>
@@ -13257,7 +13609,7 @@
       </w:pPr>
     </w:lvl>
   </w:abstractNum>
-  <w:abstractNum w:abstractNumId="10">
+  <w:abstractNum w:abstractNumId="11">
     <w:nsid w:val="41040128"/>
     <w:multiLevelType w:val="hybridMultilevel"/>
     <w:tmpl w:val="7BBC6764"/>
@@ -13369,7 +13721,7 @@
       </w:rPr>
     </w:lvl>
   </w:abstractNum>
-  <w:abstractNum w:abstractNumId="11">
+  <w:abstractNum w:abstractNumId="12">
     <w:nsid w:val="4B1C3E3E"/>
     <w:multiLevelType w:val="hybridMultilevel"/>
     <w:tmpl w:val="FE22FA70"/>
@@ -13458,7 +13810,7 @@
       </w:pPr>
     </w:lvl>
   </w:abstractNum>
-  <w:abstractNum w:abstractNumId="12">
+  <w:abstractNum w:abstractNumId="13">
     <w:nsid w:val="56E55627"/>
     <w:multiLevelType w:val="hybridMultilevel"/>
     <w:tmpl w:val="029C7EF2"/>
@@ -13547,7 +13899,7 @@
       </w:pPr>
     </w:lvl>
   </w:abstractNum>
-  <w:abstractNum w:abstractNumId="13">
+  <w:abstractNum w:abstractNumId="14">
     <w:nsid w:val="5D4E43EE"/>
     <w:multiLevelType w:val="hybridMultilevel"/>
     <w:tmpl w:val="754A013E"/>
@@ -13660,7 +14012,7 @@
       </w:rPr>
     </w:lvl>
   </w:abstractNum>
-  <w:abstractNum w:abstractNumId="14">
+  <w:abstractNum w:abstractNumId="15">
     <w:nsid w:val="6DB75279"/>
     <w:multiLevelType w:val="hybridMultilevel"/>
     <w:tmpl w:val="5CA231CA"/>
@@ -13757,46 +14109,46 @@
     <w:abstractNumId w:val="0"/>
   </w:num>
   <w:num w:numId="3">
+    <w:abstractNumId w:val="15"/>
+  </w:num>
+  <w:num w:numId="4">
+    <w:abstractNumId w:val="8"/>
+  </w:num>
+  <w:num w:numId="5">
+    <w:abstractNumId w:val="9"/>
+  </w:num>
+  <w:num w:numId="6">
+    <w:abstractNumId w:val="13"/>
+  </w:num>
+  <w:num w:numId="7">
     <w:abstractNumId w:val="14"/>
   </w:num>
-  <w:num w:numId="4">
+  <w:num w:numId="8">
+    <w:abstractNumId w:val="5"/>
+  </w:num>
+  <w:num w:numId="9">
+    <w:abstractNumId w:val="12"/>
+  </w:num>
+  <w:num w:numId="10">
+    <w:abstractNumId w:val="11"/>
+  </w:num>
+  <w:num w:numId="11">
     <w:abstractNumId w:val="7"/>
   </w:num>
-  <w:num w:numId="5">
-    <w:abstractNumId w:val="8"/>
+  <w:num w:numId="12">
+    <w:abstractNumId w:val="6"/>
   </w:num>
-  <w:num w:numId="6">
-    <w:abstractNumId w:val="12"/>
+  <w:num w:numId="13">
+    <w:abstractNumId w:val="3"/>
   </w:num>
-  <w:num w:numId="7">
-    <w:abstractNumId w:val="13"/>
-  </w:num>
-  <w:num w:numId="8">
+  <w:num w:numId="14">
     <w:abstractNumId w:val="4"/>
   </w:num>
-  <w:num w:numId="9">
-    <w:abstractNumId w:val="11"/>
-  </w:num>
-  <w:num w:numId="10">
+  <w:num w:numId="15">
     <w:abstractNumId w:val="10"/>
   </w:num>
-  <w:num w:numId="11">
-    <w:abstractNumId w:val="6"/>
-  </w:num>
-  <w:num w:numId="12">
-    <w:abstractNumId w:val="5"/>
-  </w:num>
-  <w:num w:numId="13">
-    <w:abstractNumId w:val="2"/>
-  </w:num>
-  <w:num w:numId="14">
+  <w:num w:numId="16">
     <w:abstractNumId w:val="3"/>
-  </w:num>
-  <w:num w:numId="15">
-    <w:abstractNumId w:val="9"/>
-  </w:num>
-  <w:num w:numId="16">
-    <w:abstractNumId w:val="2"/>
     <w:lvlOverride w:ilvl="0">
       <w:startOverride w:val="1"/>
     </w:lvlOverride>
@@ -13824,6 +14176,9 @@
     <w:lvlOverride w:ilvl="8">
       <w:startOverride w:val="1"/>
     </w:lvlOverride>
+  </w:num>
+  <w:num w:numId="17">
+    <w:abstractNumId w:val="2"/>
   </w:num>
 </w:numbering>
 </file>
@@ -14231,6 +14586,23 @@
       <w:spacing w:after="0" w:line="240" w:lineRule="auto"/>
     </w:pPr>
   </w:style>
+  <w:style w:type="character" w:customStyle="1" w:styleId="apple-converted-space">
+    <w:name w:val="apple-converted-space"/>
+    <w:basedOn w:val="Absatz-Standardschriftart"/>
+    <w:rsid w:val="004B1347"/>
+  </w:style>
+  <w:style w:type="character" w:styleId="Hyperlink">
+    <w:name w:val="Hyperlink"/>
+    <w:basedOn w:val="Absatz-Standardschriftart"/>
+    <w:uiPriority w:val="99"/>
+    <w:semiHidden/>
+    <w:unhideWhenUsed/>
+    <w:rsid w:val="004B1347"/>
+    <w:rPr>
+      <w:color w:val="0000FF"/>
+      <w:u w:val="single"/>
+    </w:rPr>
+  </w:style>
 </w:styles>
 </file>
 
@@ -14637,6 +15009,23 @@
       <w:spacing w:after="0" w:line="240" w:lineRule="auto"/>
     </w:pPr>
   </w:style>
+  <w:style w:type="character" w:customStyle="1" w:styleId="apple-converted-space">
+    <w:name w:val="apple-converted-space"/>
+    <w:basedOn w:val="Absatz-Standardschriftart"/>
+    <w:rsid w:val="004B1347"/>
+  </w:style>
+  <w:style w:type="character" w:styleId="Hyperlink">
+    <w:name w:val="Hyperlink"/>
+    <w:basedOn w:val="Absatz-Standardschriftart"/>
+    <w:uiPriority w:val="99"/>
+    <w:semiHidden/>
+    <w:unhideWhenUsed/>
+    <w:rsid w:val="004B1347"/>
+    <w:rPr>
+      <w:color w:val="0000FF"/>
+      <w:u w:val="single"/>
+    </w:rPr>
+  </w:style>
 </w:styles>
 </file>
 

</xml_diff>